<commit_message>
Chapter 6. npm vs yarn completed
</commit_message>
<xml_diff>
--- a/Zagadnienia.docx
+++ b/Zagadnienia.docx
@@ -19,6 +19,7 @@
           <w:docPartUnique/>
         </w:docPartObj>
       </w:sdtPr>
+      <w:sdtEndPr/>
       <w:sdtContent>
         <w:p>
           <w:pPr>
@@ -37,6 +38,8 @@
             </w:rPr>
             <w:t>Spis treści</w:t>
           </w:r>
+          <w:bookmarkStart w:id="0" w:name="_GoBack"/>
+          <w:bookmarkEnd w:id="0"/>
         </w:p>
         <w:p>
           <w:pPr>
@@ -67,7 +70,7 @@
             </w:rPr>
             <w:fldChar w:fldCharType="separate"/>
           </w:r>
-          <w:hyperlink w:anchor="_Toc508295745" w:history="1">
+          <w:hyperlink w:anchor="_Toc508370202" w:history="1">
             <w:r>
               <w:rPr>
                 <w:rStyle w:val="Hipercze"/>
@@ -114,7 +117,7 @@
                 <w:noProof/>
                 <w:webHidden/>
               </w:rPr>
-              <w:instrText xml:space="preserve"> PAGEREF _Toc508295745 \h </w:instrText>
+              <w:instrText xml:space="preserve"> PAGEREF _Toc508370202 \h </w:instrText>
             </w:r>
             <w:r>
               <w:rPr>
@@ -155,7 +158,7 @@
               <w:noProof/>
             </w:rPr>
           </w:pPr>
-          <w:hyperlink w:anchor="_Toc508295746" w:history="1">
+          <w:hyperlink w:anchor="_Toc508370203" w:history="1">
             <w:r>
               <w:rPr>
                 <w:rStyle w:val="Hipercze"/>
@@ -192,7 +195,7 @@
                 <w:noProof/>
                 <w:webHidden/>
               </w:rPr>
-              <w:instrText xml:space="preserve"> PAGEREF _Toc508295746 \h </w:instrText>
+              <w:instrText xml:space="preserve"> PAGEREF _Toc508370203 \h </w:instrText>
             </w:r>
             <w:r>
               <w:rPr>
@@ -234,7 +237,7 @@
               <w:noProof/>
             </w:rPr>
           </w:pPr>
-          <w:hyperlink w:anchor="_Toc508295747" w:history="1">
+          <w:hyperlink w:anchor="_Toc508370204" w:history="1">
             <w:r>
               <w:rPr>
                 <w:rStyle w:val="Hipercze"/>
@@ -281,7 +284,7 @@
                 <w:noProof/>
                 <w:webHidden/>
               </w:rPr>
-              <w:instrText xml:space="preserve"> PAGEREF _Toc508295747 \h </w:instrText>
+              <w:instrText xml:space="preserve"> PAGEREF _Toc508370204 \h </w:instrText>
             </w:r>
             <w:r>
               <w:rPr>
@@ -322,7 +325,7 @@
               <w:noProof/>
             </w:rPr>
           </w:pPr>
-          <w:hyperlink w:anchor="_Toc508295748" w:history="1">
+          <w:hyperlink w:anchor="_Toc508370205" w:history="1">
             <w:r>
               <w:rPr>
                 <w:rStyle w:val="Hipercze"/>
@@ -359,7 +362,7 @@
                 <w:noProof/>
                 <w:webHidden/>
               </w:rPr>
-              <w:instrText xml:space="preserve"> PAGEREF _Toc508295748 \h </w:instrText>
+              <w:instrText xml:space="preserve"> PAGEREF _Toc508370205 \h </w:instrText>
             </w:r>
             <w:r>
               <w:rPr>
@@ -400,7 +403,7 @@
               <w:noProof/>
             </w:rPr>
           </w:pPr>
-          <w:hyperlink w:anchor="_Toc508295749" w:history="1">
+          <w:hyperlink w:anchor="_Toc508370206" w:history="1">
             <w:r>
               <w:rPr>
                 <w:rStyle w:val="Hipercze"/>
@@ -437,7 +440,7 @@
                 <w:noProof/>
                 <w:webHidden/>
               </w:rPr>
-              <w:instrText xml:space="preserve"> PAGEREF _Toc508295749 \h </w:instrText>
+              <w:instrText xml:space="preserve"> PAGEREF _Toc508370206 \h </w:instrText>
             </w:r>
             <w:r>
               <w:rPr>
@@ -478,7 +481,7 @@
               <w:noProof/>
             </w:rPr>
           </w:pPr>
-          <w:hyperlink w:anchor="_Toc508295750" w:history="1">
+          <w:hyperlink w:anchor="_Toc508370207" w:history="1">
             <w:r>
               <w:rPr>
                 <w:rStyle w:val="Hipercze"/>
@@ -515,7 +518,7 @@
                 <w:noProof/>
                 <w:webHidden/>
               </w:rPr>
-              <w:instrText xml:space="preserve"> PAGEREF _Toc508295750 \h </w:instrText>
+              <w:instrText xml:space="preserve"> PAGEREF _Toc508370207 \h </w:instrText>
             </w:r>
             <w:r>
               <w:rPr>
@@ -556,7 +559,7 @@
               <w:noProof/>
             </w:rPr>
           </w:pPr>
-          <w:hyperlink w:anchor="_Toc508295751" w:history="1">
+          <w:hyperlink w:anchor="_Toc508370208" w:history="1">
             <w:r>
               <w:rPr>
                 <w:rStyle w:val="Hipercze"/>
@@ -593,7 +596,7 @@
                 <w:noProof/>
                 <w:webHidden/>
               </w:rPr>
-              <w:instrText xml:space="preserve"> PAGEREF _Toc508295751 \h </w:instrText>
+              <w:instrText xml:space="preserve"> PAGEREF _Toc508370208 \h </w:instrText>
             </w:r>
             <w:r>
               <w:rPr>
@@ -635,7 +638,7 @@
               <w:noProof/>
             </w:rPr>
           </w:pPr>
-          <w:hyperlink w:anchor="_Toc508295752" w:history="1">
+          <w:hyperlink w:anchor="_Toc508370209" w:history="1">
             <w:r>
               <w:rPr>
                 <w:rStyle w:val="Hipercze"/>
@@ -682,7 +685,7 @@
                 <w:noProof/>
                 <w:webHidden/>
               </w:rPr>
-              <w:instrText xml:space="preserve"> PAGEREF _Toc508295752 \h </w:instrText>
+              <w:instrText xml:space="preserve"> PAGEREF _Toc508370209 \h </w:instrText>
             </w:r>
             <w:r>
               <w:rPr>
@@ -723,7 +726,7 @@
               <w:noProof/>
             </w:rPr>
           </w:pPr>
-          <w:hyperlink w:anchor="_Toc508295753" w:history="1">
+          <w:hyperlink w:anchor="_Toc508370210" w:history="1">
             <w:r>
               <w:rPr>
                 <w:rStyle w:val="Hipercze"/>
@@ -760,7 +763,7 @@
                 <w:noProof/>
                 <w:webHidden/>
               </w:rPr>
-              <w:instrText xml:space="preserve"> PAGEREF _Toc508295753 \h </w:instrText>
+              <w:instrText xml:space="preserve"> PAGEREF _Toc508370210 \h </w:instrText>
             </w:r>
             <w:r>
               <w:rPr>
@@ -802,7 +805,7 @@
               <w:noProof/>
             </w:rPr>
           </w:pPr>
-          <w:hyperlink w:anchor="_Toc508295754" w:history="1">
+          <w:hyperlink w:anchor="_Toc508370211" w:history="1">
             <w:r>
               <w:rPr>
                 <w:rStyle w:val="Hipercze"/>
@@ -849,7 +852,7 @@
                 <w:noProof/>
                 <w:webHidden/>
               </w:rPr>
-              <w:instrText xml:space="preserve"> PAGEREF _Toc508295754 \h </w:instrText>
+              <w:instrText xml:space="preserve"> PAGEREF _Toc508370211 \h </w:instrText>
             </w:r>
             <w:r>
               <w:rPr>
@@ -890,7 +893,7 @@
               <w:noProof/>
             </w:rPr>
           </w:pPr>
-          <w:hyperlink w:anchor="_Toc508295755" w:history="1">
+          <w:hyperlink w:anchor="_Toc508370212" w:history="1">
             <w:r>
               <w:rPr>
                 <w:rStyle w:val="Hipercze"/>
@@ -927,7 +930,7 @@
                 <w:noProof/>
                 <w:webHidden/>
               </w:rPr>
-              <w:instrText xml:space="preserve"> PAGEREF _Toc508295755 \h </w:instrText>
+              <w:instrText xml:space="preserve"> PAGEREF _Toc508370212 \h </w:instrText>
             </w:r>
             <w:r>
               <w:rPr>
@@ -968,7 +971,7 @@
               <w:noProof/>
             </w:rPr>
           </w:pPr>
-          <w:hyperlink w:anchor="_Toc508295756" w:history="1">
+          <w:hyperlink w:anchor="_Toc508370213" w:history="1">
             <w:r>
               <w:rPr>
                 <w:rStyle w:val="Hipercze"/>
@@ -1005,7 +1008,7 @@
                 <w:noProof/>
                 <w:webHidden/>
               </w:rPr>
-              <w:instrText xml:space="preserve"> PAGEREF _Toc508295756 \h </w:instrText>
+              <w:instrText xml:space="preserve"> PAGEREF _Toc508370213 \h </w:instrText>
             </w:r>
             <w:r>
               <w:rPr>
@@ -1046,7 +1049,7 @@
               <w:noProof/>
             </w:rPr>
           </w:pPr>
-          <w:hyperlink w:anchor="_Toc508295757" w:history="1">
+          <w:hyperlink w:anchor="_Toc508370214" w:history="1">
             <w:r>
               <w:rPr>
                 <w:rStyle w:val="Hipercze"/>
@@ -1083,7 +1086,7 @@
                 <w:noProof/>
                 <w:webHidden/>
               </w:rPr>
-              <w:instrText xml:space="preserve"> PAGEREF _Toc508295757 \h </w:instrText>
+              <w:instrText xml:space="preserve"> PAGEREF _Toc508370214 \h </w:instrText>
             </w:r>
             <w:r>
               <w:rPr>
@@ -1124,7 +1127,7 @@
               <w:noProof/>
             </w:rPr>
           </w:pPr>
-          <w:hyperlink w:anchor="_Toc508295758" w:history="1">
+          <w:hyperlink w:anchor="_Toc508370215" w:history="1">
             <w:r>
               <w:rPr>
                 <w:rStyle w:val="Hipercze"/>
@@ -1161,7 +1164,7 @@
                 <w:noProof/>
                 <w:webHidden/>
               </w:rPr>
-              <w:instrText xml:space="preserve"> PAGEREF _Toc508295758 \h </w:instrText>
+              <w:instrText xml:space="preserve"> PAGEREF _Toc508370215 \h </w:instrText>
             </w:r>
             <w:r>
               <w:rPr>
@@ -1202,7 +1205,7 @@
               <w:noProof/>
             </w:rPr>
           </w:pPr>
-          <w:hyperlink w:anchor="_Toc508295759" w:history="1">
+          <w:hyperlink w:anchor="_Toc508370216" w:history="1">
             <w:r>
               <w:rPr>
                 <w:rStyle w:val="Hipercze"/>
@@ -1239,7 +1242,7 @@
                 <w:noProof/>
                 <w:webHidden/>
               </w:rPr>
-              <w:instrText xml:space="preserve"> PAGEREF _Toc508295759 \h </w:instrText>
+              <w:instrText xml:space="preserve"> PAGEREF _Toc508370216 \h </w:instrText>
             </w:r>
             <w:r>
               <w:rPr>
@@ -1281,7 +1284,7 @@
               <w:noProof/>
             </w:rPr>
           </w:pPr>
-          <w:hyperlink w:anchor="_Toc508295760" w:history="1">
+          <w:hyperlink w:anchor="_Toc508370217" w:history="1">
             <w:r>
               <w:rPr>
                 <w:rStyle w:val="Hipercze"/>
@@ -1328,7 +1331,7 @@
                 <w:noProof/>
                 <w:webHidden/>
               </w:rPr>
-              <w:instrText xml:space="preserve"> PAGEREF _Toc508295760 \h </w:instrText>
+              <w:instrText xml:space="preserve"> PAGEREF _Toc508370217 \h </w:instrText>
             </w:r>
             <w:r>
               <w:rPr>
@@ -1369,7 +1372,7 @@
               <w:noProof/>
             </w:rPr>
           </w:pPr>
-          <w:hyperlink w:anchor="_Toc508295761" w:history="1">
+          <w:hyperlink w:anchor="_Toc508370218" w:history="1">
             <w:r>
               <w:rPr>
                 <w:rStyle w:val="Hipercze"/>
@@ -1406,7 +1409,7 @@
                 <w:noProof/>
                 <w:webHidden/>
               </w:rPr>
-              <w:instrText xml:space="preserve"> PAGEREF _Toc508295761 \h </w:instrText>
+              <w:instrText xml:space="preserve"> PAGEREF _Toc508370218 \h </w:instrText>
             </w:r>
             <w:r>
               <w:rPr>
@@ -1447,7 +1450,7 @@
               <w:noProof/>
             </w:rPr>
           </w:pPr>
-          <w:hyperlink w:anchor="_Toc508295762" w:history="1">
+          <w:hyperlink w:anchor="_Toc508370219" w:history="1">
             <w:r>
               <w:rPr>
                 <w:rStyle w:val="Hipercze"/>
@@ -1484,7 +1487,7 @@
                 <w:noProof/>
                 <w:webHidden/>
               </w:rPr>
-              <w:instrText xml:space="preserve"> PAGEREF _Toc508295762 \h </w:instrText>
+              <w:instrText xml:space="preserve"> PAGEREF _Toc508370219 \h </w:instrText>
             </w:r>
             <w:r>
               <w:rPr>
@@ -1525,7 +1528,7 @@
               <w:noProof/>
             </w:rPr>
           </w:pPr>
-          <w:hyperlink w:anchor="_Toc508295763" w:history="1">
+          <w:hyperlink w:anchor="_Toc508370220" w:history="1">
             <w:r>
               <w:rPr>
                 <w:rStyle w:val="Hipercze"/>
@@ -1541,23 +1544,7 @@
                 <w:rFonts w:ascii="Century Gothic" w:eastAsia="Times New Roman" w:hAnsi="Century Gothic" w:cs="Arial"/>
                 <w:noProof/>
               </w:rPr>
-              <w:t xml:space="preserve"> pull </w:t>
-            </w:r>
-            <w:r>
-              <w:rPr>
-                <w:rStyle w:val="Hipercze"/>
-                <w:rFonts w:ascii="Century Gothic" w:eastAsia="Times New Roman" w:hAnsi="Century Gothic" w:cs="Arial"/>
-                <w:noProof/>
-              </w:rPr>
-              <w:t>r</w:t>
-            </w:r>
-            <w:r>
-              <w:rPr>
-                <w:rStyle w:val="Hipercze"/>
-                <w:rFonts w:ascii="Century Gothic" w:eastAsia="Times New Roman" w:hAnsi="Century Gothic" w:cs="Arial"/>
-                <w:noProof/>
-              </w:rPr>
-              <w:t>equesty</w:t>
+              <w:t xml:space="preserve"> pull requesty</w:t>
             </w:r>
             <w:r>
               <w:rPr>
@@ -1578,7 +1565,7 @@
                 <w:noProof/>
                 <w:webHidden/>
               </w:rPr>
-              <w:instrText xml:space="preserve"> PAGEREF _Toc508295763 \h </w:instrText>
+              <w:instrText xml:space="preserve"> PAGEREF _Toc508370220 \h </w:instrText>
             </w:r>
             <w:r>
               <w:rPr>
@@ -1619,7 +1606,7 @@
               <w:noProof/>
             </w:rPr>
           </w:pPr>
-          <w:hyperlink w:anchor="_Toc508295764" w:history="1">
+          <w:hyperlink w:anchor="_Toc508370221" w:history="1">
             <w:r>
               <w:rPr>
                 <w:rStyle w:val="Hipercze"/>
@@ -1656,7 +1643,7 @@
                 <w:noProof/>
                 <w:webHidden/>
               </w:rPr>
-              <w:instrText xml:space="preserve"> PAGEREF _Toc508295764 \h </w:instrText>
+              <w:instrText xml:space="preserve"> PAGEREF _Toc508370221 \h </w:instrText>
             </w:r>
             <w:r>
               <w:rPr>
@@ -1697,7 +1684,7 @@
               <w:noProof/>
             </w:rPr>
           </w:pPr>
-          <w:hyperlink w:anchor="_Toc508295765" w:history="1">
+          <w:hyperlink w:anchor="_Toc508370222" w:history="1">
             <w:r>
               <w:rPr>
                 <w:rStyle w:val="Hipercze"/>
@@ -1734,7 +1721,7 @@
                 <w:noProof/>
                 <w:webHidden/>
               </w:rPr>
-              <w:instrText xml:space="preserve"> PAGEREF _Toc508295765 \h </w:instrText>
+              <w:instrText xml:space="preserve"> PAGEREF _Toc508370222 \h </w:instrText>
             </w:r>
             <w:r>
               <w:rPr>
@@ -1775,7 +1762,7 @@
               <w:noProof/>
             </w:rPr>
           </w:pPr>
-          <w:hyperlink w:anchor="_Toc508295766" w:history="1">
+          <w:hyperlink w:anchor="_Toc508370223" w:history="1">
             <w:r>
               <w:rPr>
                 <w:rStyle w:val="Hipercze"/>
@@ -1812,7 +1799,7 @@
                 <w:noProof/>
                 <w:webHidden/>
               </w:rPr>
-              <w:instrText xml:space="preserve"> PAGEREF _Toc508295766 \h </w:instrText>
+              <w:instrText xml:space="preserve"> PAGEREF _Toc508370223 \h </w:instrText>
             </w:r>
             <w:r>
               <w:rPr>
@@ -1853,7 +1840,7 @@
               <w:noProof/>
             </w:rPr>
           </w:pPr>
-          <w:hyperlink w:anchor="_Toc508295767" w:history="1">
+          <w:hyperlink w:anchor="_Toc508370224" w:history="1">
             <w:r>
               <w:rPr>
                 <w:rStyle w:val="Hipercze"/>
@@ -1890,7 +1877,7 @@
                 <w:noProof/>
                 <w:webHidden/>
               </w:rPr>
-              <w:instrText xml:space="preserve"> PAGEREF _Toc508295767 \h </w:instrText>
+              <w:instrText xml:space="preserve"> PAGEREF _Toc508370224 \h </w:instrText>
             </w:r>
             <w:r>
               <w:rPr>
@@ -1931,7 +1918,7 @@
               <w:noProof/>
             </w:rPr>
           </w:pPr>
-          <w:hyperlink w:anchor="_Toc508295768" w:history="1">
+          <w:hyperlink w:anchor="_Toc508370225" w:history="1">
             <w:r>
               <w:rPr>
                 <w:rStyle w:val="Hipercze"/>
@@ -1968,7 +1955,7 @@
                 <w:noProof/>
                 <w:webHidden/>
               </w:rPr>
-              <w:instrText xml:space="preserve"> PAGEREF _Toc508295768 \h </w:instrText>
+              <w:instrText xml:space="preserve"> PAGEREF _Toc508370225 \h </w:instrText>
             </w:r>
             <w:r>
               <w:rPr>
@@ -2010,7 +1997,7 @@
               <w:noProof/>
             </w:rPr>
           </w:pPr>
-          <w:hyperlink w:anchor="_Toc508295769" w:history="1">
+          <w:hyperlink w:anchor="_Toc508370226" w:history="1">
             <w:r>
               <w:rPr>
                 <w:rStyle w:val="Hipercze"/>
@@ -2057,7 +2044,7 @@
                 <w:noProof/>
                 <w:webHidden/>
               </w:rPr>
-              <w:instrText xml:space="preserve"> PAGEREF _Toc508295769 \h </w:instrText>
+              <w:instrText xml:space="preserve"> PAGEREF _Toc508370226 \h </w:instrText>
             </w:r>
             <w:r>
               <w:rPr>
@@ -2098,7 +2085,7 @@
               <w:noProof/>
             </w:rPr>
           </w:pPr>
-          <w:hyperlink w:anchor="_Toc508295770" w:history="1">
+          <w:hyperlink w:anchor="_Toc508370227" w:history="1">
             <w:r>
               <w:rPr>
                 <w:rStyle w:val="Hipercze"/>
@@ -2135,7 +2122,7 @@
                 <w:noProof/>
                 <w:webHidden/>
               </w:rPr>
-              <w:instrText xml:space="preserve"> PAGEREF _Toc508295770 \h </w:instrText>
+              <w:instrText xml:space="preserve"> PAGEREF _Toc508370227 \h </w:instrText>
             </w:r>
             <w:r>
               <w:rPr>
@@ -2177,7 +2164,7 @@
               <w:noProof/>
             </w:rPr>
           </w:pPr>
-          <w:hyperlink w:anchor="_Toc508295771" w:history="1">
+          <w:hyperlink w:anchor="_Toc508370228" w:history="1">
             <w:r>
               <w:rPr>
                 <w:rStyle w:val="Hipercze"/>
@@ -2224,7 +2211,7 @@
                 <w:noProof/>
                 <w:webHidden/>
               </w:rPr>
-              <w:instrText xml:space="preserve"> PAGEREF _Toc508295771 \h </w:instrText>
+              <w:instrText xml:space="preserve"> PAGEREF _Toc508370228 \h </w:instrText>
             </w:r>
             <w:r>
               <w:rPr>
@@ -2265,7 +2252,7 @@
               <w:noProof/>
             </w:rPr>
           </w:pPr>
-          <w:hyperlink w:anchor="_Toc508295772" w:history="1">
+          <w:hyperlink w:anchor="_Toc508370229" w:history="1">
             <w:r>
               <w:rPr>
                 <w:rStyle w:val="Hipercze"/>
@@ -2302,7 +2289,7 @@
                 <w:noProof/>
                 <w:webHidden/>
               </w:rPr>
-              <w:instrText xml:space="preserve"> PAGEREF _Toc508295772 \h </w:instrText>
+              <w:instrText xml:space="preserve"> PAGEREF _Toc508370229 \h </w:instrText>
             </w:r>
             <w:r>
               <w:rPr>
@@ -2343,7 +2330,7 @@
               <w:noProof/>
             </w:rPr>
           </w:pPr>
-          <w:hyperlink w:anchor="_Toc508295773" w:history="1">
+          <w:hyperlink w:anchor="_Toc508370230" w:history="1">
             <w:r>
               <w:rPr>
                 <w:rStyle w:val="Hipercze"/>
@@ -2380,7 +2367,7 @@
                 <w:noProof/>
                 <w:webHidden/>
               </w:rPr>
-              <w:instrText xml:space="preserve"> PAGEREF _Toc508295773 \h </w:instrText>
+              <w:instrText xml:space="preserve"> PAGEREF _Toc508370230 \h </w:instrText>
             </w:r>
             <w:r>
               <w:rPr>
@@ -2421,7 +2408,7 @@
               <w:noProof/>
             </w:rPr>
           </w:pPr>
-          <w:hyperlink w:anchor="_Toc508295774" w:history="1">
+          <w:hyperlink w:anchor="_Toc508370231" w:history="1">
             <w:r>
               <w:rPr>
                 <w:rStyle w:val="Hipercze"/>
@@ -2458,7 +2445,7 @@
                 <w:noProof/>
                 <w:webHidden/>
               </w:rPr>
-              <w:instrText xml:space="preserve"> PAGEREF _Toc508295774 \h </w:instrText>
+              <w:instrText xml:space="preserve"> PAGEREF _Toc508370231 \h </w:instrText>
             </w:r>
             <w:r>
               <w:rPr>
@@ -2478,7 +2465,7 @@
                 <w:noProof/>
                 <w:webHidden/>
               </w:rPr>
-              <w:t>7</w:t>
+              <w:t>8</w:t>
             </w:r>
             <w:r>
               <w:rPr>
@@ -2499,7 +2486,7 @@
               <w:noProof/>
             </w:rPr>
           </w:pPr>
-          <w:hyperlink w:anchor="_Toc508295775" w:history="1">
+          <w:hyperlink w:anchor="_Toc508370232" w:history="1">
             <w:r>
               <w:rPr>
                 <w:rStyle w:val="Hipercze"/>
@@ -2536,7 +2523,7 @@
                 <w:noProof/>
                 <w:webHidden/>
               </w:rPr>
-              <w:instrText xml:space="preserve"> PAGEREF _Toc508295775 \h </w:instrText>
+              <w:instrText xml:space="preserve"> PAGEREF _Toc508370232 \h </w:instrText>
             </w:r>
             <w:r>
               <w:rPr>
@@ -2577,7 +2564,7 @@
               <w:noProof/>
             </w:rPr>
           </w:pPr>
-          <w:hyperlink w:anchor="_Toc508295776" w:history="1">
+          <w:hyperlink w:anchor="_Toc508370233" w:history="1">
             <w:r>
               <w:rPr>
                 <w:rStyle w:val="Hipercze"/>
@@ -2614,7 +2601,7 @@
                 <w:noProof/>
                 <w:webHidden/>
               </w:rPr>
-              <w:instrText xml:space="preserve"> PAGEREF _Toc508295776 \h </w:instrText>
+              <w:instrText xml:space="preserve"> PAGEREF _Toc508370233 \h </w:instrText>
             </w:r>
             <w:r>
               <w:rPr>
@@ -2655,7 +2642,7 @@
               <w:noProof/>
             </w:rPr>
           </w:pPr>
-          <w:hyperlink w:anchor="_Toc508295777" w:history="1">
+          <w:hyperlink w:anchor="_Toc508370234" w:history="1">
             <w:r>
               <w:rPr>
                 <w:rStyle w:val="Hipercze"/>
@@ -2692,7 +2679,7 @@
                 <w:noProof/>
                 <w:webHidden/>
               </w:rPr>
-              <w:instrText xml:space="preserve"> PAGEREF _Toc508295777 \h </w:instrText>
+              <w:instrText xml:space="preserve"> PAGEREF _Toc508370234 \h </w:instrText>
             </w:r>
             <w:r>
               <w:rPr>
@@ -2733,7 +2720,7 @@
               <w:noProof/>
             </w:rPr>
           </w:pPr>
-          <w:hyperlink w:anchor="_Toc508295778" w:history="1">
+          <w:hyperlink w:anchor="_Toc508370235" w:history="1">
             <w:r>
               <w:rPr>
                 <w:rStyle w:val="Hipercze"/>
@@ -2770,7 +2757,7 @@
                 <w:noProof/>
                 <w:webHidden/>
               </w:rPr>
-              <w:instrText xml:space="preserve"> PAGEREF _Toc508295778 \h </w:instrText>
+              <w:instrText xml:space="preserve"> PAGEREF _Toc508370235 \h </w:instrText>
             </w:r>
             <w:r>
               <w:rPr>
@@ -2812,7 +2799,7 @@
               <w:noProof/>
             </w:rPr>
           </w:pPr>
-          <w:hyperlink w:anchor="_Toc508295779" w:history="1">
+          <w:hyperlink w:anchor="_Toc508370236" w:history="1">
             <w:r>
               <w:rPr>
                 <w:rStyle w:val="Hipercze"/>
@@ -2859,7 +2846,7 @@
                 <w:noProof/>
                 <w:webHidden/>
               </w:rPr>
-              <w:instrText xml:space="preserve"> PAGEREF _Toc508295779 \h </w:instrText>
+              <w:instrText xml:space="preserve"> PAGEREF _Toc508370236 \h </w:instrText>
             </w:r>
             <w:r>
               <w:rPr>
@@ -2900,7 +2887,7 @@
               <w:noProof/>
             </w:rPr>
           </w:pPr>
-          <w:hyperlink w:anchor="_Toc508295780" w:history="1">
+          <w:hyperlink w:anchor="_Toc508370237" w:history="1">
             <w:r>
               <w:rPr>
                 <w:rStyle w:val="Hipercze"/>
@@ -2937,7 +2924,7 @@
                 <w:noProof/>
                 <w:webHidden/>
               </w:rPr>
-              <w:instrText xml:space="preserve"> PAGEREF _Toc508295780 \h </w:instrText>
+              <w:instrText xml:space="preserve"> PAGEREF _Toc508370237 \h </w:instrText>
             </w:r>
             <w:r>
               <w:rPr>
@@ -2978,7 +2965,7 @@
               <w:noProof/>
             </w:rPr>
           </w:pPr>
-          <w:hyperlink w:anchor="_Toc508295781" w:history="1">
+          <w:hyperlink w:anchor="_Toc508370238" w:history="1">
             <w:r>
               <w:rPr>
                 <w:rStyle w:val="Hipercze"/>
@@ -3015,7 +3002,7 @@
                 <w:noProof/>
                 <w:webHidden/>
               </w:rPr>
-              <w:instrText xml:space="preserve"> PAGEREF _Toc508295781 \h </w:instrText>
+              <w:instrText xml:space="preserve"> PAGEREF _Toc508370238 \h </w:instrText>
             </w:r>
             <w:r>
               <w:rPr>
@@ -3056,7 +3043,7 @@
               <w:noProof/>
             </w:rPr>
           </w:pPr>
-          <w:hyperlink w:anchor="_Toc508295782" w:history="1">
+          <w:hyperlink w:anchor="_Toc508370239" w:history="1">
             <w:r>
               <w:rPr>
                 <w:rStyle w:val="Hipercze"/>
@@ -3093,7 +3080,7 @@
                 <w:noProof/>
                 <w:webHidden/>
               </w:rPr>
-              <w:instrText xml:space="preserve"> PAGEREF _Toc508295782 \h </w:instrText>
+              <w:instrText xml:space="preserve"> PAGEREF _Toc508370239 \h </w:instrText>
             </w:r>
             <w:r>
               <w:rPr>
@@ -3135,7 +3122,7 @@
               <w:noProof/>
             </w:rPr>
           </w:pPr>
-          <w:hyperlink w:anchor="_Toc508295783" w:history="1">
+          <w:hyperlink w:anchor="_Toc508370240" w:history="1">
             <w:r>
               <w:rPr>
                 <w:rStyle w:val="Hipercze"/>
@@ -3182,7 +3169,7 @@
                 <w:noProof/>
                 <w:webHidden/>
               </w:rPr>
-              <w:instrText xml:space="preserve"> PAGEREF _Toc508295783 \h </w:instrText>
+              <w:instrText xml:space="preserve"> PAGEREF _Toc508370240 \h </w:instrText>
             </w:r>
             <w:r>
               <w:rPr>
@@ -3223,7 +3210,7 @@
               <w:noProof/>
             </w:rPr>
           </w:pPr>
-          <w:hyperlink w:anchor="_Toc508295784" w:history="1">
+          <w:hyperlink w:anchor="_Toc508370241" w:history="1">
             <w:r>
               <w:rPr>
                 <w:rStyle w:val="Hipercze"/>
@@ -3260,7 +3247,7 @@
                 <w:noProof/>
                 <w:webHidden/>
               </w:rPr>
-              <w:instrText xml:space="preserve"> PAGEREF _Toc508295784 \h </w:instrText>
+              <w:instrText xml:space="preserve"> PAGEREF _Toc508370241 \h </w:instrText>
             </w:r>
             <w:r>
               <w:rPr>
@@ -3301,7 +3288,7 @@
               <w:noProof/>
             </w:rPr>
           </w:pPr>
-          <w:hyperlink w:anchor="_Toc508295785" w:history="1">
+          <w:hyperlink w:anchor="_Toc508370242" w:history="1">
             <w:r>
               <w:rPr>
                 <w:rStyle w:val="Hipercze"/>
@@ -3338,7 +3325,7 @@
                 <w:noProof/>
                 <w:webHidden/>
               </w:rPr>
-              <w:instrText xml:space="preserve"> PAGEREF _Toc508295785 \h </w:instrText>
+              <w:instrText xml:space="preserve"> PAGEREF _Toc508370242 \h </w:instrText>
             </w:r>
             <w:r>
               <w:rPr>
@@ -3380,7 +3367,7 @@
               <w:noProof/>
             </w:rPr>
           </w:pPr>
-          <w:hyperlink w:anchor="_Toc508295786" w:history="1">
+          <w:hyperlink w:anchor="_Toc508370243" w:history="1">
             <w:r>
               <w:rPr>
                 <w:rStyle w:val="Hipercze"/>
@@ -3427,7 +3414,7 @@
                 <w:noProof/>
                 <w:webHidden/>
               </w:rPr>
-              <w:instrText xml:space="preserve"> PAGEREF _Toc508295786 \h </w:instrText>
+              <w:instrText xml:space="preserve"> PAGEREF _Toc508370243 \h </w:instrText>
             </w:r>
             <w:r>
               <w:rPr>
@@ -3468,7 +3455,7 @@
               <w:noProof/>
             </w:rPr>
           </w:pPr>
-          <w:hyperlink w:anchor="_Toc508295787" w:history="1">
+          <w:hyperlink w:anchor="_Toc508370244" w:history="1">
             <w:r>
               <w:rPr>
                 <w:rStyle w:val="Hipercze"/>
@@ -3505,7 +3492,7 @@
                 <w:noProof/>
                 <w:webHidden/>
               </w:rPr>
-              <w:instrText xml:space="preserve"> PAGEREF _Toc508295787 \h </w:instrText>
+              <w:instrText xml:space="preserve"> PAGEREF _Toc508370244 \h </w:instrText>
             </w:r>
             <w:r>
               <w:rPr>
@@ -3546,7 +3533,7 @@
               <w:noProof/>
             </w:rPr>
           </w:pPr>
-          <w:hyperlink w:anchor="_Toc508295788" w:history="1">
+          <w:hyperlink w:anchor="_Toc508370245" w:history="1">
             <w:r>
               <w:rPr>
                 <w:rStyle w:val="Hipercze"/>
@@ -3583,7 +3570,7 @@
                 <w:noProof/>
                 <w:webHidden/>
               </w:rPr>
-              <w:instrText xml:space="preserve"> PAGEREF _Toc508295788 \h </w:instrText>
+              <w:instrText xml:space="preserve"> PAGEREF _Toc508370245 \h </w:instrText>
             </w:r>
             <w:r>
               <w:rPr>
@@ -3624,7 +3611,7 @@
               <w:noProof/>
             </w:rPr>
           </w:pPr>
-          <w:hyperlink w:anchor="_Toc508295789" w:history="1">
+          <w:hyperlink w:anchor="_Toc508370246" w:history="1">
             <w:r>
               <w:rPr>
                 <w:rStyle w:val="Hipercze"/>
@@ -3661,7 +3648,7 @@
                 <w:noProof/>
                 <w:webHidden/>
               </w:rPr>
-              <w:instrText xml:space="preserve"> PAGEREF _Toc508295789 \h </w:instrText>
+              <w:instrText xml:space="preserve"> PAGEREF _Toc508370246 \h </w:instrText>
             </w:r>
             <w:r>
               <w:rPr>
@@ -3703,7 +3690,7 @@
               <w:noProof/>
             </w:rPr>
           </w:pPr>
-          <w:hyperlink w:anchor="_Toc508295790" w:history="1">
+          <w:hyperlink w:anchor="_Toc508370247" w:history="1">
             <w:r>
               <w:rPr>
                 <w:rStyle w:val="Hipercze"/>
@@ -3750,7 +3737,7 @@
                 <w:noProof/>
                 <w:webHidden/>
               </w:rPr>
-              <w:instrText xml:space="preserve"> PAGEREF _Toc508295790 \h </w:instrText>
+              <w:instrText xml:space="preserve"> PAGEREF _Toc508370247 \h </w:instrText>
             </w:r>
             <w:r>
               <w:rPr>
@@ -3791,7 +3778,7 @@
               <w:noProof/>
             </w:rPr>
           </w:pPr>
-          <w:hyperlink w:anchor="_Toc508295791" w:history="1">
+          <w:hyperlink w:anchor="_Toc508370248" w:history="1">
             <w:r>
               <w:rPr>
                 <w:rStyle w:val="Hipercze"/>
@@ -3828,7 +3815,7 @@
                 <w:noProof/>
                 <w:webHidden/>
               </w:rPr>
-              <w:instrText xml:space="preserve"> PAGEREF _Toc508295791 \h </w:instrText>
+              <w:instrText xml:space="preserve"> PAGEREF _Toc508370248 \h </w:instrText>
             </w:r>
             <w:r>
               <w:rPr>
@@ -3869,7 +3856,7 @@
               <w:noProof/>
             </w:rPr>
           </w:pPr>
-          <w:hyperlink w:anchor="_Toc508295792" w:history="1">
+          <w:hyperlink w:anchor="_Toc508370249" w:history="1">
             <w:r>
               <w:rPr>
                 <w:rStyle w:val="Hipercze"/>
@@ -3906,7 +3893,7 @@
                 <w:noProof/>
                 <w:webHidden/>
               </w:rPr>
-              <w:instrText xml:space="preserve"> PAGEREF _Toc508295792 \h </w:instrText>
+              <w:instrText xml:space="preserve"> PAGEREF _Toc508370249 \h </w:instrText>
             </w:r>
             <w:r>
               <w:rPr>
@@ -3926,7 +3913,7 @@
                 <w:noProof/>
                 <w:webHidden/>
               </w:rPr>
-              <w:t>8</w:t>
+              <w:t>9</w:t>
             </w:r>
             <w:r>
               <w:rPr>
@@ -3947,7 +3934,7 @@
               <w:noProof/>
             </w:rPr>
           </w:pPr>
-          <w:hyperlink w:anchor="_Toc508295793" w:history="1">
+          <w:hyperlink w:anchor="_Toc508370250" w:history="1">
             <w:r>
               <w:rPr>
                 <w:rStyle w:val="Hipercze"/>
@@ -3984,7 +3971,7 @@
                 <w:noProof/>
                 <w:webHidden/>
               </w:rPr>
-              <w:instrText xml:space="preserve"> PAGEREF _Toc508295793 \h </w:instrText>
+              <w:instrText xml:space="preserve"> PAGEREF _Toc508370250 \h </w:instrText>
             </w:r>
             <w:r>
               <w:rPr>
@@ -4026,7 +4013,7 @@
               <w:noProof/>
             </w:rPr>
           </w:pPr>
-          <w:hyperlink w:anchor="_Toc508295794" w:history="1">
+          <w:hyperlink w:anchor="_Toc508370251" w:history="1">
             <w:r>
               <w:rPr>
                 <w:rStyle w:val="Hipercze"/>
@@ -4073,7 +4060,7 @@
                 <w:noProof/>
                 <w:webHidden/>
               </w:rPr>
-              <w:instrText xml:space="preserve"> PAGEREF _Toc508295794 \h </w:instrText>
+              <w:instrText xml:space="preserve"> PAGEREF _Toc508370251 \h </w:instrText>
             </w:r>
             <w:r>
               <w:rPr>
@@ -4114,7 +4101,7 @@
               <w:noProof/>
             </w:rPr>
           </w:pPr>
-          <w:hyperlink w:anchor="_Toc508295795" w:history="1">
+          <w:hyperlink w:anchor="_Toc508370252" w:history="1">
             <w:r>
               <w:rPr>
                 <w:rStyle w:val="Hipercze"/>
@@ -4151,7 +4138,7 @@
                 <w:noProof/>
                 <w:webHidden/>
               </w:rPr>
-              <w:instrText xml:space="preserve"> PAGEREF _Toc508295795 \h </w:instrText>
+              <w:instrText xml:space="preserve"> PAGEREF _Toc508370252 \h </w:instrText>
             </w:r>
             <w:r>
               <w:rPr>
@@ -4192,7 +4179,7 @@
               <w:noProof/>
             </w:rPr>
           </w:pPr>
-          <w:hyperlink w:anchor="_Toc508295796" w:history="1">
+          <w:hyperlink w:anchor="_Toc508370253" w:history="1">
             <w:r>
               <w:rPr>
                 <w:rStyle w:val="Hipercze"/>
@@ -4229,7 +4216,7 @@
                 <w:noProof/>
                 <w:webHidden/>
               </w:rPr>
-              <w:instrText xml:space="preserve"> PAGEREF _Toc508295796 \h </w:instrText>
+              <w:instrText xml:space="preserve"> PAGEREF _Toc508370253 \h </w:instrText>
             </w:r>
             <w:r>
               <w:rPr>
@@ -4270,7 +4257,7 @@
               <w:noProof/>
             </w:rPr>
           </w:pPr>
-          <w:hyperlink w:anchor="_Toc508295797" w:history="1">
+          <w:hyperlink w:anchor="_Toc508370254" w:history="1">
             <w:r>
               <w:rPr>
                 <w:rStyle w:val="Hipercze"/>
@@ -4307,7 +4294,7 @@
                 <w:noProof/>
                 <w:webHidden/>
               </w:rPr>
-              <w:instrText xml:space="preserve"> PAGEREF _Toc508295797 \h </w:instrText>
+              <w:instrText xml:space="preserve"> PAGEREF _Toc508370254 \h </w:instrText>
             </w:r>
             <w:r>
               <w:rPr>
@@ -4349,7 +4336,7 @@
               <w:noProof/>
             </w:rPr>
           </w:pPr>
-          <w:hyperlink w:anchor="_Toc508295798" w:history="1">
+          <w:hyperlink w:anchor="_Toc508370255" w:history="1">
             <w:r>
               <w:rPr>
                 <w:rStyle w:val="Hipercze"/>
@@ -4396,7 +4383,7 @@
                 <w:noProof/>
                 <w:webHidden/>
               </w:rPr>
-              <w:instrText xml:space="preserve"> PAGEREF _Toc508295798 \h </w:instrText>
+              <w:instrText xml:space="preserve"> PAGEREF _Toc508370255 \h </w:instrText>
             </w:r>
             <w:r>
               <w:rPr>
@@ -4437,7 +4424,7 @@
               <w:noProof/>
             </w:rPr>
           </w:pPr>
-          <w:hyperlink w:anchor="_Toc508295799" w:history="1">
+          <w:hyperlink w:anchor="_Toc508370256" w:history="1">
             <w:r>
               <w:rPr>
                 <w:rStyle w:val="Hipercze"/>
@@ -4474,7 +4461,7 @@
                 <w:noProof/>
                 <w:webHidden/>
               </w:rPr>
-              <w:instrText xml:space="preserve"> PAGEREF _Toc508295799 \h </w:instrText>
+              <w:instrText xml:space="preserve"> PAGEREF _Toc508370256 \h </w:instrText>
             </w:r>
             <w:r>
               <w:rPr>
@@ -4515,7 +4502,7 @@
               <w:noProof/>
             </w:rPr>
           </w:pPr>
-          <w:hyperlink w:anchor="_Toc508295800" w:history="1">
+          <w:hyperlink w:anchor="_Toc508370257" w:history="1">
             <w:r>
               <w:rPr>
                 <w:rStyle w:val="Hipercze"/>
@@ -4552,7 +4539,7 @@
                 <w:noProof/>
                 <w:webHidden/>
               </w:rPr>
-              <w:instrText xml:space="preserve"> PAGEREF _Toc508295800 \h </w:instrText>
+              <w:instrText xml:space="preserve"> PAGEREF _Toc508370257 \h </w:instrText>
             </w:r>
             <w:r>
               <w:rPr>
@@ -4593,7 +4580,7 @@
               <w:noProof/>
             </w:rPr>
           </w:pPr>
-          <w:hyperlink w:anchor="_Toc508295801" w:history="1">
+          <w:hyperlink w:anchor="_Toc508370258" w:history="1">
             <w:r>
               <w:rPr>
                 <w:rStyle w:val="Hipercze"/>
@@ -4630,7 +4617,7 @@
                 <w:noProof/>
                 <w:webHidden/>
               </w:rPr>
-              <w:instrText xml:space="preserve"> PAGEREF _Toc508295801 \h </w:instrText>
+              <w:instrText xml:space="preserve"> PAGEREF _Toc508370258 \h </w:instrText>
             </w:r>
             <w:r>
               <w:rPr>
@@ -4671,7 +4658,7 @@
               <w:noProof/>
             </w:rPr>
           </w:pPr>
-          <w:hyperlink w:anchor="_Toc508295802" w:history="1">
+          <w:hyperlink w:anchor="_Toc508370259" w:history="1">
             <w:r>
               <w:rPr>
                 <w:rStyle w:val="Hipercze"/>
@@ -4708,7 +4695,7 @@
                 <w:noProof/>
                 <w:webHidden/>
               </w:rPr>
-              <w:instrText xml:space="preserve"> PAGEREF _Toc508295802 \h </w:instrText>
+              <w:instrText xml:space="preserve"> PAGEREF _Toc508370259 \h </w:instrText>
             </w:r>
             <w:r>
               <w:rPr>
@@ -4749,7 +4736,7 @@
               <w:noProof/>
             </w:rPr>
           </w:pPr>
-          <w:hyperlink w:anchor="_Toc508295803" w:history="1">
+          <w:hyperlink w:anchor="_Toc508370260" w:history="1">
             <w:r>
               <w:rPr>
                 <w:rStyle w:val="Hipercze"/>
@@ -4786,7 +4773,7 @@
                 <w:noProof/>
                 <w:webHidden/>
               </w:rPr>
-              <w:instrText xml:space="preserve"> PAGEREF _Toc508295803 \h </w:instrText>
+              <w:instrText xml:space="preserve"> PAGEREF _Toc508370260 \h </w:instrText>
             </w:r>
             <w:r>
               <w:rPr>
@@ -4827,7 +4814,7 @@
               <w:noProof/>
             </w:rPr>
           </w:pPr>
-          <w:hyperlink w:anchor="_Toc508295804" w:history="1">
+          <w:hyperlink w:anchor="_Toc508370261" w:history="1">
             <w:r>
               <w:rPr>
                 <w:rStyle w:val="Hipercze"/>
@@ -4864,7 +4851,7 @@
                 <w:noProof/>
                 <w:webHidden/>
               </w:rPr>
-              <w:instrText xml:space="preserve"> PAGEREF _Toc508295804 \h </w:instrText>
+              <w:instrText xml:space="preserve"> PAGEREF _Toc508370261 \h </w:instrText>
             </w:r>
             <w:r>
               <w:rPr>
@@ -4905,7 +4892,7 @@
               <w:noProof/>
             </w:rPr>
           </w:pPr>
-          <w:hyperlink w:anchor="_Toc508295805" w:history="1">
+          <w:hyperlink w:anchor="_Toc508370262" w:history="1">
             <w:r>
               <w:rPr>
                 <w:rStyle w:val="Hipercze"/>
@@ -4942,7 +4929,7 @@
                 <w:noProof/>
                 <w:webHidden/>
               </w:rPr>
-              <w:instrText xml:space="preserve"> PAGEREF _Toc508295805 \h </w:instrText>
+              <w:instrText xml:space="preserve"> PAGEREF _Toc508370262 \h </w:instrText>
             </w:r>
             <w:r>
               <w:rPr>
@@ -4984,7 +4971,7 @@
               <w:noProof/>
             </w:rPr>
           </w:pPr>
-          <w:hyperlink w:anchor="_Toc508295806" w:history="1">
+          <w:hyperlink w:anchor="_Toc508370263" w:history="1">
             <w:r>
               <w:rPr>
                 <w:rStyle w:val="Hipercze"/>
@@ -5031,7 +5018,7 @@
                 <w:noProof/>
                 <w:webHidden/>
               </w:rPr>
-              <w:instrText xml:space="preserve"> PAGEREF _Toc508295806 \h </w:instrText>
+              <w:instrText xml:space="preserve"> PAGEREF _Toc508370263 \h </w:instrText>
             </w:r>
             <w:r>
               <w:rPr>
@@ -5072,7 +5059,7 @@
               <w:noProof/>
             </w:rPr>
           </w:pPr>
-          <w:hyperlink w:anchor="_Toc508295807" w:history="1">
+          <w:hyperlink w:anchor="_Toc508370264" w:history="1">
             <w:r>
               <w:rPr>
                 <w:rStyle w:val="Hipercze"/>
@@ -5109,7 +5096,7 @@
                 <w:noProof/>
                 <w:webHidden/>
               </w:rPr>
-              <w:instrText xml:space="preserve"> PAGEREF _Toc508295807 \h </w:instrText>
+              <w:instrText xml:space="preserve"> PAGEREF _Toc508370264 \h </w:instrText>
             </w:r>
             <w:r>
               <w:rPr>
@@ -5150,7 +5137,7 @@
               <w:noProof/>
             </w:rPr>
           </w:pPr>
-          <w:hyperlink w:anchor="_Toc508295808" w:history="1">
+          <w:hyperlink w:anchor="_Toc508370265" w:history="1">
             <w:r>
               <w:rPr>
                 <w:rStyle w:val="Hipercze"/>
@@ -5187,7 +5174,7 @@
                 <w:noProof/>
                 <w:webHidden/>
               </w:rPr>
-              <w:instrText xml:space="preserve"> PAGEREF _Toc508295808 \h </w:instrText>
+              <w:instrText xml:space="preserve"> PAGEREF _Toc508370265 \h </w:instrText>
             </w:r>
             <w:r>
               <w:rPr>
@@ -5229,7 +5216,7 @@
               <w:noProof/>
             </w:rPr>
           </w:pPr>
-          <w:hyperlink w:anchor="_Toc508295809" w:history="1">
+          <w:hyperlink w:anchor="_Toc508370266" w:history="1">
             <w:r>
               <w:rPr>
                 <w:rStyle w:val="Hipercze"/>
@@ -5276,7 +5263,7 @@
                 <w:noProof/>
                 <w:webHidden/>
               </w:rPr>
-              <w:instrText xml:space="preserve"> PAGEREF _Toc508295809 \h </w:instrText>
+              <w:instrText xml:space="preserve"> PAGEREF _Toc508370266 \h </w:instrText>
             </w:r>
             <w:r>
               <w:rPr>
@@ -5317,7 +5304,7 @@
               <w:noProof/>
             </w:rPr>
           </w:pPr>
-          <w:hyperlink w:anchor="_Toc508295810" w:history="1">
+          <w:hyperlink w:anchor="_Toc508370267" w:history="1">
             <w:r>
               <w:rPr>
                 <w:rStyle w:val="Hipercze"/>
@@ -5354,7 +5341,7 @@
                 <w:noProof/>
                 <w:webHidden/>
               </w:rPr>
-              <w:instrText xml:space="preserve"> PAGEREF _Toc508295810 \h </w:instrText>
+              <w:instrText xml:space="preserve"> PAGEREF _Toc508370267 \h </w:instrText>
             </w:r>
             <w:r>
               <w:rPr>
@@ -5374,7 +5361,7 @@
                 <w:noProof/>
                 <w:webHidden/>
               </w:rPr>
-              <w:t>9</w:t>
+              <w:t>10</w:t>
             </w:r>
             <w:r>
               <w:rPr>
@@ -5395,7 +5382,7 @@
               <w:noProof/>
             </w:rPr>
           </w:pPr>
-          <w:hyperlink w:anchor="_Toc508295811" w:history="1">
+          <w:hyperlink w:anchor="_Toc508370268" w:history="1">
             <w:r>
               <w:rPr>
                 <w:rStyle w:val="Hipercze"/>
@@ -5432,7 +5419,7 @@
                 <w:noProof/>
                 <w:webHidden/>
               </w:rPr>
-              <w:instrText xml:space="preserve"> PAGEREF _Toc508295811 \h </w:instrText>
+              <w:instrText xml:space="preserve"> PAGEREF _Toc508370268 \h </w:instrText>
             </w:r>
             <w:r>
               <w:rPr>
@@ -5473,7 +5460,7 @@
               <w:noProof/>
             </w:rPr>
           </w:pPr>
-          <w:hyperlink w:anchor="_Toc508295812" w:history="1">
+          <w:hyperlink w:anchor="_Toc508370269" w:history="1">
             <w:r>
               <w:rPr>
                 <w:rStyle w:val="Hipercze"/>
@@ -5510,7 +5497,7 @@
                 <w:noProof/>
                 <w:webHidden/>
               </w:rPr>
-              <w:instrText xml:space="preserve"> PAGEREF _Toc508295812 \h </w:instrText>
+              <w:instrText xml:space="preserve"> PAGEREF _Toc508370269 \h </w:instrText>
             </w:r>
             <w:r>
               <w:rPr>
@@ -5551,7 +5538,7 @@
               <w:noProof/>
             </w:rPr>
           </w:pPr>
-          <w:hyperlink w:anchor="_Toc508295813" w:history="1">
+          <w:hyperlink w:anchor="_Toc508370270" w:history="1">
             <w:r>
               <w:rPr>
                 <w:rStyle w:val="Hipercze"/>
@@ -5588,7 +5575,7 @@
                 <w:noProof/>
                 <w:webHidden/>
               </w:rPr>
-              <w:instrText xml:space="preserve"> PAGEREF _Toc508295813 \h </w:instrText>
+              <w:instrText xml:space="preserve"> PAGEREF _Toc508370270 \h </w:instrText>
             </w:r>
             <w:r>
               <w:rPr>
@@ -5630,7 +5617,7 @@
               <w:noProof/>
             </w:rPr>
           </w:pPr>
-          <w:hyperlink w:anchor="_Toc508295814" w:history="1">
+          <w:hyperlink w:anchor="_Toc508370271" w:history="1">
             <w:r>
               <w:rPr>
                 <w:rStyle w:val="Hipercze"/>
@@ -5677,7 +5664,7 @@
                 <w:noProof/>
                 <w:webHidden/>
               </w:rPr>
-              <w:instrText xml:space="preserve"> PAGEREF _Toc508295814 \h </w:instrText>
+              <w:instrText xml:space="preserve"> PAGEREF _Toc508370271 \h </w:instrText>
             </w:r>
             <w:r>
               <w:rPr>
@@ -5718,7 +5705,7 @@
               <w:noProof/>
             </w:rPr>
           </w:pPr>
-          <w:hyperlink w:anchor="_Toc508295815" w:history="1">
+          <w:hyperlink w:anchor="_Toc508370272" w:history="1">
             <w:r>
               <w:rPr>
                 <w:rStyle w:val="Hipercze"/>
@@ -5755,7 +5742,7 @@
                 <w:noProof/>
                 <w:webHidden/>
               </w:rPr>
-              <w:instrText xml:space="preserve"> PAGEREF _Toc508295815 \h </w:instrText>
+              <w:instrText xml:space="preserve"> PAGEREF _Toc508370272 \h </w:instrText>
             </w:r>
             <w:r>
               <w:rPr>
@@ -5796,7 +5783,7 @@
               <w:noProof/>
             </w:rPr>
           </w:pPr>
-          <w:hyperlink w:anchor="_Toc508295816" w:history="1">
+          <w:hyperlink w:anchor="_Toc508370273" w:history="1">
             <w:r>
               <w:rPr>
                 <w:rStyle w:val="Hipercze"/>
@@ -5833,7 +5820,7 @@
                 <w:noProof/>
                 <w:webHidden/>
               </w:rPr>
-              <w:instrText xml:space="preserve"> PAGEREF _Toc508295816 \h </w:instrText>
+              <w:instrText xml:space="preserve"> PAGEREF _Toc508370273 \h </w:instrText>
             </w:r>
             <w:r>
               <w:rPr>
@@ -5874,7 +5861,7 @@
               <w:noProof/>
             </w:rPr>
           </w:pPr>
-          <w:hyperlink w:anchor="_Toc508295817" w:history="1">
+          <w:hyperlink w:anchor="_Toc508370274" w:history="1">
             <w:r>
               <w:rPr>
                 <w:rStyle w:val="Hipercze"/>
@@ -5911,7 +5898,7 @@
                 <w:noProof/>
                 <w:webHidden/>
               </w:rPr>
-              <w:instrText xml:space="preserve"> PAGEREF _Toc508295817 \h </w:instrText>
+              <w:instrText xml:space="preserve"> PAGEREF _Toc508370274 \h </w:instrText>
             </w:r>
             <w:r>
               <w:rPr>
@@ -5952,7 +5939,7 @@
               <w:noProof/>
             </w:rPr>
           </w:pPr>
-          <w:hyperlink w:anchor="_Toc508295818" w:history="1">
+          <w:hyperlink w:anchor="_Toc508370275" w:history="1">
             <w:r>
               <w:rPr>
                 <w:rStyle w:val="Hipercze"/>
@@ -5989,7 +5976,7 @@
                 <w:noProof/>
                 <w:webHidden/>
               </w:rPr>
-              <w:instrText xml:space="preserve"> PAGEREF _Toc508295818 \h </w:instrText>
+              <w:instrText xml:space="preserve"> PAGEREF _Toc508370275 \h </w:instrText>
             </w:r>
             <w:r>
               <w:rPr>
@@ -6030,7 +6017,7 @@
               <w:noProof/>
             </w:rPr>
           </w:pPr>
-          <w:hyperlink w:anchor="_Toc508295819" w:history="1">
+          <w:hyperlink w:anchor="_Toc508370276" w:history="1">
             <w:r>
               <w:rPr>
                 <w:rStyle w:val="Hipercze"/>
@@ -6067,7 +6054,7 @@
                 <w:noProof/>
                 <w:webHidden/>
               </w:rPr>
-              <w:instrText xml:space="preserve"> PAGEREF _Toc508295819 \h </w:instrText>
+              <w:instrText xml:space="preserve"> PAGEREF _Toc508370276 \h </w:instrText>
             </w:r>
             <w:r>
               <w:rPr>
@@ -6108,7 +6095,7 @@
               <w:noProof/>
             </w:rPr>
           </w:pPr>
-          <w:hyperlink w:anchor="_Toc508295820" w:history="1">
+          <w:hyperlink w:anchor="_Toc508370277" w:history="1">
             <w:r>
               <w:rPr>
                 <w:rStyle w:val="Hipercze"/>
@@ -6145,7 +6132,7 @@
                 <w:noProof/>
                 <w:webHidden/>
               </w:rPr>
-              <w:instrText xml:space="preserve"> PAGEREF _Toc508295820 \h </w:instrText>
+              <w:instrText xml:space="preserve"> PAGEREF _Toc508370277 \h </w:instrText>
             </w:r>
             <w:r>
               <w:rPr>
@@ -6187,7 +6174,7 @@
               <w:noProof/>
             </w:rPr>
           </w:pPr>
-          <w:hyperlink w:anchor="_Toc508295821" w:history="1">
+          <w:hyperlink w:anchor="_Toc508370278" w:history="1">
             <w:r>
               <w:rPr>
                 <w:rStyle w:val="Hipercze"/>
@@ -6234,7 +6221,7 @@
                 <w:noProof/>
                 <w:webHidden/>
               </w:rPr>
-              <w:instrText xml:space="preserve"> PAGEREF _Toc508295821 \h </w:instrText>
+              <w:instrText xml:space="preserve"> PAGEREF _Toc508370278 \h </w:instrText>
             </w:r>
             <w:r>
               <w:rPr>
@@ -6275,7 +6262,7 @@
               <w:noProof/>
             </w:rPr>
           </w:pPr>
-          <w:hyperlink w:anchor="_Toc508295822" w:history="1">
+          <w:hyperlink w:anchor="_Toc508370279" w:history="1">
             <w:r>
               <w:rPr>
                 <w:rStyle w:val="Hipercze"/>
@@ -6312,7 +6299,7 @@
                 <w:noProof/>
                 <w:webHidden/>
               </w:rPr>
-              <w:instrText xml:space="preserve"> PAGEREF _Toc508295822 \h </w:instrText>
+              <w:instrText xml:space="preserve"> PAGEREF _Toc508370279 \h </w:instrText>
             </w:r>
             <w:r>
               <w:rPr>
@@ -6353,7 +6340,7 @@
               <w:noProof/>
             </w:rPr>
           </w:pPr>
-          <w:hyperlink w:anchor="_Toc508295823" w:history="1">
+          <w:hyperlink w:anchor="_Toc508370280" w:history="1">
             <w:r>
               <w:rPr>
                 <w:rStyle w:val="Hipercze"/>
@@ -6390,7 +6377,7 @@
                 <w:noProof/>
                 <w:webHidden/>
               </w:rPr>
-              <w:instrText xml:space="preserve"> PAGEREF _Toc508295823 \h </w:instrText>
+              <w:instrText xml:space="preserve"> PAGEREF _Toc508370280 \h </w:instrText>
             </w:r>
             <w:r>
               <w:rPr>
@@ -6431,7 +6418,7 @@
               <w:noProof/>
             </w:rPr>
           </w:pPr>
-          <w:hyperlink w:anchor="_Toc508295824" w:history="1">
+          <w:hyperlink w:anchor="_Toc508370281" w:history="1">
             <w:r>
               <w:rPr>
                 <w:rStyle w:val="Hipercze"/>
@@ -6468,7 +6455,7 @@
                 <w:noProof/>
                 <w:webHidden/>
               </w:rPr>
-              <w:instrText xml:space="preserve"> PAGEREF _Toc508295824 \h </w:instrText>
+              <w:instrText xml:space="preserve"> PAGEREF _Toc508370281 \h </w:instrText>
             </w:r>
             <w:r>
               <w:rPr>
@@ -6509,7 +6496,7 @@
               <w:noProof/>
             </w:rPr>
           </w:pPr>
-          <w:hyperlink w:anchor="_Toc508295825" w:history="1">
+          <w:hyperlink w:anchor="_Toc508370282" w:history="1">
             <w:r>
               <w:rPr>
                 <w:rStyle w:val="Hipercze"/>
@@ -6546,7 +6533,7 @@
                 <w:noProof/>
                 <w:webHidden/>
               </w:rPr>
-              <w:instrText xml:space="preserve"> PAGEREF _Toc508295825 \h </w:instrText>
+              <w:instrText xml:space="preserve"> PAGEREF _Toc508370282 \h </w:instrText>
             </w:r>
             <w:r>
               <w:rPr>
@@ -6587,7 +6574,7 @@
               <w:noProof/>
             </w:rPr>
           </w:pPr>
-          <w:hyperlink w:anchor="_Toc508295826" w:history="1">
+          <w:hyperlink w:anchor="_Toc508370283" w:history="1">
             <w:r>
               <w:rPr>
                 <w:rStyle w:val="Hipercze"/>
@@ -6624,7 +6611,7 @@
                 <w:noProof/>
                 <w:webHidden/>
               </w:rPr>
-              <w:instrText xml:space="preserve"> PAGEREF _Toc508295826 \h </w:instrText>
+              <w:instrText xml:space="preserve"> PAGEREF _Toc508370283 \h </w:instrText>
             </w:r>
             <w:r>
               <w:rPr>
@@ -6665,7 +6652,7 @@
               <w:noProof/>
             </w:rPr>
           </w:pPr>
-          <w:hyperlink w:anchor="_Toc508295827" w:history="1">
+          <w:hyperlink w:anchor="_Toc508370284" w:history="1">
             <w:r>
               <w:rPr>
                 <w:rStyle w:val="Hipercze"/>
@@ -6702,7 +6689,7 @@
                 <w:noProof/>
                 <w:webHidden/>
               </w:rPr>
-              <w:instrText xml:space="preserve"> PAGEREF _Toc508295827 \h </w:instrText>
+              <w:instrText xml:space="preserve"> PAGEREF _Toc508370284 \h </w:instrText>
             </w:r>
             <w:r>
               <w:rPr>
@@ -6744,7 +6731,7 @@
               <w:noProof/>
             </w:rPr>
           </w:pPr>
-          <w:hyperlink w:anchor="_Toc508295828" w:history="1">
+          <w:hyperlink w:anchor="_Toc508370285" w:history="1">
             <w:r>
               <w:rPr>
                 <w:rStyle w:val="Hipercze"/>
@@ -6791,7 +6778,7 @@
                 <w:noProof/>
                 <w:webHidden/>
               </w:rPr>
-              <w:instrText xml:space="preserve"> PAGEREF _Toc508295828 \h </w:instrText>
+              <w:instrText xml:space="preserve"> PAGEREF _Toc508370285 \h </w:instrText>
             </w:r>
             <w:r>
               <w:rPr>
@@ -6811,7 +6798,7 @@
                 <w:noProof/>
                 <w:webHidden/>
               </w:rPr>
-              <w:t>10</w:t>
+              <w:t>11</w:t>
             </w:r>
             <w:r>
               <w:rPr>
@@ -6832,7 +6819,7 @@
               <w:noProof/>
             </w:rPr>
           </w:pPr>
-          <w:hyperlink w:anchor="_Toc508295829" w:history="1">
+          <w:hyperlink w:anchor="_Toc508370286" w:history="1">
             <w:r>
               <w:rPr>
                 <w:rStyle w:val="Hipercze"/>
@@ -6869,7 +6856,7 @@
                 <w:noProof/>
                 <w:webHidden/>
               </w:rPr>
-              <w:instrText xml:space="preserve"> PAGEREF _Toc508295829 \h </w:instrText>
+              <w:instrText xml:space="preserve"> PAGEREF _Toc508370286 \h </w:instrText>
             </w:r>
             <w:r>
               <w:rPr>
@@ -6910,7 +6897,7 @@
               <w:noProof/>
             </w:rPr>
           </w:pPr>
-          <w:hyperlink w:anchor="_Toc508295830" w:history="1">
+          <w:hyperlink w:anchor="_Toc508370287" w:history="1">
             <w:r>
               <w:rPr>
                 <w:rStyle w:val="Hipercze"/>
@@ -6947,7 +6934,7 @@
                 <w:noProof/>
                 <w:webHidden/>
               </w:rPr>
-              <w:instrText xml:space="preserve"> PAGEREF _Toc508295830 \h </w:instrText>
+              <w:instrText xml:space="preserve"> PAGEREF _Toc508370287 \h </w:instrText>
             </w:r>
             <w:r>
               <w:rPr>
@@ -6988,7 +6975,7 @@
               <w:noProof/>
             </w:rPr>
           </w:pPr>
-          <w:hyperlink w:anchor="_Toc508295831" w:history="1">
+          <w:hyperlink w:anchor="_Toc508370288" w:history="1">
             <w:r>
               <w:rPr>
                 <w:rStyle w:val="Hipercze"/>
@@ -7025,7 +7012,7 @@
                 <w:noProof/>
                 <w:webHidden/>
               </w:rPr>
-              <w:instrText xml:space="preserve"> PAGEREF _Toc508295831 \h </w:instrText>
+              <w:instrText xml:space="preserve"> PAGEREF _Toc508370288 \h </w:instrText>
             </w:r>
             <w:r>
               <w:rPr>
@@ -7066,7 +7053,7 @@
               <w:noProof/>
             </w:rPr>
           </w:pPr>
-          <w:hyperlink w:anchor="_Toc508295832" w:history="1">
+          <w:hyperlink w:anchor="_Toc508370289" w:history="1">
             <w:r>
               <w:rPr>
                 <w:rStyle w:val="Hipercze"/>
@@ -7103,7 +7090,7 @@
                 <w:noProof/>
                 <w:webHidden/>
               </w:rPr>
-              <w:instrText xml:space="preserve"> PAGEREF _Toc508295832 \h </w:instrText>
+              <w:instrText xml:space="preserve"> PAGEREF _Toc508370289 \h </w:instrText>
             </w:r>
             <w:r>
               <w:rPr>
@@ -7144,7 +7131,7 @@
               <w:noProof/>
             </w:rPr>
           </w:pPr>
-          <w:hyperlink w:anchor="_Toc508295833" w:history="1">
+          <w:hyperlink w:anchor="_Toc508370290" w:history="1">
             <w:r>
               <w:rPr>
                 <w:rStyle w:val="Hipercze"/>
@@ -7181,7 +7168,7 @@
                 <w:noProof/>
                 <w:webHidden/>
               </w:rPr>
-              <w:instrText xml:space="preserve"> PAGEREF _Toc508295833 \h </w:instrText>
+              <w:instrText xml:space="preserve"> PAGEREF _Toc508370290 \h </w:instrText>
             </w:r>
             <w:r>
               <w:rPr>
@@ -7222,7 +7209,7 @@
               <w:noProof/>
             </w:rPr>
           </w:pPr>
-          <w:hyperlink w:anchor="_Toc508295834" w:history="1">
+          <w:hyperlink w:anchor="_Toc508370291" w:history="1">
             <w:r>
               <w:rPr>
                 <w:rStyle w:val="Hipercze"/>
@@ -7259,7 +7246,7 @@
                 <w:noProof/>
                 <w:webHidden/>
               </w:rPr>
-              <w:instrText xml:space="preserve"> PAGEREF _Toc508295834 \h </w:instrText>
+              <w:instrText xml:space="preserve"> PAGEREF _Toc508370291 \h </w:instrText>
             </w:r>
             <w:r>
               <w:rPr>
@@ -7300,7 +7287,7 @@
               <w:noProof/>
             </w:rPr>
           </w:pPr>
-          <w:hyperlink w:anchor="_Toc508295835" w:history="1">
+          <w:hyperlink w:anchor="_Toc508370292" w:history="1">
             <w:r>
               <w:rPr>
                 <w:rStyle w:val="Hipercze"/>
@@ -7337,7 +7324,7 @@
                 <w:noProof/>
                 <w:webHidden/>
               </w:rPr>
-              <w:instrText xml:space="preserve"> PAGEREF _Toc508295835 \h </w:instrText>
+              <w:instrText xml:space="preserve"> PAGEREF _Toc508370292 \h </w:instrText>
             </w:r>
             <w:r>
               <w:rPr>
@@ -7378,7 +7365,7 @@
               <w:noProof/>
             </w:rPr>
           </w:pPr>
-          <w:hyperlink w:anchor="_Toc508295836" w:history="1">
+          <w:hyperlink w:anchor="_Toc508370293" w:history="1">
             <w:r>
               <w:rPr>
                 <w:rStyle w:val="Hipercze"/>
@@ -7415,7 +7402,7 @@
                 <w:noProof/>
                 <w:webHidden/>
               </w:rPr>
-              <w:instrText xml:space="preserve"> PAGEREF _Toc508295836 \h </w:instrText>
+              <w:instrText xml:space="preserve"> PAGEREF _Toc508370293 \h </w:instrText>
             </w:r>
             <w:r>
               <w:rPr>
@@ -7456,7 +7443,7 @@
               <w:noProof/>
             </w:rPr>
           </w:pPr>
-          <w:hyperlink w:anchor="_Toc508295837" w:history="1">
+          <w:hyperlink w:anchor="_Toc508370294" w:history="1">
             <w:r>
               <w:rPr>
                 <w:rStyle w:val="Hipercze"/>
@@ -7493,7 +7480,7 @@
                 <w:noProof/>
                 <w:webHidden/>
               </w:rPr>
-              <w:instrText xml:space="preserve"> PAGEREF _Toc508295837 \h </w:instrText>
+              <w:instrText xml:space="preserve"> PAGEREF _Toc508370294 \h </w:instrText>
             </w:r>
             <w:r>
               <w:rPr>
@@ -7535,7 +7522,7 @@
               <w:noProof/>
             </w:rPr>
           </w:pPr>
-          <w:hyperlink w:anchor="_Toc508295838" w:history="1">
+          <w:hyperlink w:anchor="_Toc508370295" w:history="1">
             <w:r>
               <w:rPr>
                 <w:rStyle w:val="Hipercze"/>
@@ -7582,7 +7569,7 @@
                 <w:noProof/>
                 <w:webHidden/>
               </w:rPr>
-              <w:instrText xml:space="preserve"> PAGEREF _Toc508295838 \h </w:instrText>
+              <w:instrText xml:space="preserve"> PAGEREF _Toc508370295 \h </w:instrText>
             </w:r>
             <w:r>
               <w:rPr>
@@ -7623,7 +7610,7 @@
               <w:noProof/>
             </w:rPr>
           </w:pPr>
-          <w:hyperlink w:anchor="_Toc508295839" w:history="1">
+          <w:hyperlink w:anchor="_Toc508370296" w:history="1">
             <w:r>
               <w:rPr>
                 <w:rStyle w:val="Hipercze"/>
@@ -7660,7 +7647,7 @@
                 <w:noProof/>
                 <w:webHidden/>
               </w:rPr>
-              <w:instrText xml:space="preserve"> PAGEREF _Toc508295839 \h </w:instrText>
+              <w:instrText xml:space="preserve"> PAGEREF _Toc508370296 \h </w:instrText>
             </w:r>
             <w:r>
               <w:rPr>
@@ -7702,7 +7689,7 @@
               <w:noProof/>
             </w:rPr>
           </w:pPr>
-          <w:hyperlink w:anchor="_Toc508295840" w:history="1">
+          <w:hyperlink w:anchor="_Toc508370297" w:history="1">
             <w:r>
               <w:rPr>
                 <w:rStyle w:val="Hipercze"/>
@@ -7749,7 +7736,7 @@
                 <w:noProof/>
                 <w:webHidden/>
               </w:rPr>
-              <w:instrText xml:space="preserve"> PAGEREF _Toc508295840 \h </w:instrText>
+              <w:instrText xml:space="preserve"> PAGEREF _Toc508370297 \h </w:instrText>
             </w:r>
             <w:r>
               <w:rPr>
@@ -7790,7 +7777,7 @@
               <w:noProof/>
             </w:rPr>
           </w:pPr>
-          <w:hyperlink w:anchor="_Toc508295841" w:history="1">
+          <w:hyperlink w:anchor="_Toc508370298" w:history="1">
             <w:r>
               <w:rPr>
                 <w:rStyle w:val="Hipercze"/>
@@ -7827,7 +7814,7 @@
                 <w:noProof/>
                 <w:webHidden/>
               </w:rPr>
-              <w:instrText xml:space="preserve"> PAGEREF _Toc508295841 \h </w:instrText>
+              <w:instrText xml:space="preserve"> PAGEREF _Toc508370298 \h </w:instrText>
             </w:r>
             <w:r>
               <w:rPr>
@@ -7868,7 +7855,7 @@
               <w:noProof/>
             </w:rPr>
           </w:pPr>
-          <w:hyperlink w:anchor="_Toc508295842" w:history="1">
+          <w:hyperlink w:anchor="_Toc508370299" w:history="1">
             <w:r>
               <w:rPr>
                 <w:rStyle w:val="Hipercze"/>
@@ -7905,7 +7892,7 @@
                 <w:noProof/>
                 <w:webHidden/>
               </w:rPr>
-              <w:instrText xml:space="preserve"> PAGEREF _Toc508295842 \h </w:instrText>
+              <w:instrText xml:space="preserve"> PAGEREF _Toc508370299 \h </w:instrText>
             </w:r>
             <w:r>
               <w:rPr>
@@ -7946,7 +7933,7 @@
               <w:noProof/>
             </w:rPr>
           </w:pPr>
-          <w:hyperlink w:anchor="_Toc508295843" w:history="1">
+          <w:hyperlink w:anchor="_Toc508370300" w:history="1">
             <w:r>
               <w:rPr>
                 <w:rStyle w:val="Hipercze"/>
@@ -7983,7 +7970,7 @@
                 <w:noProof/>
                 <w:webHidden/>
               </w:rPr>
-              <w:instrText xml:space="preserve"> PAGEREF _Toc508295843 \h </w:instrText>
+              <w:instrText xml:space="preserve"> PAGEREF _Toc508370300 \h </w:instrText>
             </w:r>
             <w:r>
               <w:rPr>
@@ -8024,7 +8011,7 @@
               <w:noProof/>
             </w:rPr>
           </w:pPr>
-          <w:hyperlink w:anchor="_Toc508295844" w:history="1">
+          <w:hyperlink w:anchor="_Toc508370301" w:history="1">
             <w:r>
               <w:rPr>
                 <w:rStyle w:val="Hipercze"/>
@@ -8061,7 +8048,7 @@
                 <w:noProof/>
                 <w:webHidden/>
               </w:rPr>
-              <w:instrText xml:space="preserve"> PAGEREF _Toc508295844 \h </w:instrText>
+              <w:instrText xml:space="preserve"> PAGEREF _Toc508370301 \h </w:instrText>
             </w:r>
             <w:r>
               <w:rPr>
@@ -8103,7 +8090,7 @@
               <w:noProof/>
             </w:rPr>
           </w:pPr>
-          <w:hyperlink w:anchor="_Toc508295845" w:history="1">
+          <w:hyperlink w:anchor="_Toc508370302" w:history="1">
             <w:r>
               <w:rPr>
                 <w:rStyle w:val="Hipercze"/>
@@ -8150,7 +8137,7 @@
                 <w:noProof/>
                 <w:webHidden/>
               </w:rPr>
-              <w:instrText xml:space="preserve"> PAGEREF _Toc508295845 \h </w:instrText>
+              <w:instrText xml:space="preserve"> PAGEREF _Toc508370302 \h </w:instrText>
             </w:r>
             <w:r>
               <w:rPr>
@@ -8191,7 +8178,7 @@
               <w:noProof/>
             </w:rPr>
           </w:pPr>
-          <w:hyperlink w:anchor="_Toc508295846" w:history="1">
+          <w:hyperlink w:anchor="_Toc508370303" w:history="1">
             <w:r>
               <w:rPr>
                 <w:rStyle w:val="Hipercze"/>
@@ -8228,7 +8215,7 @@
                 <w:noProof/>
                 <w:webHidden/>
               </w:rPr>
-              <w:instrText xml:space="preserve"> PAGEREF _Toc508295846 \h </w:instrText>
+              <w:instrText xml:space="preserve"> PAGEREF _Toc508370303 \h </w:instrText>
             </w:r>
             <w:r>
               <w:rPr>
@@ -8248,7 +8235,7 @@
                 <w:noProof/>
                 <w:webHidden/>
               </w:rPr>
-              <w:t>11</w:t>
+              <w:t>12</w:t>
             </w:r>
             <w:r>
               <w:rPr>
@@ -8269,7 +8256,7 @@
               <w:noProof/>
             </w:rPr>
           </w:pPr>
-          <w:hyperlink w:anchor="_Toc508295847" w:history="1">
+          <w:hyperlink w:anchor="_Toc508370304" w:history="1">
             <w:r>
               <w:rPr>
                 <w:rStyle w:val="Hipercze"/>
@@ -8306,7 +8293,7 @@
                 <w:noProof/>
                 <w:webHidden/>
               </w:rPr>
-              <w:instrText xml:space="preserve"> PAGEREF _Toc508295847 \h </w:instrText>
+              <w:instrText xml:space="preserve"> PAGEREF _Toc508370304 \h </w:instrText>
             </w:r>
             <w:r>
               <w:rPr>
@@ -8347,7 +8334,7 @@
               <w:noProof/>
             </w:rPr>
           </w:pPr>
-          <w:hyperlink w:anchor="_Toc508295848" w:history="1">
+          <w:hyperlink w:anchor="_Toc508370305" w:history="1">
             <w:r>
               <w:rPr>
                 <w:rStyle w:val="Hipercze"/>
@@ -8384,7 +8371,7 @@
                 <w:noProof/>
                 <w:webHidden/>
               </w:rPr>
-              <w:instrText xml:space="preserve"> PAGEREF _Toc508295848 \h </w:instrText>
+              <w:instrText xml:space="preserve"> PAGEREF _Toc508370305 \h </w:instrText>
             </w:r>
             <w:r>
               <w:rPr>
@@ -8425,7 +8412,7 @@
               <w:noProof/>
             </w:rPr>
           </w:pPr>
-          <w:hyperlink w:anchor="_Toc508295849" w:history="1">
+          <w:hyperlink w:anchor="_Toc508370306" w:history="1">
             <w:r>
               <w:rPr>
                 <w:rStyle w:val="Hipercze"/>
@@ -8462,7 +8449,7 @@
                 <w:noProof/>
                 <w:webHidden/>
               </w:rPr>
-              <w:instrText xml:space="preserve"> PAGEREF _Toc508295849 \h </w:instrText>
+              <w:instrText xml:space="preserve"> PAGEREF _Toc508370306 \h </w:instrText>
             </w:r>
             <w:r>
               <w:rPr>
@@ -8503,7 +8490,7 @@
               <w:noProof/>
             </w:rPr>
           </w:pPr>
-          <w:hyperlink w:anchor="_Toc508295850" w:history="1">
+          <w:hyperlink w:anchor="_Toc508370307" w:history="1">
             <w:r>
               <w:rPr>
                 <w:rStyle w:val="Hipercze"/>
@@ -8540,7 +8527,7 @@
                 <w:noProof/>
                 <w:webHidden/>
               </w:rPr>
-              <w:instrText xml:space="preserve"> PAGEREF _Toc508295850 \h </w:instrText>
+              <w:instrText xml:space="preserve"> PAGEREF _Toc508370307 \h </w:instrText>
             </w:r>
             <w:r>
               <w:rPr>
@@ -8581,7 +8568,7 @@
               <w:noProof/>
             </w:rPr>
           </w:pPr>
-          <w:hyperlink w:anchor="_Toc508295851" w:history="1">
+          <w:hyperlink w:anchor="_Toc508370308" w:history="1">
             <w:r>
               <w:rPr>
                 <w:rStyle w:val="Hipercze"/>
@@ -8618,7 +8605,7 @@
                 <w:noProof/>
                 <w:webHidden/>
               </w:rPr>
-              <w:instrText xml:space="preserve"> PAGEREF _Toc508295851 \h </w:instrText>
+              <w:instrText xml:space="preserve"> PAGEREF _Toc508370308 \h </w:instrText>
             </w:r>
             <w:r>
               <w:rPr>
@@ -8659,7 +8646,7 @@
               <w:noProof/>
             </w:rPr>
           </w:pPr>
-          <w:hyperlink w:anchor="_Toc508295852" w:history="1">
+          <w:hyperlink w:anchor="_Toc508370309" w:history="1">
             <w:r>
               <w:rPr>
                 <w:rStyle w:val="Hipercze"/>
@@ -8696,7 +8683,7 @@
                 <w:noProof/>
                 <w:webHidden/>
               </w:rPr>
-              <w:instrText xml:space="preserve"> PAGEREF _Toc508295852 \h </w:instrText>
+              <w:instrText xml:space="preserve"> PAGEREF _Toc508370309 \h </w:instrText>
             </w:r>
             <w:r>
               <w:rPr>
@@ -8737,7 +8724,7 @@
               <w:noProof/>
             </w:rPr>
           </w:pPr>
-          <w:hyperlink w:anchor="_Toc508295853" w:history="1">
+          <w:hyperlink w:anchor="_Toc508370310" w:history="1">
             <w:r>
               <w:rPr>
                 <w:rStyle w:val="Hipercze"/>
@@ -8774,7 +8761,7 @@
                 <w:noProof/>
                 <w:webHidden/>
               </w:rPr>
-              <w:instrText xml:space="preserve"> PAGEREF _Toc508295853 \h </w:instrText>
+              <w:instrText xml:space="preserve"> PAGEREF _Toc508370310 \h </w:instrText>
             </w:r>
             <w:r>
               <w:rPr>
@@ -8815,7 +8802,7 @@
               <w:noProof/>
             </w:rPr>
           </w:pPr>
-          <w:hyperlink w:anchor="_Toc508295854" w:history="1">
+          <w:hyperlink w:anchor="_Toc508370311" w:history="1">
             <w:r>
               <w:rPr>
                 <w:rStyle w:val="Hipercze"/>
@@ -8852,7 +8839,7 @@
                 <w:noProof/>
                 <w:webHidden/>
               </w:rPr>
-              <w:instrText xml:space="preserve"> PAGEREF _Toc508295854 \h </w:instrText>
+              <w:instrText xml:space="preserve"> PAGEREF _Toc508370311 \h </w:instrText>
             </w:r>
             <w:r>
               <w:rPr>
@@ -8894,7 +8881,7 @@
               <w:noProof/>
             </w:rPr>
           </w:pPr>
-          <w:hyperlink w:anchor="_Toc508295855" w:history="1">
+          <w:hyperlink w:anchor="_Toc508370312" w:history="1">
             <w:r>
               <w:rPr>
                 <w:rStyle w:val="Hipercze"/>
@@ -8941,7 +8928,7 @@
                 <w:noProof/>
                 <w:webHidden/>
               </w:rPr>
-              <w:instrText xml:space="preserve"> PAGEREF _Toc508295855 \h </w:instrText>
+              <w:instrText xml:space="preserve"> PAGEREF _Toc508370312 \h </w:instrText>
             </w:r>
             <w:r>
               <w:rPr>
@@ -8982,7 +8969,7 @@
               <w:noProof/>
             </w:rPr>
           </w:pPr>
-          <w:hyperlink w:anchor="_Toc508295856" w:history="1">
+          <w:hyperlink w:anchor="_Toc508370313" w:history="1">
             <w:r>
               <w:rPr>
                 <w:rStyle w:val="Hipercze"/>
@@ -9019,7 +9006,7 @@
                 <w:noProof/>
                 <w:webHidden/>
               </w:rPr>
-              <w:instrText xml:space="preserve"> PAGEREF _Toc508295856 \h </w:instrText>
+              <w:instrText xml:space="preserve"> PAGEREF _Toc508370313 \h </w:instrText>
             </w:r>
             <w:r>
               <w:rPr>
@@ -9060,7 +9047,7 @@
               <w:noProof/>
             </w:rPr>
           </w:pPr>
-          <w:hyperlink w:anchor="_Toc508295857" w:history="1">
+          <w:hyperlink w:anchor="_Toc508370314" w:history="1">
             <w:r>
               <w:rPr>
                 <w:rStyle w:val="Hipercze"/>
@@ -9097,7 +9084,7 @@
                 <w:noProof/>
                 <w:webHidden/>
               </w:rPr>
-              <w:instrText xml:space="preserve"> PAGEREF _Toc508295857 \h </w:instrText>
+              <w:instrText xml:space="preserve"> PAGEREF _Toc508370314 \h </w:instrText>
             </w:r>
             <w:r>
               <w:rPr>
@@ -9138,7 +9125,7 @@
               <w:noProof/>
             </w:rPr>
           </w:pPr>
-          <w:hyperlink w:anchor="_Toc508295858" w:history="1">
+          <w:hyperlink w:anchor="_Toc508370315" w:history="1">
             <w:r>
               <w:rPr>
                 <w:rStyle w:val="Hipercze"/>
@@ -9175,7 +9162,7 @@
                 <w:noProof/>
                 <w:webHidden/>
               </w:rPr>
-              <w:instrText xml:space="preserve"> PAGEREF _Toc508295858 \h </w:instrText>
+              <w:instrText xml:space="preserve"> PAGEREF _Toc508370315 \h </w:instrText>
             </w:r>
             <w:r>
               <w:rPr>
@@ -9216,7 +9203,7 @@
               <w:noProof/>
             </w:rPr>
           </w:pPr>
-          <w:hyperlink w:anchor="_Toc508295859" w:history="1">
+          <w:hyperlink w:anchor="_Toc508370316" w:history="1">
             <w:r>
               <w:rPr>
                 <w:rStyle w:val="Hipercze"/>
@@ -9253,7 +9240,7 @@
                 <w:noProof/>
                 <w:webHidden/>
               </w:rPr>
-              <w:instrText xml:space="preserve"> PAGEREF _Toc508295859 \h </w:instrText>
+              <w:instrText xml:space="preserve"> PAGEREF _Toc508370316 \h </w:instrText>
             </w:r>
             <w:r>
               <w:rPr>
@@ -9294,7 +9281,7 @@
               <w:noProof/>
             </w:rPr>
           </w:pPr>
-          <w:hyperlink w:anchor="_Toc508295860" w:history="1">
+          <w:hyperlink w:anchor="_Toc508370317" w:history="1">
             <w:r>
               <w:rPr>
                 <w:rStyle w:val="Hipercze"/>
@@ -9331,7 +9318,7 @@
                 <w:noProof/>
                 <w:webHidden/>
               </w:rPr>
-              <w:instrText xml:space="preserve"> PAGEREF _Toc508295860 \h </w:instrText>
+              <w:instrText xml:space="preserve"> PAGEREF _Toc508370317 \h </w:instrText>
             </w:r>
             <w:r>
               <w:rPr>
@@ -9373,7 +9360,7 @@
               <w:noProof/>
             </w:rPr>
           </w:pPr>
-          <w:hyperlink w:anchor="_Toc508295861" w:history="1">
+          <w:hyperlink w:anchor="_Toc508370318" w:history="1">
             <w:r>
               <w:rPr>
                 <w:rStyle w:val="Hipercze"/>
@@ -9420,7 +9407,7 @@
                 <w:noProof/>
                 <w:webHidden/>
               </w:rPr>
-              <w:instrText xml:space="preserve"> PAGEREF _Toc508295861 \h </w:instrText>
+              <w:instrText xml:space="preserve"> PAGEREF _Toc508370318 \h </w:instrText>
             </w:r>
             <w:r>
               <w:rPr>
@@ -9461,7 +9448,7 @@
               <w:noProof/>
             </w:rPr>
           </w:pPr>
-          <w:hyperlink w:anchor="_Toc508295862" w:history="1">
+          <w:hyperlink w:anchor="_Toc508370319" w:history="1">
             <w:r>
               <w:rPr>
                 <w:rStyle w:val="Hipercze"/>
@@ -9498,7 +9485,7 @@
                 <w:noProof/>
                 <w:webHidden/>
               </w:rPr>
-              <w:instrText xml:space="preserve"> PAGEREF _Toc508295862 \h </w:instrText>
+              <w:instrText xml:space="preserve"> PAGEREF _Toc508370319 \h </w:instrText>
             </w:r>
             <w:r>
               <w:rPr>
@@ -9539,7 +9526,7 @@
               <w:noProof/>
             </w:rPr>
           </w:pPr>
-          <w:hyperlink w:anchor="_Toc508295863" w:history="1">
+          <w:hyperlink w:anchor="_Toc508370320" w:history="1">
             <w:r>
               <w:rPr>
                 <w:rStyle w:val="Hipercze"/>
@@ -9576,7 +9563,7 @@
                 <w:noProof/>
                 <w:webHidden/>
               </w:rPr>
-              <w:instrText xml:space="preserve"> PAGEREF _Toc508295863 \h </w:instrText>
+              <w:instrText xml:space="preserve"> PAGEREF _Toc508370320 \h </w:instrText>
             </w:r>
             <w:r>
               <w:rPr>
@@ -9617,7 +9604,7 @@
               <w:noProof/>
             </w:rPr>
           </w:pPr>
-          <w:hyperlink w:anchor="_Toc508295864" w:history="1">
+          <w:hyperlink w:anchor="_Toc508370321" w:history="1">
             <w:r>
               <w:rPr>
                 <w:rStyle w:val="Hipercze"/>
@@ -9654,7 +9641,7 @@
                 <w:noProof/>
                 <w:webHidden/>
               </w:rPr>
-              <w:instrText xml:space="preserve"> PAGEREF _Toc508295864 \h </w:instrText>
+              <w:instrText xml:space="preserve"> PAGEREF _Toc508370321 \h </w:instrText>
             </w:r>
             <w:r>
               <w:rPr>
@@ -9674,7 +9661,7 @@
                 <w:noProof/>
                 <w:webHidden/>
               </w:rPr>
-              <w:t>12</w:t>
+              <w:t>13</w:t>
             </w:r>
             <w:r>
               <w:rPr>
@@ -9695,7 +9682,7 @@
               <w:noProof/>
             </w:rPr>
           </w:pPr>
-          <w:hyperlink w:anchor="_Toc508295865" w:history="1">
+          <w:hyperlink w:anchor="_Toc508370322" w:history="1">
             <w:r>
               <w:rPr>
                 <w:rStyle w:val="Hipercze"/>
@@ -9732,7 +9719,7 @@
                 <w:noProof/>
                 <w:webHidden/>
               </w:rPr>
-              <w:instrText xml:space="preserve"> PAGEREF _Toc508295865 \h </w:instrText>
+              <w:instrText xml:space="preserve"> PAGEREF _Toc508370322 \h </w:instrText>
             </w:r>
             <w:r>
               <w:rPr>
@@ -9774,7 +9761,7 @@
               <w:noProof/>
             </w:rPr>
           </w:pPr>
-          <w:hyperlink w:anchor="_Toc508295866" w:history="1">
+          <w:hyperlink w:anchor="_Toc508370323" w:history="1">
             <w:r>
               <w:rPr>
                 <w:rStyle w:val="Hipercze"/>
@@ -9821,7 +9808,7 @@
                 <w:noProof/>
                 <w:webHidden/>
               </w:rPr>
-              <w:instrText xml:space="preserve"> PAGEREF _Toc508295866 \h </w:instrText>
+              <w:instrText xml:space="preserve"> PAGEREF _Toc508370323 \h </w:instrText>
             </w:r>
             <w:r>
               <w:rPr>
@@ -9863,7 +9850,7 @@
               <w:noProof/>
             </w:rPr>
           </w:pPr>
-          <w:hyperlink w:anchor="_Toc508295867" w:history="1">
+          <w:hyperlink w:anchor="_Toc508370324" w:history="1">
             <w:r>
               <w:rPr>
                 <w:rStyle w:val="Hipercze"/>
@@ -9910,7 +9897,7 @@
                 <w:noProof/>
                 <w:webHidden/>
               </w:rPr>
-              <w:instrText xml:space="preserve"> PAGEREF _Toc508295867 \h </w:instrText>
+              <w:instrText xml:space="preserve"> PAGEREF _Toc508370324 \h </w:instrText>
             </w:r>
             <w:r>
               <w:rPr>
@@ -9952,7 +9939,7 @@
               <w:noProof/>
             </w:rPr>
           </w:pPr>
-          <w:hyperlink w:anchor="_Toc508295868" w:history="1">
+          <w:hyperlink w:anchor="_Toc508370325" w:history="1">
             <w:r>
               <w:rPr>
                 <w:rStyle w:val="Hipercze"/>
@@ -9999,7 +9986,7 @@
                 <w:noProof/>
                 <w:webHidden/>
               </w:rPr>
-              <w:instrText xml:space="preserve"> PAGEREF _Toc508295868 \h </w:instrText>
+              <w:instrText xml:space="preserve"> PAGEREF _Toc508370325 \h </w:instrText>
             </w:r>
             <w:r>
               <w:rPr>
@@ -10040,7 +10027,7 @@
               <w:noProof/>
             </w:rPr>
           </w:pPr>
-          <w:hyperlink w:anchor="_Toc508295869" w:history="1">
+          <w:hyperlink w:anchor="_Toc508370326" w:history="1">
             <w:r>
               <w:rPr>
                 <w:rStyle w:val="Hipercze"/>
@@ -10068,7 +10055,7 @@
                 <w:noProof/>
                 <w:webHidden/>
               </w:rPr>
-              <w:instrText xml:space="preserve"> PAGEREF _Toc508295869 \h </w:instrText>
+              <w:instrText xml:space="preserve"> PAGEREF _Toc508370326 \h </w:instrText>
             </w:r>
             <w:r>
               <w:rPr>
@@ -10109,7 +10096,7 @@
               <w:noProof/>
             </w:rPr>
           </w:pPr>
-          <w:hyperlink w:anchor="_Toc508295870" w:history="1">
+          <w:hyperlink w:anchor="_Toc508370327" w:history="1">
             <w:r>
               <w:rPr>
                 <w:rStyle w:val="Hipercze"/>
@@ -10137,7 +10124,7 @@
                 <w:noProof/>
                 <w:webHidden/>
               </w:rPr>
-              <w:instrText xml:space="preserve"> PAGEREF _Toc508295870 \h </w:instrText>
+              <w:instrText xml:space="preserve"> PAGEREF _Toc508370327 \h </w:instrText>
             </w:r>
             <w:r>
               <w:rPr>
@@ -10178,7 +10165,7 @@
               <w:noProof/>
             </w:rPr>
           </w:pPr>
-          <w:hyperlink w:anchor="_Toc508295871" w:history="1">
+          <w:hyperlink w:anchor="_Toc508370328" w:history="1">
             <w:r>
               <w:rPr>
                 <w:rStyle w:val="Hipercze"/>
@@ -10206,7 +10193,7 @@
                 <w:noProof/>
                 <w:webHidden/>
               </w:rPr>
-              <w:instrText xml:space="preserve"> PAGEREF _Toc508295871 \h </w:instrText>
+              <w:instrText xml:space="preserve"> PAGEREF _Toc508370328 \h </w:instrText>
             </w:r>
             <w:r>
               <w:rPr>
@@ -10293,7 +10280,7 @@
           <w:lang w:eastAsia="pl-PL"/>
         </w:rPr>
       </w:pPr>
-      <w:bookmarkStart w:id="0" w:name="_Toc508295745"/>
+      <w:bookmarkStart w:id="1" w:name="_Toc508370202"/>
       <w:r>
         <w:rPr>
           <w:rFonts w:ascii="Century Gothic" w:eastAsia="Times New Roman" w:hAnsi="Century Gothic" w:cs="Arial"/>
@@ -10305,7 +10292,7 @@
         <w:lastRenderedPageBreak/>
         <w:t>RWD</w:t>
       </w:r>
-      <w:bookmarkEnd w:id="0"/>
+      <w:bookmarkEnd w:id="1"/>
     </w:p>
     <w:p>
       <w:pPr>
@@ -10348,7 +10335,7 @@
           <w:lang w:eastAsia="pl-PL"/>
         </w:rPr>
       </w:pPr>
-      <w:bookmarkStart w:id="1" w:name="_Toc508295746"/>
+      <w:bookmarkStart w:id="2" w:name="_Toc508370203"/>
       <w:r>
         <w:rPr>
           <w:rFonts w:ascii="Century Gothic" w:eastAsia="Times New Roman" w:hAnsi="Century Gothic" w:cs="Arial"/>
@@ -10393,7 +10380,7 @@
         </w:rPr>
         <w:t xml:space="preserve"> ogarnąć</w:t>
       </w:r>
-      <w:bookmarkEnd w:id="1"/>
+      <w:bookmarkEnd w:id="2"/>
     </w:p>
     <w:p>
       <w:pPr>
@@ -10461,7 +10448,7 @@
           <w:lang w:eastAsia="pl-PL"/>
         </w:rPr>
       </w:pPr>
-      <w:bookmarkStart w:id="2" w:name="_Toc508295747"/>
+      <w:bookmarkStart w:id="3" w:name="_Toc508370204"/>
       <w:r>
         <w:rPr>
           <w:rFonts w:ascii="Century Gothic" w:eastAsia="Times New Roman" w:hAnsi="Century Gothic" w:cs="Arial"/>
@@ -10472,7 +10459,7 @@
         </w:rPr>
         <w:t>CSS</w:t>
       </w:r>
-      <w:bookmarkEnd w:id="2"/>
+      <w:bookmarkEnd w:id="3"/>
     </w:p>
     <w:p>
       <w:pPr>
@@ -10515,7 +10502,7 @@
           <w:lang w:eastAsia="pl-PL"/>
         </w:rPr>
       </w:pPr>
-      <w:bookmarkStart w:id="3" w:name="_Toc508295748"/>
+      <w:bookmarkStart w:id="4" w:name="_Toc508370205"/>
       <w:r>
         <w:rPr>
           <w:rFonts w:ascii="Century Gothic" w:eastAsia="Times New Roman" w:hAnsi="Century Gothic" w:cs="Arial"/>
@@ -10524,7 +10511,7 @@
         </w:rPr>
         <w:t>BEM</w:t>
       </w:r>
-      <w:bookmarkEnd w:id="3"/>
+      <w:bookmarkEnd w:id="4"/>
     </w:p>
     <w:p>
       <w:pPr>
@@ -10680,7 +10667,7 @@
           <w:lang w:eastAsia="pl-PL"/>
         </w:rPr>
       </w:pPr>
-      <w:bookmarkStart w:id="4" w:name="_Toc508295749"/>
+      <w:bookmarkStart w:id="5" w:name="_Toc508370206"/>
       <w:r>
         <w:rPr>
           <w:rFonts w:ascii="Century Gothic" w:eastAsia="Times New Roman" w:hAnsi="Century Gothic" w:cs="Arial"/>
@@ -10689,7 +10676,7 @@
         </w:rPr>
         <w:t>Kaskadowość</w:t>
       </w:r>
-      <w:bookmarkEnd w:id="4"/>
+      <w:bookmarkEnd w:id="5"/>
     </w:p>
     <w:p>
       <w:pPr>
@@ -10858,7 +10845,7 @@
           <w:lang w:eastAsia="pl-PL"/>
         </w:rPr>
       </w:pPr>
-      <w:bookmarkStart w:id="5" w:name="_Toc508295750"/>
+      <w:bookmarkStart w:id="6" w:name="_Toc508370207"/>
       <w:r>
         <w:rPr>
           <w:rFonts w:ascii="Century Gothic" w:eastAsia="Times New Roman" w:hAnsi="Century Gothic" w:cs="Arial"/>
@@ -10867,7 +10854,7 @@
         </w:rPr>
         <w:t>Dziedziczenie</w:t>
       </w:r>
-      <w:bookmarkEnd w:id="5"/>
+      <w:bookmarkEnd w:id="6"/>
     </w:p>
     <w:p>
       <w:pPr>
@@ -10951,7 +10938,7 @@
           <w:lang w:eastAsia="pl-PL"/>
         </w:rPr>
       </w:pPr>
-      <w:bookmarkStart w:id="6" w:name="_Toc508295751"/>
+      <w:bookmarkStart w:id="7" w:name="_Toc508370208"/>
       <w:r>
         <w:rPr>
           <w:rFonts w:ascii="Century Gothic" w:eastAsia="Times New Roman" w:hAnsi="Century Gothic" w:cs="Arial"/>
@@ -10960,7 +10947,7 @@
         </w:rPr>
         <w:t>Specyficzność</w:t>
       </w:r>
-      <w:bookmarkEnd w:id="6"/>
+      <w:bookmarkEnd w:id="7"/>
     </w:p>
     <w:p>
       <w:pPr>
@@ -11061,7 +11048,7 @@
           <w:lang w:eastAsia="pl-PL"/>
         </w:rPr>
       </w:pPr>
-      <w:bookmarkStart w:id="7" w:name="_Toc508295752"/>
+      <w:bookmarkStart w:id="8" w:name="_Toc508370209"/>
       <w:proofErr w:type="spellStart"/>
       <w:r>
         <w:rPr>
@@ -11073,7 +11060,7 @@
         </w:rPr>
         <w:t>Bootstrap</w:t>
       </w:r>
-      <w:bookmarkEnd w:id="7"/>
+      <w:bookmarkEnd w:id="8"/>
       <w:proofErr w:type="spellEnd"/>
     </w:p>
     <w:p>
@@ -11117,7 +11104,7 @@
           <w:lang w:eastAsia="pl-PL"/>
         </w:rPr>
       </w:pPr>
-      <w:bookmarkStart w:id="8" w:name="_Toc508295753"/>
+      <w:bookmarkStart w:id="9" w:name="_Toc508370210"/>
       <w:r>
         <w:rPr>
           <w:rFonts w:ascii="Century Gothic" w:eastAsia="Times New Roman" w:hAnsi="Century Gothic" w:cs="Arial"/>
@@ -11126,7 +11113,7 @@
         </w:rPr>
         <w:t>kiedy i dlaczego używać</w:t>
       </w:r>
-      <w:bookmarkEnd w:id="8"/>
+      <w:bookmarkEnd w:id="9"/>
     </w:p>
     <w:p>
       <w:pPr>
@@ -11257,7 +11244,7 @@
           <w:lang w:eastAsia="pl-PL"/>
         </w:rPr>
       </w:pPr>
-      <w:bookmarkStart w:id="9" w:name="_Toc508295754"/>
+      <w:bookmarkStart w:id="10" w:name="_Toc508370211"/>
       <w:r>
         <w:rPr>
           <w:rFonts w:ascii="Century Gothic" w:eastAsia="Times New Roman" w:hAnsi="Century Gothic" w:cs="Arial"/>
@@ -11269,7 +11256,7 @@
         <w:lastRenderedPageBreak/>
         <w:t>SASS</w:t>
       </w:r>
-      <w:bookmarkEnd w:id="9"/>
+      <w:bookmarkEnd w:id="10"/>
     </w:p>
     <w:p>
       <w:pPr>
@@ -11312,7 +11299,7 @@
           <w:lang w:eastAsia="pl-PL"/>
         </w:rPr>
       </w:pPr>
-      <w:bookmarkStart w:id="10" w:name="_Toc508295755"/>
+      <w:bookmarkStart w:id="11" w:name="_Toc508370212"/>
       <w:r>
         <w:rPr>
           <w:rFonts w:ascii="Century Gothic" w:eastAsia="Times New Roman" w:hAnsi="Century Gothic" w:cs="Arial"/>
@@ -11321,7 +11308,7 @@
         </w:rPr>
         <w:t>po co używać</w:t>
       </w:r>
-      <w:bookmarkEnd w:id="10"/>
+      <w:bookmarkEnd w:id="11"/>
     </w:p>
     <w:p>
       <w:pPr>
@@ -11418,7 +11405,7 @@
           <w:lang w:eastAsia="pl-PL"/>
         </w:rPr>
       </w:pPr>
-      <w:bookmarkStart w:id="11" w:name="_Toc508295756"/>
+      <w:bookmarkStart w:id="12" w:name="_Toc508370213"/>
       <w:proofErr w:type="spellStart"/>
       <w:r>
         <w:rPr>
@@ -11446,7 +11433,7 @@
         </w:rPr>
         <w:t>webpacka</w:t>
       </w:r>
-      <w:bookmarkEnd w:id="11"/>
+      <w:bookmarkEnd w:id="12"/>
       <w:proofErr w:type="spellEnd"/>
     </w:p>
     <w:p>
@@ -11609,7 +11596,7 @@
           <w:lang w:eastAsia="pl-PL"/>
         </w:rPr>
       </w:pPr>
-      <w:bookmarkStart w:id="12" w:name="_Toc508295757"/>
+      <w:bookmarkStart w:id="13" w:name="_Toc508370214"/>
       <w:r>
         <w:rPr>
           <w:rFonts w:ascii="Century Gothic" w:eastAsia="Times New Roman" w:hAnsi="Century Gothic" w:cs="Arial"/>
@@ -11626,7 +11613,7 @@
         </w:rPr>
         <w:t>CSS</w:t>
       </w:r>
-      <w:bookmarkEnd w:id="12"/>
+      <w:bookmarkEnd w:id="13"/>
     </w:p>
     <w:p>
       <w:pPr>
@@ -11695,7 +11682,7 @@
           <w:lang w:eastAsia="pl-PL"/>
         </w:rPr>
       </w:pPr>
-      <w:bookmarkStart w:id="13" w:name="_Toc508295758"/>
+      <w:bookmarkStart w:id="14" w:name="_Toc508370215"/>
       <w:r>
         <w:rPr>
           <w:rFonts w:ascii="Century Gothic" w:eastAsia="Times New Roman" w:hAnsi="Century Gothic" w:cs="Arial"/>
@@ -11704,7 +11691,7 @@
         </w:rPr>
         <w:t>zobaczyć LESS – co to i podstawowe różnice do SASS</w:t>
       </w:r>
-      <w:bookmarkEnd w:id="13"/>
+      <w:bookmarkEnd w:id="14"/>
     </w:p>
     <w:p>
       <w:pPr>
@@ -11745,7 +11732,7 @@
           <w:lang w:eastAsia="pl-PL"/>
         </w:rPr>
       </w:pPr>
-      <w:bookmarkStart w:id="14" w:name="_Toc508295759"/>
+      <w:bookmarkStart w:id="15" w:name="_Toc508370216"/>
       <w:r>
         <w:rPr>
           <w:rFonts w:ascii="Century Gothic" w:eastAsia="Times New Roman" w:hAnsi="Century Gothic" w:cs="Arial"/>
@@ -11754,7 +11741,7 @@
         </w:rPr>
         <w:t>SCSS</w:t>
       </w:r>
-      <w:bookmarkEnd w:id="14"/>
+      <w:bookmarkEnd w:id="15"/>
     </w:p>
     <w:p>
       <w:pPr>
@@ -11794,7 +11781,7 @@
           <w:lang w:eastAsia="pl-PL"/>
         </w:rPr>
       </w:pPr>
-      <w:bookmarkStart w:id="15" w:name="_Toc508295760"/>
+      <w:bookmarkStart w:id="16" w:name="_Toc508370217"/>
       <w:r>
         <w:rPr>
           <w:rFonts w:ascii="Century Gothic" w:eastAsia="Times New Roman" w:hAnsi="Century Gothic" w:cs="Arial"/>
@@ -11805,7 +11792,7 @@
         </w:rPr>
         <w:t>GIT i jego funkcje</w:t>
       </w:r>
-      <w:bookmarkEnd w:id="15"/>
+      <w:bookmarkEnd w:id="16"/>
     </w:p>
     <w:p>
       <w:pPr>
@@ -11848,7 +11835,7 @@
           <w:lang w:eastAsia="pl-PL"/>
         </w:rPr>
       </w:pPr>
-      <w:bookmarkStart w:id="16" w:name="_Toc508295761"/>
+      <w:bookmarkStart w:id="17" w:name="_Toc508370218"/>
       <w:proofErr w:type="spellStart"/>
       <w:r>
         <w:rPr>
@@ -11858,7 +11845,7 @@
         </w:rPr>
         <w:t>Mergowanie</w:t>
       </w:r>
-      <w:bookmarkEnd w:id="16"/>
+      <w:bookmarkEnd w:id="17"/>
       <w:proofErr w:type="spellEnd"/>
     </w:p>
     <w:p>
@@ -12121,7 +12108,7 @@
           <w:lang w:eastAsia="pl-PL"/>
         </w:rPr>
       </w:pPr>
-      <w:bookmarkStart w:id="17" w:name="_Toc508295762"/>
+      <w:bookmarkStart w:id="18" w:name="_Toc508370219"/>
       <w:proofErr w:type="spellStart"/>
       <w:r>
         <w:rPr>
@@ -12131,7 +12118,7 @@
         </w:rPr>
         <w:t>Branchowanie</w:t>
       </w:r>
-      <w:bookmarkEnd w:id="17"/>
+      <w:bookmarkEnd w:id="18"/>
       <w:proofErr w:type="spellEnd"/>
     </w:p>
     <w:p>
@@ -12296,7 +12283,7 @@
           <w:lang w:eastAsia="pl-PL"/>
         </w:rPr>
       </w:pPr>
-      <w:bookmarkStart w:id="18" w:name="_Toc508295763"/>
+      <w:bookmarkStart w:id="19" w:name="_Toc508370220"/>
       <w:proofErr w:type="spellStart"/>
       <w:r>
         <w:rPr>
@@ -12324,7 +12311,7 @@
         </w:rPr>
         <w:t>requesty</w:t>
       </w:r>
-      <w:bookmarkEnd w:id="18"/>
+      <w:bookmarkEnd w:id="19"/>
       <w:proofErr w:type="spellEnd"/>
     </w:p>
     <w:p>
@@ -12404,18 +12391,7 @@
           <w:color w:val="000000"/>
           <w:lang w:eastAsia="pl-PL"/>
         </w:rPr>
-        <w:t xml:space="preserve"> na jakim repozytori</w:t>
-      </w:r>
-      <w:bookmarkStart w:id="19" w:name="_GoBack"/>
-      <w:bookmarkEnd w:id="19"/>
-      <w:r>
-        <w:rPr>
-          <w:rFonts w:ascii="Century Gothic" w:eastAsia="Times New Roman" w:hAnsi="Century Gothic" w:cs="Arial"/>
-          <w:bCs/>
-          <w:color w:val="000000"/>
-          <w:lang w:eastAsia="pl-PL"/>
-        </w:rPr>
-        <w:t xml:space="preserve">um. Po </w:t>
+        <w:t xml:space="preserve"> na jakim repozytorium. Po </w:t>
       </w:r>
       <w:proofErr w:type="spellStart"/>
       <w:r>
@@ -12546,7 +12522,7 @@
           <w:lang w:eastAsia="pl-PL"/>
         </w:rPr>
       </w:pPr>
-      <w:bookmarkStart w:id="20" w:name="_Toc508295764"/>
+      <w:bookmarkStart w:id="20" w:name="_Toc508370221"/>
       <w:r>
         <w:rPr>
           <w:rFonts w:ascii="Century Gothic" w:eastAsia="Times New Roman" w:hAnsi="Century Gothic" w:cs="Arial"/>
@@ -13093,7 +13069,7 @@
           <w:lang w:eastAsia="pl-PL"/>
         </w:rPr>
       </w:pPr>
-      <w:bookmarkStart w:id="21" w:name="_Toc508295765"/>
+      <w:bookmarkStart w:id="21" w:name="_Toc508370222"/>
       <w:proofErr w:type="spellStart"/>
       <w:r>
         <w:rPr>
@@ -13533,7 +13509,7 @@
           <w:lang w:eastAsia="pl-PL"/>
         </w:rPr>
       </w:pPr>
-      <w:bookmarkStart w:id="22" w:name="_Toc508295766"/>
+      <w:bookmarkStart w:id="22" w:name="_Toc508370223"/>
       <w:r>
         <w:rPr>
           <w:rFonts w:ascii="Century Gothic" w:eastAsia="Times New Roman" w:hAnsi="Century Gothic" w:cs="Arial"/>
@@ -13760,7 +13736,7 @@
           <w:lang w:eastAsia="pl-PL"/>
         </w:rPr>
       </w:pPr>
-      <w:bookmarkStart w:id="23" w:name="_Toc508295767"/>
+      <w:bookmarkStart w:id="23" w:name="_Toc508370224"/>
       <w:r>
         <w:rPr>
           <w:rFonts w:ascii="Century Gothic" w:eastAsia="Times New Roman" w:hAnsi="Century Gothic" w:cs="Arial"/>
@@ -13820,7 +13796,7 @@
           <w:lang w:eastAsia="pl-PL"/>
         </w:rPr>
       </w:pPr>
-      <w:bookmarkStart w:id="24" w:name="_Toc508295768"/>
+      <w:bookmarkStart w:id="24" w:name="_Toc508370225"/>
       <w:r>
         <w:rPr>
           <w:rFonts w:ascii="Century Gothic" w:eastAsia="Times New Roman" w:hAnsi="Century Gothic" w:cs="Arial"/>
@@ -13883,7 +13859,7 @@
           <w:lang w:eastAsia="pl-PL"/>
         </w:rPr>
       </w:pPr>
-      <w:bookmarkStart w:id="25" w:name="_Toc508295769"/>
+      <w:bookmarkStart w:id="25" w:name="_Toc508370226"/>
       <w:proofErr w:type="spellStart"/>
       <w:r>
         <w:rPr>
@@ -13922,15 +13898,74 @@
     </w:p>
     <w:p>
       <w:pPr>
-        <w:rPr>
-          <w:rFonts w:ascii="Century Gothic" w:eastAsia="Times New Roman" w:hAnsi="Century Gothic" w:cs="Arial"/>
-          <w:b/>
+        <w:spacing w:before="120" w:after="0"/>
+        <w:rPr>
+          <w:rFonts w:ascii="Century Gothic" w:eastAsia="Times New Roman" w:hAnsi="Century Gothic" w:cs="Arial"/>
           <w:bCs/>
           <w:color w:val="000000"/>
           <w:kern w:val="36"/>
           <w:lang w:eastAsia="pl-PL"/>
         </w:rPr>
       </w:pPr>
+      <w:hyperlink r:id="rId21" w:history="1">
+        <w:r>
+          <w:rPr>
+            <w:rStyle w:val="Hipercze"/>
+            <w:rFonts w:ascii="Century Gothic" w:eastAsia="Times New Roman" w:hAnsi="Century Gothic" w:cs="Arial"/>
+            <w:bCs/>
+            <w:kern w:val="36"/>
+            <w:lang w:eastAsia="pl-PL"/>
+          </w:rPr>
+          <w:t>https://www.npmjs.com/</w:t>
+        </w:r>
+      </w:hyperlink>
+    </w:p>
+    <w:p>
+      <w:pPr>
+        <w:spacing w:after="0"/>
+        <w:rPr>
+          <w:rFonts w:ascii="Century Gothic" w:eastAsia="Times New Roman" w:hAnsi="Century Gothic" w:cs="Arial"/>
+          <w:bCs/>
+          <w:color w:val="000000"/>
+          <w:kern w:val="36"/>
+          <w:lang w:eastAsia="pl-PL"/>
+        </w:rPr>
+      </w:pPr>
+      <w:hyperlink r:id="rId22" w:history="1">
+        <w:r>
+          <w:rPr>
+            <w:rStyle w:val="Hipercze"/>
+            <w:rFonts w:ascii="Century Gothic" w:eastAsia="Times New Roman" w:hAnsi="Century Gothic" w:cs="Arial"/>
+            <w:bCs/>
+            <w:kern w:val="36"/>
+            <w:lang w:eastAsia="pl-PL"/>
+          </w:rPr>
+          <w:t>https://yarnpkg.com/lang/en/</w:t>
+        </w:r>
+      </w:hyperlink>
+    </w:p>
+    <w:p>
+      <w:pPr>
+        <w:rPr>
+          <w:rFonts w:ascii="Century Gothic" w:eastAsia="Times New Roman" w:hAnsi="Century Gothic" w:cs="Arial"/>
+          <w:bCs/>
+          <w:color w:val="000000"/>
+          <w:kern w:val="36"/>
+          <w:lang w:eastAsia="pl-PL"/>
+        </w:rPr>
+      </w:pPr>
+      <w:hyperlink r:id="rId23" w:history="1">
+        <w:r>
+          <w:rPr>
+            <w:rStyle w:val="Hipercze"/>
+            <w:rFonts w:ascii="Century Gothic" w:eastAsia="Times New Roman" w:hAnsi="Century Gothic" w:cs="Arial"/>
+            <w:bCs/>
+            <w:kern w:val="36"/>
+            <w:lang w:eastAsia="pl-PL"/>
+          </w:rPr>
+          <w:t>https://www.keycdn.com/blog/npm-vs-yarn/</w:t>
+        </w:r>
+      </w:hyperlink>
     </w:p>
     <w:p>
       <w:pPr>
@@ -13949,7 +13984,7 @@
           <w:lang w:eastAsia="pl-PL"/>
         </w:rPr>
       </w:pPr>
-      <w:bookmarkStart w:id="26" w:name="_Toc508295770"/>
+      <w:bookmarkStart w:id="26" w:name="_Toc508370227"/>
       <w:r>
         <w:rPr>
           <w:rFonts w:ascii="Century Gothic" w:eastAsia="Times New Roman" w:hAnsi="Century Gothic" w:cs="Arial"/>
@@ -13972,14 +14007,25 @@
     </w:p>
     <w:p>
       <w:pPr>
-        <w:rPr>
-          <w:rFonts w:ascii="Century Gothic" w:eastAsia="Times New Roman" w:hAnsi="Century Gothic" w:cs="Arial"/>
-          <w:b/>
-          <w:bCs/>
-          <w:color w:val="000000"/>
-          <w:lang w:eastAsia="pl-PL"/>
-        </w:rPr>
-      </w:pPr>
+        <w:spacing w:before="120"/>
+        <w:rPr>
+          <w:rFonts w:ascii="Century Gothic" w:eastAsia="Times New Roman" w:hAnsi="Century Gothic" w:cs="Arial"/>
+          <w:b/>
+          <w:bCs/>
+          <w:color w:val="000000"/>
+          <w:lang w:eastAsia="pl-PL"/>
+        </w:rPr>
+      </w:pPr>
+      <w:r>
+        <w:rPr>
+          <w:rFonts w:ascii="Century Gothic" w:eastAsia="Times New Roman" w:hAnsi="Century Gothic" w:cs="Arial"/>
+          <w:b/>
+          <w:bCs/>
+          <w:color w:val="000000"/>
+          <w:lang w:eastAsia="pl-PL"/>
+        </w:rPr>
+        <w:t>…</w:t>
+      </w:r>
     </w:p>
     <w:p>
       <w:pPr>
@@ -13999,7 +14045,7 @@
           <w:lang w:eastAsia="pl-PL"/>
         </w:rPr>
       </w:pPr>
-      <w:bookmarkStart w:id="27" w:name="_Toc508295771"/>
+      <w:bookmarkStart w:id="27" w:name="_Toc508370228"/>
       <w:r>
         <w:rPr>
           <w:rFonts w:ascii="Century Gothic" w:eastAsia="Times New Roman" w:hAnsi="Century Gothic" w:cs="Arial"/>
@@ -14041,7 +14087,7 @@
           <w:lang w:eastAsia="pl-PL"/>
         </w:rPr>
       </w:pPr>
-      <w:bookmarkStart w:id="28" w:name="_Toc508295772"/>
+      <w:bookmarkStart w:id="28" w:name="_Toc508370229"/>
       <w:proofErr w:type="spellStart"/>
       <w:r>
         <w:rPr>
@@ -14082,13 +14128,14 @@
           <w:lang w:eastAsia="pl-PL"/>
         </w:rPr>
       </w:pPr>
-      <w:bookmarkStart w:id="29" w:name="_Toc508295773"/>
-      <w:r>
-        <w:rPr>
-          <w:rFonts w:ascii="Century Gothic" w:eastAsia="Times New Roman" w:hAnsi="Century Gothic" w:cs="Arial"/>
-          <w:color w:val="000000"/>
-          <w:lang w:eastAsia="pl-PL"/>
-        </w:rPr>
+      <w:bookmarkStart w:id="29" w:name="_Toc508370230"/>
+      <w:r>
+        <w:rPr>
+          <w:rFonts w:ascii="Century Gothic" w:eastAsia="Times New Roman" w:hAnsi="Century Gothic" w:cs="Arial"/>
+          <w:color w:val="000000"/>
+          <w:lang w:eastAsia="pl-PL"/>
+        </w:rPr>
+        <w:lastRenderedPageBreak/>
         <w:t>Pętle</w:t>
       </w:r>
       <w:bookmarkEnd w:id="29"/>
@@ -14121,14 +14168,13 @@
           <w:lang w:eastAsia="pl-PL"/>
         </w:rPr>
       </w:pPr>
-      <w:bookmarkStart w:id="30" w:name="_Toc508295774"/>
-      <w:r>
-        <w:rPr>
-          <w:rFonts w:ascii="Century Gothic" w:eastAsia="Times New Roman" w:hAnsi="Century Gothic" w:cs="Arial"/>
-          <w:color w:val="000000"/>
-          <w:lang w:eastAsia="pl-PL"/>
-        </w:rPr>
-        <w:lastRenderedPageBreak/>
+      <w:bookmarkStart w:id="30" w:name="_Toc508370231"/>
+      <w:r>
+        <w:rPr>
+          <w:rFonts w:ascii="Century Gothic" w:eastAsia="Times New Roman" w:hAnsi="Century Gothic" w:cs="Arial"/>
+          <w:color w:val="000000"/>
+          <w:lang w:eastAsia="pl-PL"/>
+        </w:rPr>
         <w:t>Funkcje</w:t>
       </w:r>
       <w:bookmarkEnd w:id="30"/>
@@ -14161,7 +14207,7 @@
           <w:lang w:eastAsia="pl-PL"/>
         </w:rPr>
       </w:pPr>
-      <w:bookmarkStart w:id="31" w:name="_Toc508295775"/>
+      <w:bookmarkStart w:id="31" w:name="_Toc508370232"/>
       <w:r>
         <w:rPr>
           <w:rFonts w:ascii="Century Gothic" w:eastAsia="Times New Roman" w:hAnsi="Century Gothic" w:cs="Arial"/>
@@ -14200,7 +14246,7 @@
           <w:lang w:eastAsia="pl-PL"/>
         </w:rPr>
       </w:pPr>
-      <w:bookmarkStart w:id="32" w:name="_Toc508295776"/>
+      <w:bookmarkStart w:id="32" w:name="_Toc508370233"/>
       <w:r>
         <w:rPr>
           <w:rFonts w:ascii="Century Gothic" w:eastAsia="Times New Roman" w:hAnsi="Century Gothic" w:cs="Arial"/>
@@ -14239,7 +14285,7 @@
           <w:lang w:eastAsia="pl-PL"/>
         </w:rPr>
       </w:pPr>
-      <w:bookmarkStart w:id="33" w:name="_Toc508295777"/>
+      <w:bookmarkStart w:id="33" w:name="_Toc508370234"/>
       <w:proofErr w:type="spellStart"/>
       <w:r>
         <w:rPr>
@@ -14298,7 +14344,7 @@
           <w:lang w:eastAsia="pl-PL"/>
         </w:rPr>
       </w:pPr>
-      <w:bookmarkStart w:id="34" w:name="_Toc508295778"/>
+      <w:bookmarkStart w:id="34" w:name="_Toc508370235"/>
       <w:r>
         <w:rPr>
           <w:rFonts w:ascii="Century Gothic" w:eastAsia="Times New Roman" w:hAnsi="Century Gothic" w:cs="Arial"/>
@@ -14338,7 +14384,7 @@
           <w:lang w:eastAsia="pl-PL"/>
         </w:rPr>
       </w:pPr>
-      <w:bookmarkStart w:id="35" w:name="_Toc508295779"/>
+      <w:bookmarkStart w:id="35" w:name="_Toc508370236"/>
       <w:proofErr w:type="spellStart"/>
       <w:r>
         <w:rPr>
@@ -14382,7 +14428,7 @@
           <w:lang w:eastAsia="pl-PL"/>
         </w:rPr>
       </w:pPr>
-      <w:bookmarkStart w:id="36" w:name="_Toc508295780"/>
+      <w:bookmarkStart w:id="36" w:name="_Toc508370237"/>
       <w:r>
         <w:rPr>
           <w:rFonts w:ascii="Century Gothic" w:eastAsia="Times New Roman" w:hAnsi="Century Gothic" w:cs="Arial"/>
@@ -14421,7 +14467,7 @@
           <w:lang w:eastAsia="pl-PL"/>
         </w:rPr>
       </w:pPr>
-      <w:bookmarkStart w:id="37" w:name="_Toc508295781"/>
+      <w:bookmarkStart w:id="37" w:name="_Toc508370238"/>
       <w:r>
         <w:rPr>
           <w:rFonts w:ascii="Century Gothic" w:eastAsia="Times New Roman" w:hAnsi="Century Gothic" w:cs="Arial"/>
@@ -14460,7 +14506,7 @@
           <w:lang w:eastAsia="pl-PL"/>
         </w:rPr>
       </w:pPr>
-      <w:bookmarkStart w:id="38" w:name="_Toc508295782"/>
+      <w:bookmarkStart w:id="38" w:name="_Toc508370239"/>
       <w:r>
         <w:rPr>
           <w:rFonts w:ascii="Century Gothic" w:eastAsia="Times New Roman" w:hAnsi="Century Gothic" w:cs="Arial"/>
@@ -14500,7 +14546,7 @@
           <w:lang w:eastAsia="pl-PL"/>
         </w:rPr>
       </w:pPr>
-      <w:bookmarkStart w:id="39" w:name="_Toc508295783"/>
+      <w:bookmarkStart w:id="39" w:name="_Toc508370240"/>
       <w:r>
         <w:rPr>
           <w:rFonts w:ascii="Century Gothic" w:eastAsia="Times New Roman" w:hAnsi="Century Gothic" w:cs="Arial"/>
@@ -14542,7 +14588,7 @@
           <w:lang w:eastAsia="pl-PL"/>
         </w:rPr>
       </w:pPr>
-      <w:bookmarkStart w:id="40" w:name="_Toc508295784"/>
+      <w:bookmarkStart w:id="40" w:name="_Toc508370241"/>
       <w:r>
         <w:rPr>
           <w:rFonts w:ascii="Century Gothic" w:eastAsia="Times New Roman" w:hAnsi="Century Gothic" w:cs="Arial"/>
@@ -14581,7 +14627,7 @@
           <w:lang w:eastAsia="pl-PL"/>
         </w:rPr>
       </w:pPr>
-      <w:bookmarkStart w:id="41" w:name="_Toc508295785"/>
+      <w:bookmarkStart w:id="41" w:name="_Toc508370242"/>
       <w:r>
         <w:rPr>
           <w:rFonts w:ascii="Century Gothic" w:eastAsia="Times New Roman" w:hAnsi="Century Gothic" w:cs="Arial"/>
@@ -14631,7 +14677,7 @@
           <w:lang w:eastAsia="pl-PL"/>
         </w:rPr>
       </w:pPr>
-      <w:bookmarkStart w:id="42" w:name="_Toc508295786"/>
+      <w:bookmarkStart w:id="42" w:name="_Toc508370243"/>
       <w:proofErr w:type="spellStart"/>
       <w:r>
         <w:rPr>
@@ -14675,7 +14721,7 @@
           <w:lang w:eastAsia="pl-PL"/>
         </w:rPr>
       </w:pPr>
-      <w:bookmarkStart w:id="43" w:name="_Toc508295787"/>
+      <w:bookmarkStart w:id="43" w:name="_Toc508370244"/>
       <w:proofErr w:type="spellStart"/>
       <w:r>
         <w:rPr>
@@ -14734,7 +14780,7 @@
           <w:lang w:eastAsia="pl-PL"/>
         </w:rPr>
       </w:pPr>
-      <w:bookmarkStart w:id="44" w:name="_Toc508295788"/>
+      <w:bookmarkStart w:id="44" w:name="_Toc508370245"/>
       <w:r>
         <w:rPr>
           <w:rFonts w:ascii="Century Gothic" w:eastAsia="Times New Roman" w:hAnsi="Century Gothic" w:cs="Arial"/>
@@ -14773,7 +14819,7 @@
           <w:lang w:eastAsia="pl-PL"/>
         </w:rPr>
       </w:pPr>
-      <w:bookmarkStart w:id="45" w:name="_Toc508295789"/>
+      <w:bookmarkStart w:id="45" w:name="_Toc508370246"/>
       <w:r>
         <w:rPr>
           <w:rFonts w:ascii="Century Gothic" w:eastAsia="Times New Roman" w:hAnsi="Century Gothic" w:cs="Arial"/>
@@ -14813,7 +14859,7 @@
           <w:lang w:eastAsia="pl-PL"/>
         </w:rPr>
       </w:pPr>
-      <w:bookmarkStart w:id="46" w:name="_Toc508295790"/>
+      <w:bookmarkStart w:id="46" w:name="_Toc508370247"/>
       <w:r>
         <w:rPr>
           <w:rFonts w:ascii="Century Gothic" w:eastAsia="Times New Roman" w:hAnsi="Century Gothic" w:cs="Arial"/>
@@ -14855,7 +14901,7 @@
           <w:lang w:eastAsia="pl-PL"/>
         </w:rPr>
       </w:pPr>
-      <w:bookmarkStart w:id="47" w:name="_Toc508295791"/>
+      <w:bookmarkStart w:id="47" w:name="_Toc508370248"/>
       <w:proofErr w:type="spellStart"/>
       <w:r>
         <w:rPr>
@@ -14863,6 +14909,7 @@
           <w:color w:val="000000"/>
           <w:lang w:eastAsia="pl-PL"/>
         </w:rPr>
+        <w:lastRenderedPageBreak/>
         <w:t>api</w:t>
       </w:r>
       <w:proofErr w:type="spellEnd"/>
@@ -14904,7 +14951,7 @@
           <w:lang w:eastAsia="pl-PL"/>
         </w:rPr>
       </w:pPr>
-      <w:bookmarkStart w:id="48" w:name="_Toc508295792"/>
+      <w:bookmarkStart w:id="48" w:name="_Toc508370249"/>
       <w:proofErr w:type="spellStart"/>
       <w:r>
         <w:rPr>
@@ -14912,7 +14959,6 @@
           <w:color w:val="000000"/>
           <w:lang w:eastAsia="pl-PL"/>
         </w:rPr>
-        <w:lastRenderedPageBreak/>
         <w:t>api</w:t>
       </w:r>
       <w:proofErr w:type="spellEnd"/>
@@ -14982,7 +15028,7 @@
           <w:lang w:eastAsia="pl-PL"/>
         </w:rPr>
       </w:pPr>
-      <w:bookmarkStart w:id="49" w:name="_Toc508295793"/>
+      <w:bookmarkStart w:id="49" w:name="_Toc508370250"/>
       <w:proofErr w:type="spellStart"/>
       <w:r>
         <w:rPr>
@@ -15032,7 +15078,7 @@
           <w:lang w:eastAsia="pl-PL"/>
         </w:rPr>
       </w:pPr>
-      <w:bookmarkStart w:id="50" w:name="_Toc508295794"/>
+      <w:bookmarkStart w:id="50" w:name="_Toc508370251"/>
       <w:proofErr w:type="spellStart"/>
       <w:r>
         <w:rPr>
@@ -15076,7 +15122,7 @@
           <w:lang w:eastAsia="pl-PL"/>
         </w:rPr>
       </w:pPr>
-      <w:bookmarkStart w:id="51" w:name="_Toc508295795"/>
+      <w:bookmarkStart w:id="51" w:name="_Toc508370252"/>
       <w:r>
         <w:rPr>
           <w:rFonts w:ascii="Century Gothic" w:eastAsia="Times New Roman" w:hAnsi="Century Gothic" w:cs="Arial"/>
@@ -15125,7 +15171,7 @@
           <w:lang w:eastAsia="pl-PL"/>
         </w:rPr>
       </w:pPr>
-      <w:bookmarkStart w:id="52" w:name="_Toc508295796"/>
+      <w:bookmarkStart w:id="52" w:name="_Toc508370253"/>
       <w:r>
         <w:rPr>
           <w:rFonts w:ascii="Century Gothic" w:eastAsia="Times New Roman" w:hAnsi="Century Gothic" w:cs="Arial"/>
@@ -15174,7 +15220,7 @@
           <w:lang w:eastAsia="pl-PL"/>
         </w:rPr>
       </w:pPr>
-      <w:bookmarkStart w:id="53" w:name="_Toc508295797"/>
+      <w:bookmarkStart w:id="53" w:name="_Toc508370254"/>
       <w:proofErr w:type="spellStart"/>
       <w:r>
         <w:rPr>
@@ -15224,7 +15270,7 @@
           <w:lang w:eastAsia="pl-PL"/>
         </w:rPr>
       </w:pPr>
-      <w:bookmarkStart w:id="54" w:name="_Toc508295798"/>
+      <w:bookmarkStart w:id="54" w:name="_Toc508370255"/>
       <w:proofErr w:type="spellStart"/>
       <w:r>
         <w:rPr>
@@ -15268,7 +15314,7 @@
           <w:lang w:eastAsia="pl-PL"/>
         </w:rPr>
       </w:pPr>
-      <w:bookmarkStart w:id="55" w:name="_Toc508295799"/>
+      <w:bookmarkStart w:id="55" w:name="_Toc508370256"/>
       <w:r>
         <w:rPr>
           <w:rFonts w:ascii="Century Gothic" w:eastAsia="Times New Roman" w:hAnsi="Century Gothic" w:cs="Arial"/>
@@ -15325,7 +15371,7 @@
           <w:lang w:eastAsia="pl-PL"/>
         </w:rPr>
       </w:pPr>
-      <w:bookmarkStart w:id="56" w:name="_Toc508295800"/>
+      <w:bookmarkStart w:id="56" w:name="_Toc508370257"/>
       <w:r>
         <w:rPr>
           <w:rFonts w:ascii="Century Gothic" w:eastAsia="Times New Roman" w:hAnsi="Century Gothic" w:cs="Arial"/>
@@ -15372,7 +15418,7 @@
           <w:lang w:eastAsia="pl-PL"/>
         </w:rPr>
       </w:pPr>
-      <w:bookmarkStart w:id="57" w:name="_Toc508295801"/>
+      <w:bookmarkStart w:id="57" w:name="_Toc508370258"/>
       <w:r>
         <w:rPr>
           <w:rFonts w:ascii="Century Gothic" w:eastAsia="Times New Roman" w:hAnsi="Century Gothic" w:cs="Arial"/>
@@ -15411,7 +15457,7 @@
           <w:lang w:eastAsia="pl-PL"/>
         </w:rPr>
       </w:pPr>
-      <w:bookmarkStart w:id="58" w:name="_Toc508295802"/>
+      <w:bookmarkStart w:id="58" w:name="_Toc508370259"/>
       <w:proofErr w:type="spellStart"/>
       <w:r>
         <w:rPr>
@@ -15452,7 +15498,7 @@
           <w:lang w:eastAsia="pl-PL"/>
         </w:rPr>
       </w:pPr>
-      <w:bookmarkStart w:id="59" w:name="_Toc508295803"/>
+      <w:bookmarkStart w:id="59" w:name="_Toc508370260"/>
       <w:proofErr w:type="spellStart"/>
       <w:r>
         <w:rPr>
@@ -15511,7 +15557,7 @@
           <w:lang w:eastAsia="pl-PL"/>
         </w:rPr>
       </w:pPr>
-      <w:bookmarkStart w:id="60" w:name="_Toc508295804"/>
+      <w:bookmarkStart w:id="60" w:name="_Toc508370261"/>
       <w:r>
         <w:rPr>
           <w:rFonts w:ascii="Century Gothic" w:eastAsia="Times New Roman" w:hAnsi="Century Gothic" w:cs="Arial"/>
@@ -15560,7 +15606,7 @@
           <w:lang w:eastAsia="pl-PL"/>
         </w:rPr>
       </w:pPr>
-      <w:bookmarkStart w:id="61" w:name="_Toc508295805"/>
+      <w:bookmarkStart w:id="61" w:name="_Toc508370262"/>
       <w:r>
         <w:rPr>
           <w:rFonts w:ascii="Century Gothic" w:eastAsia="Times New Roman" w:hAnsi="Century Gothic" w:cs="Arial"/>
@@ -15610,7 +15656,7 @@
           <w:lang w:eastAsia="pl-PL"/>
         </w:rPr>
       </w:pPr>
-      <w:bookmarkStart w:id="62" w:name="_Toc508295806"/>
+      <w:bookmarkStart w:id="62" w:name="_Toc508370263"/>
       <w:r>
         <w:rPr>
           <w:rFonts w:ascii="Century Gothic" w:eastAsia="Times New Roman" w:hAnsi="Century Gothic" w:cs="Arial"/>
@@ -15652,7 +15698,7 @@
           <w:lang w:eastAsia="pl-PL"/>
         </w:rPr>
       </w:pPr>
-      <w:bookmarkStart w:id="63" w:name="_Toc508295807"/>
+      <w:bookmarkStart w:id="63" w:name="_Toc508370264"/>
       <w:r>
         <w:rPr>
           <w:rFonts w:ascii="Century Gothic" w:eastAsia="Times New Roman" w:hAnsi="Century Gothic" w:cs="Arial"/>
@@ -15691,7 +15737,7 @@
           <w:lang w:eastAsia="pl-PL"/>
         </w:rPr>
       </w:pPr>
-      <w:bookmarkStart w:id="64" w:name="_Toc508295808"/>
+      <w:bookmarkStart w:id="64" w:name="_Toc508370265"/>
       <w:r>
         <w:rPr>
           <w:rFonts w:ascii="Century Gothic" w:eastAsia="Times New Roman" w:hAnsi="Century Gothic" w:cs="Arial"/>
@@ -15749,7 +15795,7 @@
           <w:lang w:eastAsia="pl-PL"/>
         </w:rPr>
       </w:pPr>
-      <w:bookmarkStart w:id="65" w:name="_Toc508295809"/>
+      <w:bookmarkStart w:id="65" w:name="_Toc508370266"/>
       <w:proofErr w:type="spellStart"/>
       <w:r>
         <w:rPr>
@@ -15759,6 +15805,7 @@
           <w:kern w:val="36"/>
           <w:lang w:eastAsia="pl-PL"/>
         </w:rPr>
+        <w:lastRenderedPageBreak/>
         <w:t>Webpack</w:t>
       </w:r>
       <w:bookmarkEnd w:id="65"/>
@@ -15793,7 +15840,7 @@
           <w:lang w:eastAsia="pl-PL"/>
         </w:rPr>
       </w:pPr>
-      <w:bookmarkStart w:id="66" w:name="_Toc508295810"/>
+      <w:bookmarkStart w:id="66" w:name="_Toc508370267"/>
       <w:proofErr w:type="spellStart"/>
       <w:r>
         <w:rPr>
@@ -15801,7 +15848,6 @@
           <w:color w:val="000000"/>
           <w:lang w:eastAsia="pl-PL"/>
         </w:rPr>
-        <w:lastRenderedPageBreak/>
         <w:t>Ozz</w:t>
       </w:r>
       <w:bookmarkEnd w:id="66"/>
@@ -15835,7 +15881,7 @@
           <w:lang w:eastAsia="pl-PL"/>
         </w:rPr>
       </w:pPr>
-      <w:bookmarkStart w:id="67" w:name="_Toc508295811"/>
+      <w:bookmarkStart w:id="67" w:name="_Toc508370268"/>
       <w:proofErr w:type="spellStart"/>
       <w:r>
         <w:rPr>
@@ -15876,7 +15922,7 @@
           <w:lang w:eastAsia="pl-PL"/>
         </w:rPr>
       </w:pPr>
-      <w:bookmarkStart w:id="68" w:name="_Toc508295812"/>
+      <w:bookmarkStart w:id="68" w:name="_Toc508370269"/>
       <w:proofErr w:type="spellStart"/>
       <w:r>
         <w:rPr>
@@ -15917,7 +15963,7 @@
           <w:lang w:eastAsia="pl-PL"/>
         </w:rPr>
       </w:pPr>
-      <w:bookmarkStart w:id="69" w:name="_Toc508295813"/>
+      <w:bookmarkStart w:id="69" w:name="_Toc508370270"/>
       <w:r>
         <w:rPr>
           <w:rFonts w:ascii="Century Gothic" w:eastAsia="Times New Roman" w:hAnsi="Century Gothic" w:cs="Arial"/>
@@ -15957,7 +16003,7 @@
           <w:lang w:eastAsia="pl-PL"/>
         </w:rPr>
       </w:pPr>
-      <w:bookmarkStart w:id="70" w:name="_Toc508295814"/>
+      <w:bookmarkStart w:id="70" w:name="_Toc508370271"/>
       <w:proofErr w:type="spellStart"/>
       <w:r>
         <w:rPr>
@@ -16001,7 +16047,7 @@
           <w:lang w:eastAsia="pl-PL"/>
         </w:rPr>
       </w:pPr>
-      <w:bookmarkStart w:id="71" w:name="_Toc508295815"/>
+      <w:bookmarkStart w:id="71" w:name="_Toc508370272"/>
       <w:proofErr w:type="spellStart"/>
       <w:r>
         <w:rPr>
@@ -16042,7 +16088,7 @@
           <w:lang w:eastAsia="pl-PL"/>
         </w:rPr>
       </w:pPr>
-      <w:bookmarkStart w:id="72" w:name="_Toc508295816"/>
+      <w:bookmarkStart w:id="72" w:name="_Toc508370273"/>
       <w:r>
         <w:rPr>
           <w:rFonts w:ascii="Century Gothic" w:eastAsia="Times New Roman" w:hAnsi="Century Gothic" w:cs="Arial"/>
@@ -16091,7 +16137,7 @@
           <w:lang w:eastAsia="pl-PL"/>
         </w:rPr>
       </w:pPr>
-      <w:bookmarkStart w:id="73" w:name="_Toc508295817"/>
+      <w:bookmarkStart w:id="73" w:name="_Toc508370274"/>
       <w:r>
         <w:rPr>
           <w:rFonts w:ascii="Century Gothic" w:eastAsia="Times New Roman" w:hAnsi="Century Gothic" w:cs="Arial"/>
@@ -16130,7 +16176,7 @@
           <w:lang w:eastAsia="pl-PL"/>
         </w:rPr>
       </w:pPr>
-      <w:bookmarkStart w:id="74" w:name="_Toc508295818"/>
+      <w:bookmarkStart w:id="74" w:name="_Toc508370275"/>
       <w:r>
         <w:rPr>
           <w:rFonts w:ascii="Century Gothic" w:eastAsia="Times New Roman" w:hAnsi="Century Gothic" w:cs="Arial"/>
@@ -16169,7 +16215,7 @@
           <w:lang w:eastAsia="pl-PL"/>
         </w:rPr>
       </w:pPr>
-      <w:bookmarkStart w:id="75" w:name="_Toc508295819"/>
+      <w:bookmarkStart w:id="75" w:name="_Toc508370276"/>
       <w:r>
         <w:rPr>
           <w:rFonts w:ascii="Century Gothic" w:eastAsia="Times New Roman" w:hAnsi="Century Gothic" w:cs="Arial"/>
@@ -16216,7 +16262,7 @@
           <w:lang w:eastAsia="pl-PL"/>
         </w:rPr>
       </w:pPr>
-      <w:bookmarkStart w:id="76" w:name="_Toc508295820"/>
+      <w:bookmarkStart w:id="76" w:name="_Toc508370277"/>
       <w:r>
         <w:rPr>
           <w:rFonts w:ascii="Century Gothic" w:eastAsia="Times New Roman" w:hAnsi="Century Gothic" w:cs="Arial"/>
@@ -16256,7 +16302,7 @@
           <w:lang w:eastAsia="pl-PL"/>
         </w:rPr>
       </w:pPr>
-      <w:bookmarkStart w:id="77" w:name="_Toc508295821"/>
+      <w:bookmarkStart w:id="77" w:name="_Toc508370278"/>
       <w:r>
         <w:rPr>
           <w:rFonts w:ascii="Century Gothic" w:eastAsia="Times New Roman" w:hAnsi="Century Gothic" w:cs="Arial"/>
@@ -16298,7 +16344,7 @@
           <w:lang w:eastAsia="pl-PL"/>
         </w:rPr>
       </w:pPr>
-      <w:bookmarkStart w:id="78" w:name="_Toc508295822"/>
+      <w:bookmarkStart w:id="78" w:name="_Toc508370279"/>
       <w:r>
         <w:rPr>
           <w:rFonts w:ascii="Century Gothic" w:eastAsia="Times New Roman" w:hAnsi="Century Gothic" w:cs="Arial"/>
@@ -16337,7 +16383,7 @@
           <w:lang w:eastAsia="pl-PL"/>
         </w:rPr>
       </w:pPr>
-      <w:bookmarkStart w:id="79" w:name="_Toc508295823"/>
+      <w:bookmarkStart w:id="79" w:name="_Toc508370280"/>
       <w:r>
         <w:rPr>
           <w:rFonts w:ascii="Century Gothic" w:eastAsia="Times New Roman" w:hAnsi="Century Gothic" w:cs="Arial"/>
@@ -16376,7 +16422,7 @@
           <w:lang w:eastAsia="pl-PL"/>
         </w:rPr>
       </w:pPr>
-      <w:bookmarkStart w:id="80" w:name="_Toc508295824"/>
+      <w:bookmarkStart w:id="80" w:name="_Toc508370281"/>
       <w:proofErr w:type="spellStart"/>
       <w:r>
         <w:rPr>
@@ -16417,7 +16463,7 @@
           <w:lang w:eastAsia="pl-PL"/>
         </w:rPr>
       </w:pPr>
-      <w:bookmarkStart w:id="81" w:name="_Toc508295825"/>
+      <w:bookmarkStart w:id="81" w:name="_Toc508370282"/>
       <w:proofErr w:type="spellStart"/>
       <w:r>
         <w:rPr>
@@ -16458,7 +16504,7 @@
           <w:lang w:eastAsia="pl-PL"/>
         </w:rPr>
       </w:pPr>
-      <w:bookmarkStart w:id="82" w:name="_Toc508295826"/>
+      <w:bookmarkStart w:id="82" w:name="_Toc508370283"/>
       <w:proofErr w:type="spellStart"/>
       <w:r>
         <w:rPr>
@@ -16499,13 +16545,14 @@
           <w:lang w:eastAsia="pl-PL"/>
         </w:rPr>
       </w:pPr>
-      <w:bookmarkStart w:id="83" w:name="_Toc508295827"/>
-      <w:r>
-        <w:rPr>
-          <w:rFonts w:ascii="Century Gothic" w:eastAsia="Times New Roman" w:hAnsi="Century Gothic" w:cs="Arial"/>
-          <w:color w:val="000000"/>
-          <w:lang w:eastAsia="pl-PL"/>
-        </w:rPr>
+      <w:bookmarkStart w:id="83" w:name="_Toc508370284"/>
+      <w:r>
+        <w:rPr>
+          <w:rFonts w:ascii="Century Gothic" w:eastAsia="Times New Roman" w:hAnsi="Century Gothic" w:cs="Arial"/>
+          <w:color w:val="000000"/>
+          <w:lang w:eastAsia="pl-PL"/>
+        </w:rPr>
+        <w:lastRenderedPageBreak/>
         <w:t>Socket.io</w:t>
       </w:r>
       <w:bookmarkEnd w:id="83"/>
@@ -16539,7 +16586,7 @@
           <w:lang w:eastAsia="pl-PL"/>
         </w:rPr>
       </w:pPr>
-      <w:bookmarkStart w:id="84" w:name="_Toc508295828"/>
+      <w:bookmarkStart w:id="84" w:name="_Toc508370285"/>
       <w:proofErr w:type="spellStart"/>
       <w:r>
         <w:rPr>
@@ -16549,7 +16596,6 @@
           <w:kern w:val="36"/>
           <w:lang w:eastAsia="pl-PL"/>
         </w:rPr>
-        <w:lastRenderedPageBreak/>
         <w:t>Redux</w:t>
       </w:r>
       <w:bookmarkEnd w:id="84"/>
@@ -16584,7 +16630,7 @@
           <w:lang w:eastAsia="pl-PL"/>
         </w:rPr>
       </w:pPr>
-      <w:bookmarkStart w:id="85" w:name="_Toc508295829"/>
+      <w:bookmarkStart w:id="85" w:name="_Toc508370286"/>
       <w:proofErr w:type="spellStart"/>
       <w:r>
         <w:rPr>
@@ -16625,7 +16671,7 @@
           <w:lang w:eastAsia="pl-PL"/>
         </w:rPr>
       </w:pPr>
-      <w:bookmarkStart w:id="86" w:name="_Toc508295830"/>
+      <w:bookmarkStart w:id="86" w:name="_Toc508370287"/>
       <w:proofErr w:type="spellStart"/>
       <w:r>
         <w:rPr>
@@ -16666,7 +16712,7 @@
           <w:lang w:eastAsia="pl-PL"/>
         </w:rPr>
       </w:pPr>
-      <w:bookmarkStart w:id="87" w:name="_Toc508295831"/>
+      <w:bookmarkStart w:id="87" w:name="_Toc508370288"/>
       <w:proofErr w:type="spellStart"/>
       <w:r>
         <w:rPr>
@@ -16725,7 +16771,7 @@
           <w:lang w:eastAsia="pl-PL"/>
         </w:rPr>
       </w:pPr>
-      <w:bookmarkStart w:id="88" w:name="_Toc508295832"/>
+      <w:bookmarkStart w:id="88" w:name="_Toc508370289"/>
       <w:r>
         <w:rPr>
           <w:rFonts w:ascii="Century Gothic" w:eastAsia="Times New Roman" w:hAnsi="Century Gothic" w:cs="Arial"/>
@@ -16764,7 +16810,7 @@
           <w:lang w:eastAsia="pl-PL"/>
         </w:rPr>
       </w:pPr>
-      <w:bookmarkStart w:id="89" w:name="_Toc508295833"/>
+      <w:bookmarkStart w:id="89" w:name="_Toc508370290"/>
       <w:r>
         <w:rPr>
           <w:rFonts w:ascii="Century Gothic" w:eastAsia="Times New Roman" w:hAnsi="Century Gothic" w:cs="Arial"/>
@@ -16803,7 +16849,7 @@
           <w:lang w:eastAsia="pl-PL"/>
         </w:rPr>
       </w:pPr>
-      <w:bookmarkStart w:id="90" w:name="_Toc508295834"/>
+      <w:bookmarkStart w:id="90" w:name="_Toc508370291"/>
       <w:proofErr w:type="spellStart"/>
       <w:r>
         <w:rPr>
@@ -16862,7 +16908,7 @@
           <w:lang w:eastAsia="pl-PL"/>
         </w:rPr>
       </w:pPr>
-      <w:bookmarkStart w:id="91" w:name="_Toc508295835"/>
+      <w:bookmarkStart w:id="91" w:name="_Toc508370292"/>
       <w:proofErr w:type="spellStart"/>
       <w:r>
         <w:rPr>
@@ -16903,7 +16949,7 @@
           <w:lang w:eastAsia="pl-PL"/>
         </w:rPr>
       </w:pPr>
-      <w:bookmarkStart w:id="92" w:name="_Toc508295836"/>
+      <w:bookmarkStart w:id="92" w:name="_Toc508370293"/>
       <w:proofErr w:type="spellStart"/>
       <w:r>
         <w:rPr>
@@ -16962,7 +17008,7 @@
           <w:lang w:eastAsia="pl-PL"/>
         </w:rPr>
       </w:pPr>
-      <w:bookmarkStart w:id="93" w:name="_Toc508295837"/>
+      <w:bookmarkStart w:id="93" w:name="_Toc508370294"/>
       <w:r>
         <w:rPr>
           <w:rFonts w:ascii="Century Gothic" w:eastAsia="Times New Roman" w:hAnsi="Century Gothic" w:cs="Arial"/>
@@ -17012,7 +17058,7 @@
           <w:lang w:eastAsia="pl-PL"/>
         </w:rPr>
       </w:pPr>
-      <w:bookmarkStart w:id="94" w:name="_Toc508295838"/>
+      <w:bookmarkStart w:id="94" w:name="_Toc508370295"/>
       <w:proofErr w:type="spellStart"/>
       <w:r>
         <w:rPr>
@@ -17066,7 +17112,7 @@
           <w:lang w:eastAsia="pl-PL"/>
         </w:rPr>
       </w:pPr>
-      <w:bookmarkStart w:id="95" w:name="_Toc508295839"/>
+      <w:bookmarkStart w:id="95" w:name="_Toc508370296"/>
       <w:r>
         <w:rPr>
           <w:rFonts w:ascii="Century Gothic" w:eastAsia="Times New Roman" w:hAnsi="Century Gothic" w:cs="Arial"/>
@@ -17106,7 +17152,7 @@
           <w:lang w:eastAsia="pl-PL"/>
         </w:rPr>
       </w:pPr>
-      <w:bookmarkStart w:id="96" w:name="_Toc508295840"/>
+      <w:bookmarkStart w:id="96" w:name="_Toc508370297"/>
       <w:proofErr w:type="spellStart"/>
       <w:r>
         <w:rPr>
@@ -17150,7 +17196,7 @@
           <w:lang w:eastAsia="pl-PL"/>
         </w:rPr>
       </w:pPr>
-      <w:bookmarkStart w:id="97" w:name="_Toc508295841"/>
+      <w:bookmarkStart w:id="97" w:name="_Toc508370298"/>
       <w:r>
         <w:rPr>
           <w:rFonts w:ascii="Century Gothic" w:eastAsia="Times New Roman" w:hAnsi="Century Gothic" w:cs="Arial"/>
@@ -17189,7 +17235,7 @@
           <w:lang w:eastAsia="pl-PL"/>
         </w:rPr>
       </w:pPr>
-      <w:bookmarkStart w:id="98" w:name="_Toc508295842"/>
+      <w:bookmarkStart w:id="98" w:name="_Toc508370299"/>
       <w:r>
         <w:rPr>
           <w:rFonts w:ascii="Century Gothic" w:eastAsia="Times New Roman" w:hAnsi="Century Gothic" w:cs="Arial"/>
@@ -17236,7 +17282,7 @@
           <w:lang w:eastAsia="pl-PL"/>
         </w:rPr>
       </w:pPr>
-      <w:bookmarkStart w:id="99" w:name="_Toc508295843"/>
+      <w:bookmarkStart w:id="99" w:name="_Toc508370300"/>
       <w:proofErr w:type="spellStart"/>
       <w:r>
         <w:rPr>
@@ -17277,7 +17323,7 @@
           <w:lang w:eastAsia="pl-PL"/>
         </w:rPr>
       </w:pPr>
-      <w:bookmarkStart w:id="100" w:name="_Toc508295844"/>
+      <w:bookmarkStart w:id="100" w:name="_Toc508370301"/>
       <w:r>
         <w:rPr>
           <w:rFonts w:ascii="Century Gothic" w:eastAsia="Times New Roman" w:hAnsi="Century Gothic" w:cs="Arial"/>
@@ -17327,7 +17373,7 @@
           <w:lang w:eastAsia="pl-PL"/>
         </w:rPr>
       </w:pPr>
-      <w:bookmarkStart w:id="101" w:name="_Toc508295845"/>
+      <w:bookmarkStart w:id="101" w:name="_Toc508370302"/>
       <w:r>
         <w:rPr>
           <w:rFonts w:ascii="Century Gothic" w:eastAsia="Times New Roman" w:hAnsi="Century Gothic" w:cs="Arial"/>
@@ -17336,6 +17382,7 @@
           <w:kern w:val="36"/>
           <w:lang w:eastAsia="pl-PL"/>
         </w:rPr>
+        <w:lastRenderedPageBreak/>
         <w:t>MERN</w:t>
       </w:r>
       <w:bookmarkEnd w:id="101"/>
@@ -17369,14 +17416,13 @@
           <w:lang w:eastAsia="pl-PL"/>
         </w:rPr>
       </w:pPr>
-      <w:bookmarkStart w:id="102" w:name="_Toc508295846"/>
-      <w:r>
-        <w:rPr>
-          <w:rFonts w:ascii="Century Gothic" w:eastAsia="Times New Roman" w:hAnsi="Century Gothic" w:cs="Arial"/>
-          <w:color w:val="000000"/>
-          <w:lang w:eastAsia="pl-PL"/>
-        </w:rPr>
-        <w:lastRenderedPageBreak/>
+      <w:bookmarkStart w:id="102" w:name="_Toc508370303"/>
+      <w:r>
+        <w:rPr>
+          <w:rFonts w:ascii="Century Gothic" w:eastAsia="Times New Roman" w:hAnsi="Century Gothic" w:cs="Arial"/>
+          <w:color w:val="000000"/>
+          <w:lang w:eastAsia="pl-PL"/>
+        </w:rPr>
         <w:t>inne wersje np. MEAN</w:t>
       </w:r>
       <w:bookmarkEnd w:id="102"/>
@@ -17409,7 +17455,7 @@
           <w:lang w:eastAsia="pl-PL"/>
         </w:rPr>
       </w:pPr>
-      <w:bookmarkStart w:id="103" w:name="_Toc508295847"/>
+      <w:bookmarkStart w:id="103" w:name="_Toc508370304"/>
       <w:r>
         <w:rPr>
           <w:rFonts w:ascii="Century Gothic" w:eastAsia="Times New Roman" w:hAnsi="Century Gothic" w:cs="Arial"/>
@@ -17448,7 +17494,7 @@
           <w:lang w:eastAsia="pl-PL"/>
         </w:rPr>
       </w:pPr>
-      <w:bookmarkStart w:id="104" w:name="_Toc508295848"/>
+      <w:bookmarkStart w:id="104" w:name="_Toc508370305"/>
       <w:r>
         <w:rPr>
           <w:rFonts w:ascii="Century Gothic" w:eastAsia="Times New Roman" w:hAnsi="Century Gothic" w:cs="Arial"/>
@@ -17487,7 +17533,7 @@
           <w:lang w:eastAsia="pl-PL"/>
         </w:rPr>
       </w:pPr>
-      <w:bookmarkStart w:id="105" w:name="_Toc508295849"/>
+      <w:bookmarkStart w:id="105" w:name="_Toc508370306"/>
       <w:proofErr w:type="spellStart"/>
       <w:r>
         <w:rPr>
@@ -17554,7 +17600,7 @@
           <w:lang w:eastAsia="pl-PL"/>
         </w:rPr>
       </w:pPr>
-      <w:bookmarkStart w:id="106" w:name="_Toc508295850"/>
+      <w:bookmarkStart w:id="106" w:name="_Toc508370307"/>
       <w:r>
         <w:rPr>
           <w:rFonts w:ascii="Century Gothic" w:eastAsia="Times New Roman" w:hAnsi="Century Gothic" w:cs="Arial"/>
@@ -17665,7 +17711,7 @@
           <w:lang w:eastAsia="pl-PL"/>
         </w:rPr>
       </w:pPr>
-      <w:bookmarkStart w:id="107" w:name="_Toc508295851"/>
+      <w:bookmarkStart w:id="107" w:name="_Toc508370308"/>
       <w:r>
         <w:rPr>
           <w:rFonts w:ascii="Century Gothic" w:eastAsia="Times New Roman" w:hAnsi="Century Gothic" w:cs="Arial"/>
@@ -17704,7 +17750,7 @@
           <w:lang w:eastAsia="pl-PL"/>
         </w:rPr>
       </w:pPr>
-      <w:bookmarkStart w:id="108" w:name="_Toc508295852"/>
+      <w:bookmarkStart w:id="108" w:name="_Toc508370309"/>
       <w:proofErr w:type="spellStart"/>
       <w:r>
         <w:rPr>
@@ -17745,7 +17791,7 @@
           <w:lang w:eastAsia="pl-PL"/>
         </w:rPr>
       </w:pPr>
-      <w:bookmarkStart w:id="109" w:name="_Toc508295853"/>
+      <w:bookmarkStart w:id="109" w:name="_Toc508370310"/>
       <w:proofErr w:type="spellStart"/>
       <w:r>
         <w:rPr>
@@ -17786,7 +17832,7 @@
           <w:lang w:eastAsia="pl-PL"/>
         </w:rPr>
       </w:pPr>
-      <w:bookmarkStart w:id="110" w:name="_Toc508295854"/>
+      <w:bookmarkStart w:id="110" w:name="_Toc508370311"/>
       <w:r>
         <w:rPr>
           <w:rFonts w:ascii="Century Gothic" w:eastAsia="Times New Roman" w:hAnsi="Century Gothic" w:cs="Arial"/>
@@ -17826,7 +17872,7 @@
           <w:lang w:eastAsia="pl-PL"/>
         </w:rPr>
       </w:pPr>
-      <w:bookmarkStart w:id="111" w:name="_Toc508295855"/>
+      <w:bookmarkStart w:id="111" w:name="_Toc508370312"/>
       <w:r>
         <w:rPr>
           <w:rFonts w:ascii="Century Gothic" w:eastAsia="Times New Roman" w:hAnsi="Century Gothic" w:cs="Arial"/>
@@ -17868,7 +17914,7 @@
           <w:lang w:eastAsia="pl-PL"/>
         </w:rPr>
       </w:pPr>
-      <w:bookmarkStart w:id="112" w:name="_Toc508295856"/>
+      <w:bookmarkStart w:id="112" w:name="_Toc508370313"/>
       <w:r>
         <w:rPr>
           <w:rFonts w:ascii="Century Gothic" w:eastAsia="Times New Roman" w:hAnsi="Century Gothic" w:cs="Arial"/>
@@ -17907,7 +17953,7 @@
           <w:lang w:eastAsia="pl-PL"/>
         </w:rPr>
       </w:pPr>
-      <w:bookmarkStart w:id="113" w:name="_Toc508295857"/>
+      <w:bookmarkStart w:id="113" w:name="_Toc508370314"/>
       <w:r>
         <w:rPr>
           <w:rFonts w:ascii="Century Gothic" w:eastAsia="Times New Roman" w:hAnsi="Century Gothic" w:cs="Arial"/>
@@ -17946,7 +17992,7 @@
           <w:lang w:eastAsia="pl-PL"/>
         </w:rPr>
       </w:pPr>
-      <w:bookmarkStart w:id="114" w:name="_Toc508295858"/>
+      <w:bookmarkStart w:id="114" w:name="_Toc508370315"/>
       <w:proofErr w:type="spellStart"/>
       <w:r>
         <w:rPr>
@@ -17987,7 +18033,7 @@
           <w:lang w:eastAsia="pl-PL"/>
         </w:rPr>
       </w:pPr>
-      <w:bookmarkStart w:id="115" w:name="_Toc508295859"/>
+      <w:bookmarkStart w:id="115" w:name="_Toc508370316"/>
       <w:proofErr w:type="spellStart"/>
       <w:r>
         <w:rPr>
@@ -18046,7 +18092,7 @@
           <w:lang w:eastAsia="pl-PL"/>
         </w:rPr>
       </w:pPr>
-      <w:bookmarkStart w:id="116" w:name="_Toc508295860"/>
+      <w:bookmarkStart w:id="116" w:name="_Toc508370317"/>
       <w:r>
         <w:rPr>
           <w:rFonts w:ascii="Century Gothic" w:eastAsia="Times New Roman" w:hAnsi="Century Gothic" w:cs="Arial"/>
@@ -18104,7 +18150,7 @@
           <w:lang w:eastAsia="pl-PL"/>
         </w:rPr>
       </w:pPr>
-      <w:bookmarkStart w:id="117" w:name="_Toc508295861"/>
+      <w:bookmarkStart w:id="117" w:name="_Toc508370318"/>
       <w:r>
         <w:rPr>
           <w:rFonts w:ascii="Century Gothic" w:eastAsia="Times New Roman" w:hAnsi="Century Gothic" w:cs="Arial"/>
@@ -18146,7 +18192,7 @@
           <w:lang w:eastAsia="pl-PL"/>
         </w:rPr>
       </w:pPr>
-      <w:bookmarkStart w:id="118" w:name="_Toc508295862"/>
+      <w:bookmarkStart w:id="118" w:name="_Toc508370319"/>
       <w:r>
         <w:rPr>
           <w:rFonts w:ascii="Century Gothic" w:eastAsia="Times New Roman" w:hAnsi="Century Gothic" w:cs="Arial"/>
@@ -18185,13 +18231,14 @@
           <w:lang w:eastAsia="pl-PL"/>
         </w:rPr>
       </w:pPr>
-      <w:bookmarkStart w:id="119" w:name="_Toc508295863"/>
-      <w:r>
-        <w:rPr>
-          <w:rFonts w:ascii="Century Gothic" w:eastAsia="Times New Roman" w:hAnsi="Century Gothic" w:cs="Arial"/>
-          <w:color w:val="000000"/>
-          <w:lang w:eastAsia="pl-PL"/>
-        </w:rPr>
+      <w:bookmarkStart w:id="119" w:name="_Toc508370320"/>
+      <w:r>
+        <w:rPr>
+          <w:rFonts w:ascii="Century Gothic" w:eastAsia="Times New Roman" w:hAnsi="Century Gothic" w:cs="Arial"/>
+          <w:color w:val="000000"/>
+          <w:lang w:eastAsia="pl-PL"/>
+        </w:rPr>
+        <w:lastRenderedPageBreak/>
         <w:t>KISS</w:t>
       </w:r>
       <w:bookmarkEnd w:id="119"/>
@@ -18224,14 +18271,13 @@
           <w:lang w:eastAsia="pl-PL"/>
         </w:rPr>
       </w:pPr>
-      <w:bookmarkStart w:id="120" w:name="_Toc508295864"/>
-      <w:r>
-        <w:rPr>
-          <w:rFonts w:ascii="Century Gothic" w:eastAsia="Times New Roman" w:hAnsi="Century Gothic" w:cs="Arial"/>
-          <w:color w:val="000000"/>
-          <w:lang w:eastAsia="pl-PL"/>
-        </w:rPr>
-        <w:lastRenderedPageBreak/>
+      <w:bookmarkStart w:id="120" w:name="_Toc508370321"/>
+      <w:r>
+        <w:rPr>
+          <w:rFonts w:ascii="Century Gothic" w:eastAsia="Times New Roman" w:hAnsi="Century Gothic" w:cs="Arial"/>
+          <w:color w:val="000000"/>
+          <w:lang w:eastAsia="pl-PL"/>
+        </w:rPr>
         <w:t>poziomy abstrakcji</w:t>
       </w:r>
       <w:bookmarkEnd w:id="120"/>
@@ -18264,7 +18310,7 @@
           <w:lang w:eastAsia="pl-PL"/>
         </w:rPr>
       </w:pPr>
-      <w:bookmarkStart w:id="121" w:name="_Toc508295865"/>
+      <w:bookmarkStart w:id="121" w:name="_Toc508370322"/>
       <w:r>
         <w:rPr>
           <w:rFonts w:ascii="Century Gothic" w:eastAsia="Times New Roman" w:hAnsi="Century Gothic" w:cs="Arial"/>
@@ -18314,7 +18360,7 @@
           <w:lang w:eastAsia="pl-PL"/>
         </w:rPr>
       </w:pPr>
-      <w:bookmarkStart w:id="122" w:name="_Toc508295866"/>
+      <w:bookmarkStart w:id="122" w:name="_Toc508370323"/>
       <w:r>
         <w:rPr>
           <w:rFonts w:ascii="Century Gothic" w:eastAsia="Times New Roman" w:hAnsi="Century Gothic" w:cs="Arial"/>
@@ -18357,7 +18403,7 @@
           <w:lang w:eastAsia="pl-PL"/>
         </w:rPr>
       </w:pPr>
-      <w:bookmarkStart w:id="123" w:name="_Toc508295867"/>
+      <w:bookmarkStart w:id="123" w:name="_Toc508370324"/>
       <w:r>
         <w:rPr>
           <w:rFonts w:ascii="Century Gothic" w:eastAsia="Times New Roman" w:hAnsi="Century Gothic" w:cs="Arial"/>
@@ -18400,7 +18446,7 @@
           <w:lang w:eastAsia="pl-PL"/>
         </w:rPr>
       </w:pPr>
-      <w:bookmarkStart w:id="124" w:name="_Toc508295868"/>
+      <w:bookmarkStart w:id="124" w:name="_Toc508370325"/>
       <w:r>
         <w:rPr>
           <w:rFonts w:ascii="Century Gothic" w:eastAsia="Times New Roman" w:hAnsi="Century Gothic" w:cs="Arial"/>
@@ -18440,7 +18486,7 @@
           <w:lang w:eastAsia="pl-PL"/>
         </w:rPr>
       </w:pPr>
-      <w:bookmarkStart w:id="125" w:name="_Toc508295869"/>
+      <w:bookmarkStart w:id="125" w:name="_Toc508370326"/>
       <w:proofErr w:type="spellStart"/>
       <w:r>
         <w:rPr>
@@ -18485,7 +18531,7 @@
           <w:lang w:eastAsia="pl-PL"/>
         </w:rPr>
       </w:pPr>
-      <w:bookmarkStart w:id="126" w:name="_Toc508295870"/>
+      <w:bookmarkStart w:id="126" w:name="_Toc508370327"/>
       <w:proofErr w:type="spellStart"/>
       <w:r>
         <w:rPr>
@@ -18584,7 +18630,7 @@
           <w:lang w:eastAsia="pl-PL"/>
         </w:rPr>
       </w:pPr>
-      <w:bookmarkStart w:id="127" w:name="_Toc508295871"/>
+      <w:bookmarkStart w:id="127" w:name="_Toc508370328"/>
       <w:r>
         <w:rPr>
           <w:rFonts w:ascii="Century Gothic" w:eastAsia="Times New Roman" w:hAnsi="Century Gothic" w:cs="Arial"/>
@@ -18623,12 +18669,12 @@
       </w:pPr>
     </w:p>
     <w:sectPr>
-      <w:headerReference w:type="even" r:id="rId21"/>
-      <w:headerReference w:type="default" r:id="rId22"/>
-      <w:footerReference w:type="even" r:id="rId23"/>
-      <w:footerReference w:type="default" r:id="rId24"/>
-      <w:headerReference w:type="first" r:id="rId25"/>
-      <w:footerReference w:type="first" r:id="rId26"/>
+      <w:headerReference w:type="even" r:id="rId24"/>
+      <w:headerReference w:type="default" r:id="rId25"/>
+      <w:footerReference w:type="even" r:id="rId26"/>
+      <w:footerReference w:type="default" r:id="rId27"/>
+      <w:headerReference w:type="first" r:id="rId28"/>
+      <w:footerReference w:type="first" r:id="rId29"/>
       <w:pgSz w:w="11906" w:h="16838"/>
       <w:pgMar w:top="1417" w:right="1417" w:bottom="1417" w:left="1417" w:header="708" w:footer="708" w:gutter="0"/>
       <w:cols w:space="708"/>
@@ -20477,7 +20523,7 @@
 </file>
 
 <file path=customXml/itemProps1.xml><?xml version="1.0" encoding="utf-8"?>
-<ds:datastoreItem xmlns:ds="http://schemas.openxmlformats.org/officeDocument/2006/customXml" ds:itemID="{817A25E4-7D20-479E-BCDC-E794F94452FC}">
+<ds:datastoreItem xmlns:ds="http://schemas.openxmlformats.org/officeDocument/2006/customXml" ds:itemID="{36928D6A-1D7F-4280-B152-597A8CAD6BB6}">
   <ds:schemaRefs>
     <ds:schemaRef ds:uri="http://schemas.openxmlformats.org/officeDocument/2006/bibliography"/>
   </ds:schemaRefs>

</xml_diff>

<commit_message>
Chapter 8. jQuery completed
</commit_message>
<xml_diff>
--- a/Zagadnienia.docx
+++ b/Zagadnienia.docx
@@ -19,6 +19,7 @@
           <w:docPartUnique/>
         </w:docPartObj>
       </w:sdtPr>
+      <w:sdtEndPr/>
       <w:sdtContent>
         <w:p>
           <w:pPr>
@@ -35,18 +36,10 @@
               <w:sz w:val="22"/>
               <w:szCs w:val="22"/>
             </w:rPr>
-            <w:t>Spis tre</w:t>
+            <w:t>Spis treści</w:t>
           </w:r>
           <w:bookmarkStart w:id="0" w:name="_GoBack"/>
           <w:bookmarkEnd w:id="0"/>
-          <w:r>
-            <w:rPr>
-              <w:rFonts w:ascii="Century Gothic" w:hAnsi="Century Gothic"/>
-              <w:sz w:val="22"/>
-              <w:szCs w:val="22"/>
-            </w:rPr>
-            <w:t>ści</w:t>
-          </w:r>
         </w:p>
         <w:p>
           <w:pPr>
@@ -77,7 +70,7 @@
             </w:rPr>
             <w:fldChar w:fldCharType="separate"/>
           </w:r>
-          <w:hyperlink w:anchor="_Toc508459317" w:history="1">
+          <w:hyperlink w:anchor="_Toc508549839" w:history="1">
             <w:r>
               <w:rPr>
                 <w:rStyle w:val="Hipercze"/>
@@ -124,7 +117,7 @@
                 <w:noProof/>
                 <w:webHidden/>
               </w:rPr>
-              <w:instrText xml:space="preserve"> PAGEREF _Toc508459317 \h </w:instrText>
+              <w:instrText xml:space="preserve"> PAGEREF _Toc508549839 \h </w:instrText>
             </w:r>
             <w:r>
               <w:rPr>
@@ -165,7 +158,7 @@
               <w:noProof/>
             </w:rPr>
           </w:pPr>
-          <w:hyperlink w:anchor="_Toc508459318" w:history="1">
+          <w:hyperlink w:anchor="_Toc508549840" w:history="1">
             <w:r>
               <w:rPr>
                 <w:rStyle w:val="Hipercze"/>
@@ -202,7 +195,7 @@
                 <w:noProof/>
                 <w:webHidden/>
               </w:rPr>
-              <w:instrText xml:space="preserve"> PAGEREF _Toc508459318 \h </w:instrText>
+              <w:instrText xml:space="preserve"> PAGEREF _Toc508549840 \h </w:instrText>
             </w:r>
             <w:r>
               <w:rPr>
@@ -244,7 +237,7 @@
               <w:noProof/>
             </w:rPr>
           </w:pPr>
-          <w:hyperlink w:anchor="_Toc508459319" w:history="1">
+          <w:hyperlink w:anchor="_Toc508549841" w:history="1">
             <w:r>
               <w:rPr>
                 <w:rStyle w:val="Hipercze"/>
@@ -291,7 +284,7 @@
                 <w:noProof/>
                 <w:webHidden/>
               </w:rPr>
-              <w:instrText xml:space="preserve"> PAGEREF _Toc508459319 \h </w:instrText>
+              <w:instrText xml:space="preserve"> PAGEREF _Toc508549841 \h </w:instrText>
             </w:r>
             <w:r>
               <w:rPr>
@@ -332,7 +325,7 @@
               <w:noProof/>
             </w:rPr>
           </w:pPr>
-          <w:hyperlink w:anchor="_Toc508459320" w:history="1">
+          <w:hyperlink w:anchor="_Toc508549842" w:history="1">
             <w:r>
               <w:rPr>
                 <w:rStyle w:val="Hipercze"/>
@@ -369,7 +362,7 @@
                 <w:noProof/>
                 <w:webHidden/>
               </w:rPr>
-              <w:instrText xml:space="preserve"> PAGEREF _Toc508459320 \h </w:instrText>
+              <w:instrText xml:space="preserve"> PAGEREF _Toc508549842 \h </w:instrText>
             </w:r>
             <w:r>
               <w:rPr>
@@ -410,7 +403,7 @@
               <w:noProof/>
             </w:rPr>
           </w:pPr>
-          <w:hyperlink w:anchor="_Toc508459321" w:history="1">
+          <w:hyperlink w:anchor="_Toc508549843" w:history="1">
             <w:r>
               <w:rPr>
                 <w:rStyle w:val="Hipercze"/>
@@ -447,7 +440,7 @@
                 <w:noProof/>
                 <w:webHidden/>
               </w:rPr>
-              <w:instrText xml:space="preserve"> PAGEREF _Toc508459321 \h </w:instrText>
+              <w:instrText xml:space="preserve"> PAGEREF _Toc508549843 \h </w:instrText>
             </w:r>
             <w:r>
               <w:rPr>
@@ -488,7 +481,7 @@
               <w:noProof/>
             </w:rPr>
           </w:pPr>
-          <w:hyperlink w:anchor="_Toc508459322" w:history="1">
+          <w:hyperlink w:anchor="_Toc508549844" w:history="1">
             <w:r>
               <w:rPr>
                 <w:rStyle w:val="Hipercze"/>
@@ -525,7 +518,7 @@
                 <w:noProof/>
                 <w:webHidden/>
               </w:rPr>
-              <w:instrText xml:space="preserve"> PAGEREF _Toc508459322 \h </w:instrText>
+              <w:instrText xml:space="preserve"> PAGEREF _Toc508549844 \h </w:instrText>
             </w:r>
             <w:r>
               <w:rPr>
@@ -566,7 +559,7 @@
               <w:noProof/>
             </w:rPr>
           </w:pPr>
-          <w:hyperlink w:anchor="_Toc508459323" w:history="1">
+          <w:hyperlink w:anchor="_Toc508549845" w:history="1">
             <w:r>
               <w:rPr>
                 <w:rStyle w:val="Hipercze"/>
@@ -603,7 +596,7 @@
                 <w:noProof/>
                 <w:webHidden/>
               </w:rPr>
-              <w:instrText xml:space="preserve"> PAGEREF _Toc508459323 \h </w:instrText>
+              <w:instrText xml:space="preserve"> PAGEREF _Toc508549845 \h </w:instrText>
             </w:r>
             <w:r>
               <w:rPr>
@@ -645,7 +638,7 @@
               <w:noProof/>
             </w:rPr>
           </w:pPr>
-          <w:hyperlink w:anchor="_Toc508459324" w:history="1">
+          <w:hyperlink w:anchor="_Toc508549846" w:history="1">
             <w:r>
               <w:rPr>
                 <w:rStyle w:val="Hipercze"/>
@@ -692,7 +685,7 @@
                 <w:noProof/>
                 <w:webHidden/>
               </w:rPr>
-              <w:instrText xml:space="preserve"> PAGEREF _Toc508459324 \h </w:instrText>
+              <w:instrText xml:space="preserve"> PAGEREF _Toc508549846 \h </w:instrText>
             </w:r>
             <w:r>
               <w:rPr>
@@ -733,7 +726,7 @@
               <w:noProof/>
             </w:rPr>
           </w:pPr>
-          <w:hyperlink w:anchor="_Toc508459325" w:history="1">
+          <w:hyperlink w:anchor="_Toc508549847" w:history="1">
             <w:r>
               <w:rPr>
                 <w:rStyle w:val="Hipercze"/>
@@ -770,7 +763,7 @@
                 <w:noProof/>
                 <w:webHidden/>
               </w:rPr>
-              <w:instrText xml:space="preserve"> PAGEREF _Toc508459325 \h </w:instrText>
+              <w:instrText xml:space="preserve"> PAGEREF _Toc508549847 \h </w:instrText>
             </w:r>
             <w:r>
               <w:rPr>
@@ -812,7 +805,7 @@
               <w:noProof/>
             </w:rPr>
           </w:pPr>
-          <w:hyperlink w:anchor="_Toc508459326" w:history="1">
+          <w:hyperlink w:anchor="_Toc508549848" w:history="1">
             <w:r>
               <w:rPr>
                 <w:rStyle w:val="Hipercze"/>
@@ -859,7 +852,7 @@
                 <w:noProof/>
                 <w:webHidden/>
               </w:rPr>
-              <w:instrText xml:space="preserve"> PAGEREF _Toc508459326 \h </w:instrText>
+              <w:instrText xml:space="preserve"> PAGEREF _Toc508549848 \h </w:instrText>
             </w:r>
             <w:r>
               <w:rPr>
@@ -900,7 +893,7 @@
               <w:noProof/>
             </w:rPr>
           </w:pPr>
-          <w:hyperlink w:anchor="_Toc508459327" w:history="1">
+          <w:hyperlink w:anchor="_Toc508549849" w:history="1">
             <w:r>
               <w:rPr>
                 <w:rStyle w:val="Hipercze"/>
@@ -937,7 +930,7 @@
                 <w:noProof/>
                 <w:webHidden/>
               </w:rPr>
-              <w:instrText xml:space="preserve"> PAGEREF _Toc508459327 \h </w:instrText>
+              <w:instrText xml:space="preserve"> PAGEREF _Toc508549849 \h </w:instrText>
             </w:r>
             <w:r>
               <w:rPr>
@@ -978,7 +971,7 @@
               <w:noProof/>
             </w:rPr>
           </w:pPr>
-          <w:hyperlink w:anchor="_Toc508459328" w:history="1">
+          <w:hyperlink w:anchor="_Toc508549850" w:history="1">
             <w:r>
               <w:rPr>
                 <w:rStyle w:val="Hipercze"/>
@@ -1015,7 +1008,7 @@
                 <w:noProof/>
                 <w:webHidden/>
               </w:rPr>
-              <w:instrText xml:space="preserve"> PAGEREF _Toc508459328 \h </w:instrText>
+              <w:instrText xml:space="preserve"> PAGEREF _Toc508549850 \h </w:instrText>
             </w:r>
             <w:r>
               <w:rPr>
@@ -1056,7 +1049,7 @@
               <w:noProof/>
             </w:rPr>
           </w:pPr>
-          <w:hyperlink w:anchor="_Toc508459329" w:history="1">
+          <w:hyperlink w:anchor="_Toc508549851" w:history="1">
             <w:r>
               <w:rPr>
                 <w:rStyle w:val="Hipercze"/>
@@ -1093,7 +1086,7 @@
                 <w:noProof/>
                 <w:webHidden/>
               </w:rPr>
-              <w:instrText xml:space="preserve"> PAGEREF _Toc508459329 \h </w:instrText>
+              <w:instrText xml:space="preserve"> PAGEREF _Toc508549851 \h </w:instrText>
             </w:r>
             <w:r>
               <w:rPr>
@@ -1134,7 +1127,7 @@
               <w:noProof/>
             </w:rPr>
           </w:pPr>
-          <w:hyperlink w:anchor="_Toc508459330" w:history="1">
+          <w:hyperlink w:anchor="_Toc508549852" w:history="1">
             <w:r>
               <w:rPr>
                 <w:rStyle w:val="Hipercze"/>
@@ -1171,7 +1164,7 @@
                 <w:noProof/>
                 <w:webHidden/>
               </w:rPr>
-              <w:instrText xml:space="preserve"> PAGEREF _Toc508459330 \h </w:instrText>
+              <w:instrText xml:space="preserve"> PAGEREF _Toc508549852 \h </w:instrText>
             </w:r>
             <w:r>
               <w:rPr>
@@ -1212,7 +1205,7 @@
               <w:noProof/>
             </w:rPr>
           </w:pPr>
-          <w:hyperlink w:anchor="_Toc508459331" w:history="1">
+          <w:hyperlink w:anchor="_Toc508549853" w:history="1">
             <w:r>
               <w:rPr>
                 <w:rStyle w:val="Hipercze"/>
@@ -1249,7 +1242,7 @@
                 <w:noProof/>
                 <w:webHidden/>
               </w:rPr>
-              <w:instrText xml:space="preserve"> PAGEREF _Toc508459331 \h </w:instrText>
+              <w:instrText xml:space="preserve"> PAGEREF _Toc508549853 \h </w:instrText>
             </w:r>
             <w:r>
               <w:rPr>
@@ -1291,7 +1284,7 @@
               <w:noProof/>
             </w:rPr>
           </w:pPr>
-          <w:hyperlink w:anchor="_Toc508459332" w:history="1">
+          <w:hyperlink w:anchor="_Toc508549854" w:history="1">
             <w:r>
               <w:rPr>
                 <w:rStyle w:val="Hipercze"/>
@@ -1338,7 +1331,7 @@
                 <w:noProof/>
                 <w:webHidden/>
               </w:rPr>
-              <w:instrText xml:space="preserve"> PAGEREF _Toc508459332 \h </w:instrText>
+              <w:instrText xml:space="preserve"> PAGEREF _Toc508549854 \h </w:instrText>
             </w:r>
             <w:r>
               <w:rPr>
@@ -1379,7 +1372,7 @@
               <w:noProof/>
             </w:rPr>
           </w:pPr>
-          <w:hyperlink w:anchor="_Toc508459333" w:history="1">
+          <w:hyperlink w:anchor="_Toc508549855" w:history="1">
             <w:r>
               <w:rPr>
                 <w:rStyle w:val="Hipercze"/>
@@ -1416,7 +1409,7 @@
                 <w:noProof/>
                 <w:webHidden/>
               </w:rPr>
-              <w:instrText xml:space="preserve"> PAGEREF _Toc508459333 \h </w:instrText>
+              <w:instrText xml:space="preserve"> PAGEREF _Toc508549855 \h </w:instrText>
             </w:r>
             <w:r>
               <w:rPr>
@@ -1457,7 +1450,7 @@
               <w:noProof/>
             </w:rPr>
           </w:pPr>
-          <w:hyperlink w:anchor="_Toc508459334" w:history="1">
+          <w:hyperlink w:anchor="_Toc508549856" w:history="1">
             <w:r>
               <w:rPr>
                 <w:rStyle w:val="Hipercze"/>
@@ -1494,7 +1487,7 @@
                 <w:noProof/>
                 <w:webHidden/>
               </w:rPr>
-              <w:instrText xml:space="preserve"> PAGEREF _Toc508459334 \h </w:instrText>
+              <w:instrText xml:space="preserve"> PAGEREF _Toc508549856 \h </w:instrText>
             </w:r>
             <w:r>
               <w:rPr>
@@ -1535,7 +1528,7 @@
               <w:noProof/>
             </w:rPr>
           </w:pPr>
-          <w:hyperlink w:anchor="_Toc508459335" w:history="1">
+          <w:hyperlink w:anchor="_Toc508549857" w:history="1">
             <w:r>
               <w:rPr>
                 <w:rStyle w:val="Hipercze"/>
@@ -1572,7 +1565,7 @@
                 <w:noProof/>
                 <w:webHidden/>
               </w:rPr>
-              <w:instrText xml:space="preserve"> PAGEREF _Toc508459335 \h </w:instrText>
+              <w:instrText xml:space="preserve"> PAGEREF _Toc508549857 \h </w:instrText>
             </w:r>
             <w:r>
               <w:rPr>
@@ -1613,7 +1606,7 @@
               <w:noProof/>
             </w:rPr>
           </w:pPr>
-          <w:hyperlink w:anchor="_Toc508459336" w:history="1">
+          <w:hyperlink w:anchor="_Toc508549858" w:history="1">
             <w:r>
               <w:rPr>
                 <w:rStyle w:val="Hipercze"/>
@@ -1650,7 +1643,7 @@
                 <w:noProof/>
                 <w:webHidden/>
               </w:rPr>
-              <w:instrText xml:space="preserve"> PAGEREF _Toc508459336 \h </w:instrText>
+              <w:instrText xml:space="preserve"> PAGEREF _Toc508549858 \h </w:instrText>
             </w:r>
             <w:r>
               <w:rPr>
@@ -1691,7 +1684,7 @@
               <w:noProof/>
             </w:rPr>
           </w:pPr>
-          <w:hyperlink w:anchor="_Toc508459337" w:history="1">
+          <w:hyperlink w:anchor="_Toc508549859" w:history="1">
             <w:r>
               <w:rPr>
                 <w:rStyle w:val="Hipercze"/>
@@ -1728,7 +1721,7 @@
                 <w:noProof/>
                 <w:webHidden/>
               </w:rPr>
-              <w:instrText xml:space="preserve"> PAGEREF _Toc508459337 \h </w:instrText>
+              <w:instrText xml:space="preserve"> PAGEREF _Toc508549859 \h </w:instrText>
             </w:r>
             <w:r>
               <w:rPr>
@@ -1769,7 +1762,7 @@
               <w:noProof/>
             </w:rPr>
           </w:pPr>
-          <w:hyperlink w:anchor="_Toc508459338" w:history="1">
+          <w:hyperlink w:anchor="_Toc508549860" w:history="1">
             <w:r>
               <w:rPr>
                 <w:rStyle w:val="Hipercze"/>
@@ -1806,7 +1799,7 @@
                 <w:noProof/>
                 <w:webHidden/>
               </w:rPr>
-              <w:instrText xml:space="preserve"> PAGEREF _Toc508459338 \h </w:instrText>
+              <w:instrText xml:space="preserve"> PAGEREF _Toc508549860 \h </w:instrText>
             </w:r>
             <w:r>
               <w:rPr>
@@ -1847,7 +1840,7 @@
               <w:noProof/>
             </w:rPr>
           </w:pPr>
-          <w:hyperlink w:anchor="_Toc508459339" w:history="1">
+          <w:hyperlink w:anchor="_Toc508549861" w:history="1">
             <w:r>
               <w:rPr>
                 <w:rStyle w:val="Hipercze"/>
@@ -1884,7 +1877,7 @@
                 <w:noProof/>
                 <w:webHidden/>
               </w:rPr>
-              <w:instrText xml:space="preserve"> PAGEREF _Toc508459339 \h </w:instrText>
+              <w:instrText xml:space="preserve"> PAGEREF _Toc508549861 \h </w:instrText>
             </w:r>
             <w:r>
               <w:rPr>
@@ -1925,7 +1918,7 @@
               <w:noProof/>
             </w:rPr>
           </w:pPr>
-          <w:hyperlink w:anchor="_Toc508459340" w:history="1">
+          <w:hyperlink w:anchor="_Toc508549862" w:history="1">
             <w:r>
               <w:rPr>
                 <w:rStyle w:val="Hipercze"/>
@@ -1962,7 +1955,7 @@
                 <w:noProof/>
                 <w:webHidden/>
               </w:rPr>
-              <w:instrText xml:space="preserve"> PAGEREF _Toc508459340 \h </w:instrText>
+              <w:instrText xml:space="preserve"> PAGEREF _Toc508549862 \h </w:instrText>
             </w:r>
             <w:r>
               <w:rPr>
@@ -2004,7 +1997,7 @@
               <w:noProof/>
             </w:rPr>
           </w:pPr>
-          <w:hyperlink w:anchor="_Toc508459341" w:history="1">
+          <w:hyperlink w:anchor="_Toc508549863" w:history="1">
             <w:r>
               <w:rPr>
                 <w:rStyle w:val="Hipercze"/>
@@ -2051,7 +2044,7 @@
                 <w:noProof/>
                 <w:webHidden/>
               </w:rPr>
-              <w:instrText xml:space="preserve"> PAGEREF _Toc508459341 \h </w:instrText>
+              <w:instrText xml:space="preserve"> PAGEREF _Toc508549863 \h </w:instrText>
             </w:r>
             <w:r>
               <w:rPr>
@@ -2092,7 +2085,7 @@
               <w:noProof/>
             </w:rPr>
           </w:pPr>
-          <w:hyperlink w:anchor="_Toc508459342" w:history="1">
+          <w:hyperlink w:anchor="_Toc508549864" w:history="1">
             <w:r>
               <w:rPr>
                 <w:rStyle w:val="Hipercze"/>
@@ -2129,7 +2122,7 @@
                 <w:noProof/>
                 <w:webHidden/>
               </w:rPr>
-              <w:instrText xml:space="preserve"> PAGEREF _Toc508459342 \h </w:instrText>
+              <w:instrText xml:space="preserve"> PAGEREF _Toc508549864 \h </w:instrText>
             </w:r>
             <w:r>
               <w:rPr>
@@ -2171,7 +2164,7 @@
               <w:noProof/>
             </w:rPr>
           </w:pPr>
-          <w:hyperlink w:anchor="_Toc508459343" w:history="1">
+          <w:hyperlink w:anchor="_Toc508549865" w:history="1">
             <w:r>
               <w:rPr>
                 <w:rStyle w:val="Hipercze"/>
@@ -2218,7 +2211,7 @@
                 <w:noProof/>
                 <w:webHidden/>
               </w:rPr>
-              <w:instrText xml:space="preserve"> PAGEREF _Toc508459343 \h </w:instrText>
+              <w:instrText xml:space="preserve"> PAGEREF _Toc508549865 \h </w:instrText>
             </w:r>
             <w:r>
               <w:rPr>
@@ -2259,7 +2252,7 @@
               <w:noProof/>
             </w:rPr>
           </w:pPr>
-          <w:hyperlink w:anchor="_Toc508459344" w:history="1">
+          <w:hyperlink w:anchor="_Toc508549866" w:history="1">
             <w:r>
               <w:rPr>
                 <w:rStyle w:val="Hipercze"/>
@@ -2296,7 +2289,7 @@
                 <w:noProof/>
                 <w:webHidden/>
               </w:rPr>
-              <w:instrText xml:space="preserve"> PAGEREF _Toc508459344 \h </w:instrText>
+              <w:instrText xml:space="preserve"> PAGEREF _Toc508549866 \h </w:instrText>
             </w:r>
             <w:r>
               <w:rPr>
@@ -2337,7 +2330,7 @@
               <w:noProof/>
             </w:rPr>
           </w:pPr>
-          <w:hyperlink w:anchor="_Toc508459345" w:history="1">
+          <w:hyperlink w:anchor="_Toc508549867" w:history="1">
             <w:r>
               <w:rPr>
                 <w:rStyle w:val="Hipercze"/>
@@ -2374,7 +2367,7 @@
                 <w:noProof/>
                 <w:webHidden/>
               </w:rPr>
-              <w:instrText xml:space="preserve"> PAGEREF _Toc508459345 \h </w:instrText>
+              <w:instrText xml:space="preserve"> PAGEREF _Toc508549867 \h </w:instrText>
             </w:r>
             <w:r>
               <w:rPr>
@@ -2415,7 +2408,7 @@
               <w:noProof/>
             </w:rPr>
           </w:pPr>
-          <w:hyperlink w:anchor="_Toc508459346" w:history="1">
+          <w:hyperlink w:anchor="_Toc508549868" w:history="1">
             <w:r>
               <w:rPr>
                 <w:rStyle w:val="Hipercze"/>
@@ -2452,7 +2445,7 @@
                 <w:noProof/>
                 <w:webHidden/>
               </w:rPr>
-              <w:instrText xml:space="preserve"> PAGEREF _Toc508459346 \h </w:instrText>
+              <w:instrText xml:space="preserve"> PAGEREF _Toc508549868 \h </w:instrText>
             </w:r>
             <w:r>
               <w:rPr>
@@ -2493,7 +2486,7 @@
               <w:noProof/>
             </w:rPr>
           </w:pPr>
-          <w:hyperlink w:anchor="_Toc508459347" w:history="1">
+          <w:hyperlink w:anchor="_Toc508549869" w:history="1">
             <w:r>
               <w:rPr>
                 <w:rStyle w:val="Hipercze"/>
@@ -2530,7 +2523,7 @@
                 <w:noProof/>
                 <w:webHidden/>
               </w:rPr>
-              <w:instrText xml:space="preserve"> PAGEREF _Toc508459347 \h </w:instrText>
+              <w:instrText xml:space="preserve"> PAGEREF _Toc508549869 \h </w:instrText>
             </w:r>
             <w:r>
               <w:rPr>
@@ -2571,7 +2564,7 @@
               <w:noProof/>
             </w:rPr>
           </w:pPr>
-          <w:hyperlink w:anchor="_Toc508459348" w:history="1">
+          <w:hyperlink w:anchor="_Toc508549870" w:history="1">
             <w:r>
               <w:rPr>
                 <w:rStyle w:val="Hipercze"/>
@@ -2608,7 +2601,7 @@
                 <w:noProof/>
                 <w:webHidden/>
               </w:rPr>
-              <w:instrText xml:space="preserve"> PAGEREF _Toc508459348 \h </w:instrText>
+              <w:instrText xml:space="preserve"> PAGEREF _Toc508549870 \h </w:instrText>
             </w:r>
             <w:r>
               <w:rPr>
@@ -2649,7 +2642,7 @@
               <w:noProof/>
             </w:rPr>
           </w:pPr>
-          <w:hyperlink w:anchor="_Toc508459349" w:history="1">
+          <w:hyperlink w:anchor="_Toc508549871" w:history="1">
             <w:r>
               <w:rPr>
                 <w:rStyle w:val="Hipercze"/>
@@ -2686,7 +2679,7 @@
                 <w:noProof/>
                 <w:webHidden/>
               </w:rPr>
-              <w:instrText xml:space="preserve"> PAGEREF _Toc508459349 \h </w:instrText>
+              <w:instrText xml:space="preserve"> PAGEREF _Toc508549871 \h </w:instrText>
             </w:r>
             <w:r>
               <w:rPr>
@@ -2727,7 +2720,7 @@
               <w:noProof/>
             </w:rPr>
           </w:pPr>
-          <w:hyperlink w:anchor="_Toc508459350" w:history="1">
+          <w:hyperlink w:anchor="_Toc508549872" w:history="1">
             <w:r>
               <w:rPr>
                 <w:rStyle w:val="Hipercze"/>
@@ -2764,7 +2757,7 @@
                 <w:noProof/>
                 <w:webHidden/>
               </w:rPr>
-              <w:instrText xml:space="preserve"> PAGEREF _Toc508459350 \h </w:instrText>
+              <w:instrText xml:space="preserve"> PAGEREF _Toc508549872 \h </w:instrText>
             </w:r>
             <w:r>
               <w:rPr>
@@ -2806,7 +2799,7 @@
               <w:noProof/>
             </w:rPr>
           </w:pPr>
-          <w:hyperlink w:anchor="_Toc508459351" w:history="1">
+          <w:hyperlink w:anchor="_Toc508549873" w:history="1">
             <w:r>
               <w:rPr>
                 <w:rStyle w:val="Hipercze"/>
@@ -2853,7 +2846,7 @@
                 <w:noProof/>
                 <w:webHidden/>
               </w:rPr>
-              <w:instrText xml:space="preserve"> PAGEREF _Toc508459351 \h </w:instrText>
+              <w:instrText xml:space="preserve"> PAGEREF _Toc508549873 \h </w:instrText>
             </w:r>
             <w:r>
               <w:rPr>
@@ -2894,7 +2887,7 @@
               <w:noProof/>
             </w:rPr>
           </w:pPr>
-          <w:hyperlink w:anchor="_Toc508459352" w:history="1">
+          <w:hyperlink w:anchor="_Toc508549874" w:history="1">
             <w:r>
               <w:rPr>
                 <w:rStyle w:val="Hipercze"/>
@@ -2931,7 +2924,7 @@
                 <w:noProof/>
                 <w:webHidden/>
               </w:rPr>
-              <w:instrText xml:space="preserve"> PAGEREF _Toc508459352 \h </w:instrText>
+              <w:instrText xml:space="preserve"> PAGEREF _Toc508549874 \h </w:instrText>
             </w:r>
             <w:r>
               <w:rPr>
@@ -2951,7 +2944,7 @@
                 <w:noProof/>
                 <w:webHidden/>
               </w:rPr>
-              <w:t>9</w:t>
+              <w:t>10</w:t>
             </w:r>
             <w:r>
               <w:rPr>
@@ -2972,7 +2965,7 @@
               <w:noProof/>
             </w:rPr>
           </w:pPr>
-          <w:hyperlink w:anchor="_Toc508459353" w:history="1">
+          <w:hyperlink w:anchor="_Toc508549875" w:history="1">
             <w:r>
               <w:rPr>
                 <w:rStyle w:val="Hipercze"/>
@@ -3009,7 +3002,7 @@
                 <w:noProof/>
                 <w:webHidden/>
               </w:rPr>
-              <w:instrText xml:space="preserve"> PAGEREF _Toc508459353 \h </w:instrText>
+              <w:instrText xml:space="preserve"> PAGEREF _Toc508549875 \h </w:instrText>
             </w:r>
             <w:r>
               <w:rPr>
@@ -3050,7 +3043,7 @@
               <w:noProof/>
             </w:rPr>
           </w:pPr>
-          <w:hyperlink w:anchor="_Toc508459354" w:history="1">
+          <w:hyperlink w:anchor="_Toc508549876" w:history="1">
             <w:r>
               <w:rPr>
                 <w:rStyle w:val="Hipercze"/>
@@ -3087,7 +3080,7 @@
                 <w:noProof/>
                 <w:webHidden/>
               </w:rPr>
-              <w:instrText xml:space="preserve"> PAGEREF _Toc508459354 \h </w:instrText>
+              <w:instrText xml:space="preserve"> PAGEREF _Toc508549876 \h </w:instrText>
             </w:r>
             <w:r>
               <w:rPr>
@@ -3129,7 +3122,7 @@
               <w:noProof/>
             </w:rPr>
           </w:pPr>
-          <w:hyperlink w:anchor="_Toc508459355" w:history="1">
+          <w:hyperlink w:anchor="_Toc508549877" w:history="1">
             <w:r>
               <w:rPr>
                 <w:rStyle w:val="Hipercze"/>
@@ -3176,7 +3169,7 @@
                 <w:noProof/>
                 <w:webHidden/>
               </w:rPr>
-              <w:instrText xml:space="preserve"> PAGEREF _Toc508459355 \h </w:instrText>
+              <w:instrText xml:space="preserve"> PAGEREF _Toc508549877 \h </w:instrText>
             </w:r>
             <w:r>
               <w:rPr>
@@ -3217,7 +3210,7 @@
               <w:noProof/>
             </w:rPr>
           </w:pPr>
-          <w:hyperlink w:anchor="_Toc508459356" w:history="1">
+          <w:hyperlink w:anchor="_Toc508549878" w:history="1">
             <w:r>
               <w:rPr>
                 <w:rStyle w:val="Hipercze"/>
@@ -3254,7 +3247,7 @@
                 <w:noProof/>
                 <w:webHidden/>
               </w:rPr>
-              <w:instrText xml:space="preserve"> PAGEREF _Toc508459356 \h </w:instrText>
+              <w:instrText xml:space="preserve"> PAGEREF _Toc508549878 \h </w:instrText>
             </w:r>
             <w:r>
               <w:rPr>
@@ -3295,7 +3288,7 @@
               <w:noProof/>
             </w:rPr>
           </w:pPr>
-          <w:hyperlink w:anchor="_Toc508459357" w:history="1">
+          <w:hyperlink w:anchor="_Toc508549879" w:history="1">
             <w:r>
               <w:rPr>
                 <w:rStyle w:val="Hipercze"/>
@@ -3332,7 +3325,7 @@
                 <w:noProof/>
                 <w:webHidden/>
               </w:rPr>
-              <w:instrText xml:space="preserve"> PAGEREF _Toc508459357 \h </w:instrText>
+              <w:instrText xml:space="preserve"> PAGEREF _Toc508549879 \h </w:instrText>
             </w:r>
             <w:r>
               <w:rPr>
@@ -3374,7 +3367,7 @@
               <w:noProof/>
             </w:rPr>
           </w:pPr>
-          <w:hyperlink w:anchor="_Toc508459358" w:history="1">
+          <w:hyperlink w:anchor="_Toc508549880" w:history="1">
             <w:r>
               <w:rPr>
                 <w:rStyle w:val="Hipercze"/>
@@ -3421,7 +3414,7 @@
                 <w:noProof/>
                 <w:webHidden/>
               </w:rPr>
-              <w:instrText xml:space="preserve"> PAGEREF _Toc508459358 \h </w:instrText>
+              <w:instrText xml:space="preserve"> PAGEREF _Toc508549880 \h </w:instrText>
             </w:r>
             <w:r>
               <w:rPr>
@@ -3462,7 +3455,7 @@
               <w:noProof/>
             </w:rPr>
           </w:pPr>
-          <w:hyperlink w:anchor="_Toc508459359" w:history="1">
+          <w:hyperlink w:anchor="_Toc508549881" w:history="1">
             <w:r>
               <w:rPr>
                 <w:rStyle w:val="Hipercze"/>
@@ -3499,7 +3492,7 @@
                 <w:noProof/>
                 <w:webHidden/>
               </w:rPr>
-              <w:instrText xml:space="preserve"> PAGEREF _Toc508459359 \h </w:instrText>
+              <w:instrText xml:space="preserve"> PAGEREF _Toc508549881 \h </w:instrText>
             </w:r>
             <w:r>
               <w:rPr>
@@ -3540,7 +3533,7 @@
               <w:noProof/>
             </w:rPr>
           </w:pPr>
-          <w:hyperlink w:anchor="_Toc508459360" w:history="1">
+          <w:hyperlink w:anchor="_Toc508549882" w:history="1">
             <w:r>
               <w:rPr>
                 <w:rStyle w:val="Hipercze"/>
@@ -3577,7 +3570,7 @@
                 <w:noProof/>
                 <w:webHidden/>
               </w:rPr>
-              <w:instrText xml:space="preserve"> PAGEREF _Toc508459360 \h </w:instrText>
+              <w:instrText xml:space="preserve"> PAGEREF _Toc508549882 \h </w:instrText>
             </w:r>
             <w:r>
               <w:rPr>
@@ -3618,7 +3611,7 @@
               <w:noProof/>
             </w:rPr>
           </w:pPr>
-          <w:hyperlink w:anchor="_Toc508459361" w:history="1">
+          <w:hyperlink w:anchor="_Toc508549883" w:history="1">
             <w:r>
               <w:rPr>
                 <w:rStyle w:val="Hipercze"/>
@@ -3655,7 +3648,7 @@
                 <w:noProof/>
                 <w:webHidden/>
               </w:rPr>
-              <w:instrText xml:space="preserve"> PAGEREF _Toc508459361 \h </w:instrText>
+              <w:instrText xml:space="preserve"> PAGEREF _Toc508549883 \h </w:instrText>
             </w:r>
             <w:r>
               <w:rPr>
@@ -3697,7 +3690,7 @@
               <w:noProof/>
             </w:rPr>
           </w:pPr>
-          <w:hyperlink w:anchor="_Toc508459362" w:history="1">
+          <w:hyperlink w:anchor="_Toc508549884" w:history="1">
             <w:r>
               <w:rPr>
                 <w:rStyle w:val="Hipercze"/>
@@ -3744,7 +3737,7 @@
                 <w:noProof/>
                 <w:webHidden/>
               </w:rPr>
-              <w:instrText xml:space="preserve"> PAGEREF _Toc508459362 \h </w:instrText>
+              <w:instrText xml:space="preserve"> PAGEREF _Toc508549884 \h </w:instrText>
             </w:r>
             <w:r>
               <w:rPr>
@@ -3785,7 +3778,7 @@
               <w:noProof/>
             </w:rPr>
           </w:pPr>
-          <w:hyperlink w:anchor="_Toc508459363" w:history="1">
+          <w:hyperlink w:anchor="_Toc508549885" w:history="1">
             <w:r>
               <w:rPr>
                 <w:rStyle w:val="Hipercze"/>
@@ -3822,7 +3815,7 @@
                 <w:noProof/>
                 <w:webHidden/>
               </w:rPr>
-              <w:instrText xml:space="preserve"> PAGEREF _Toc508459363 \h </w:instrText>
+              <w:instrText xml:space="preserve"> PAGEREF _Toc508549885 \h </w:instrText>
             </w:r>
             <w:r>
               <w:rPr>
@@ -3863,7 +3856,7 @@
               <w:noProof/>
             </w:rPr>
           </w:pPr>
-          <w:hyperlink w:anchor="_Toc508459364" w:history="1">
+          <w:hyperlink w:anchor="_Toc508549886" w:history="1">
             <w:r>
               <w:rPr>
                 <w:rStyle w:val="Hipercze"/>
@@ -3900,7 +3893,7 @@
                 <w:noProof/>
                 <w:webHidden/>
               </w:rPr>
-              <w:instrText xml:space="preserve"> PAGEREF _Toc508459364 \h </w:instrText>
+              <w:instrText xml:space="preserve"> PAGEREF _Toc508549886 \h </w:instrText>
             </w:r>
             <w:r>
               <w:rPr>
@@ -3941,7 +3934,7 @@
               <w:noProof/>
             </w:rPr>
           </w:pPr>
-          <w:hyperlink w:anchor="_Toc508459365" w:history="1">
+          <w:hyperlink w:anchor="_Toc508549887" w:history="1">
             <w:r>
               <w:rPr>
                 <w:rStyle w:val="Hipercze"/>
@@ -3978,7 +3971,7 @@
                 <w:noProof/>
                 <w:webHidden/>
               </w:rPr>
-              <w:instrText xml:space="preserve"> PAGEREF _Toc508459365 \h </w:instrText>
+              <w:instrText xml:space="preserve"> PAGEREF _Toc508549887 \h </w:instrText>
             </w:r>
             <w:r>
               <w:rPr>
@@ -4020,7 +4013,7 @@
               <w:noProof/>
             </w:rPr>
           </w:pPr>
-          <w:hyperlink w:anchor="_Toc508459366" w:history="1">
+          <w:hyperlink w:anchor="_Toc508549888" w:history="1">
             <w:r>
               <w:rPr>
                 <w:rStyle w:val="Hipercze"/>
@@ -4067,7 +4060,7 @@
                 <w:noProof/>
                 <w:webHidden/>
               </w:rPr>
-              <w:instrText xml:space="preserve"> PAGEREF _Toc508459366 \h </w:instrText>
+              <w:instrText xml:space="preserve"> PAGEREF _Toc508549888 \h </w:instrText>
             </w:r>
             <w:r>
               <w:rPr>
@@ -4108,7 +4101,7 @@
               <w:noProof/>
             </w:rPr>
           </w:pPr>
-          <w:hyperlink w:anchor="_Toc508459367" w:history="1">
+          <w:hyperlink w:anchor="_Toc508549889" w:history="1">
             <w:r>
               <w:rPr>
                 <w:rStyle w:val="Hipercze"/>
@@ -4145,7 +4138,7 @@
                 <w:noProof/>
                 <w:webHidden/>
               </w:rPr>
-              <w:instrText xml:space="preserve"> PAGEREF _Toc508459367 \h </w:instrText>
+              <w:instrText xml:space="preserve"> PAGEREF _Toc508549889 \h </w:instrText>
             </w:r>
             <w:r>
               <w:rPr>
@@ -4186,7 +4179,7 @@
               <w:noProof/>
             </w:rPr>
           </w:pPr>
-          <w:hyperlink w:anchor="_Toc508459368" w:history="1">
+          <w:hyperlink w:anchor="_Toc508549890" w:history="1">
             <w:r>
               <w:rPr>
                 <w:rStyle w:val="Hipercze"/>
@@ -4223,7 +4216,7 @@
                 <w:noProof/>
                 <w:webHidden/>
               </w:rPr>
-              <w:instrText xml:space="preserve"> PAGEREF _Toc508459368 \h </w:instrText>
+              <w:instrText xml:space="preserve"> PAGEREF _Toc508549890 \h </w:instrText>
             </w:r>
             <w:r>
               <w:rPr>
@@ -4243,7 +4236,7 @@
                 <w:noProof/>
                 <w:webHidden/>
               </w:rPr>
-              <w:t>10</w:t>
+              <w:t>11</w:t>
             </w:r>
             <w:r>
               <w:rPr>
@@ -4264,7 +4257,7 @@
               <w:noProof/>
             </w:rPr>
           </w:pPr>
-          <w:hyperlink w:anchor="_Toc508459369" w:history="1">
+          <w:hyperlink w:anchor="_Toc508549891" w:history="1">
             <w:r>
               <w:rPr>
                 <w:rStyle w:val="Hipercze"/>
@@ -4301,7 +4294,7 @@
                 <w:noProof/>
                 <w:webHidden/>
               </w:rPr>
-              <w:instrText xml:space="preserve"> PAGEREF _Toc508459369 \h </w:instrText>
+              <w:instrText xml:space="preserve"> PAGEREF _Toc508549891 \h </w:instrText>
             </w:r>
             <w:r>
               <w:rPr>
@@ -4321,7 +4314,7 @@
                 <w:noProof/>
                 <w:webHidden/>
               </w:rPr>
-              <w:t>10</w:t>
+              <w:t>11</w:t>
             </w:r>
             <w:r>
               <w:rPr>
@@ -4343,7 +4336,7 @@
               <w:noProof/>
             </w:rPr>
           </w:pPr>
-          <w:hyperlink w:anchor="_Toc508459370" w:history="1">
+          <w:hyperlink w:anchor="_Toc508549892" w:history="1">
             <w:r>
               <w:rPr>
                 <w:rStyle w:val="Hipercze"/>
@@ -4390,7 +4383,7 @@
                 <w:noProof/>
                 <w:webHidden/>
               </w:rPr>
-              <w:instrText xml:space="preserve"> PAGEREF _Toc508459370 \h </w:instrText>
+              <w:instrText xml:space="preserve"> PAGEREF _Toc508549892 \h </w:instrText>
             </w:r>
             <w:r>
               <w:rPr>
@@ -4431,7 +4424,7 @@
               <w:noProof/>
             </w:rPr>
           </w:pPr>
-          <w:hyperlink w:anchor="_Toc508459371" w:history="1">
+          <w:hyperlink w:anchor="_Toc508549893" w:history="1">
             <w:r>
               <w:rPr>
                 <w:rStyle w:val="Hipercze"/>
@@ -4468,7 +4461,7 @@
                 <w:noProof/>
                 <w:webHidden/>
               </w:rPr>
-              <w:instrText xml:space="preserve"> PAGEREF _Toc508459371 \h </w:instrText>
+              <w:instrText xml:space="preserve"> PAGEREF _Toc508549893 \h </w:instrText>
             </w:r>
             <w:r>
               <w:rPr>
@@ -4509,7 +4502,7 @@
               <w:noProof/>
             </w:rPr>
           </w:pPr>
-          <w:hyperlink w:anchor="_Toc508459372" w:history="1">
+          <w:hyperlink w:anchor="_Toc508549894" w:history="1">
             <w:r>
               <w:rPr>
                 <w:rStyle w:val="Hipercze"/>
@@ -4546,7 +4539,7 @@
                 <w:noProof/>
                 <w:webHidden/>
               </w:rPr>
-              <w:instrText xml:space="preserve"> PAGEREF _Toc508459372 \h </w:instrText>
+              <w:instrText xml:space="preserve"> PAGEREF _Toc508549894 \h </w:instrText>
             </w:r>
             <w:r>
               <w:rPr>
@@ -4587,7 +4580,7 @@
               <w:noProof/>
             </w:rPr>
           </w:pPr>
-          <w:hyperlink w:anchor="_Toc508459373" w:history="1">
+          <w:hyperlink w:anchor="_Toc508549895" w:history="1">
             <w:r>
               <w:rPr>
                 <w:rStyle w:val="Hipercze"/>
@@ -4624,7 +4617,7 @@
                 <w:noProof/>
                 <w:webHidden/>
               </w:rPr>
-              <w:instrText xml:space="preserve"> PAGEREF _Toc508459373 \h </w:instrText>
+              <w:instrText xml:space="preserve"> PAGEREF _Toc508549895 \h </w:instrText>
             </w:r>
             <w:r>
               <w:rPr>
@@ -4665,7 +4658,7 @@
               <w:noProof/>
             </w:rPr>
           </w:pPr>
-          <w:hyperlink w:anchor="_Toc508459374" w:history="1">
+          <w:hyperlink w:anchor="_Toc508549896" w:history="1">
             <w:r>
               <w:rPr>
                 <w:rStyle w:val="Hipercze"/>
@@ -4702,7 +4695,7 @@
                 <w:noProof/>
                 <w:webHidden/>
               </w:rPr>
-              <w:instrText xml:space="preserve"> PAGEREF _Toc508459374 \h </w:instrText>
+              <w:instrText xml:space="preserve"> PAGEREF _Toc508549896 \h </w:instrText>
             </w:r>
             <w:r>
               <w:rPr>
@@ -4743,7 +4736,7 @@
               <w:noProof/>
             </w:rPr>
           </w:pPr>
-          <w:hyperlink w:anchor="_Toc508459375" w:history="1">
+          <w:hyperlink w:anchor="_Toc508549897" w:history="1">
             <w:r>
               <w:rPr>
                 <w:rStyle w:val="Hipercze"/>
@@ -4780,7 +4773,7 @@
                 <w:noProof/>
                 <w:webHidden/>
               </w:rPr>
-              <w:instrText xml:space="preserve"> PAGEREF _Toc508459375 \h </w:instrText>
+              <w:instrText xml:space="preserve"> PAGEREF _Toc508549897 \h </w:instrText>
             </w:r>
             <w:r>
               <w:rPr>
@@ -4821,7 +4814,7 @@
               <w:noProof/>
             </w:rPr>
           </w:pPr>
-          <w:hyperlink w:anchor="_Toc508459376" w:history="1">
+          <w:hyperlink w:anchor="_Toc508549898" w:history="1">
             <w:r>
               <w:rPr>
                 <w:rStyle w:val="Hipercze"/>
@@ -4858,7 +4851,7 @@
                 <w:noProof/>
                 <w:webHidden/>
               </w:rPr>
-              <w:instrText xml:space="preserve"> PAGEREF _Toc508459376 \h </w:instrText>
+              <w:instrText xml:space="preserve"> PAGEREF _Toc508549898 \h </w:instrText>
             </w:r>
             <w:r>
               <w:rPr>
@@ -4899,7 +4892,7 @@
               <w:noProof/>
             </w:rPr>
           </w:pPr>
-          <w:hyperlink w:anchor="_Toc508459377" w:history="1">
+          <w:hyperlink w:anchor="_Toc508549899" w:history="1">
             <w:r>
               <w:rPr>
                 <w:rStyle w:val="Hipercze"/>
@@ -4936,7 +4929,7 @@
                 <w:noProof/>
                 <w:webHidden/>
               </w:rPr>
-              <w:instrText xml:space="preserve"> PAGEREF _Toc508459377 \h </w:instrText>
+              <w:instrText xml:space="preserve"> PAGEREF _Toc508549899 \h </w:instrText>
             </w:r>
             <w:r>
               <w:rPr>
@@ -4978,7 +4971,7 @@
               <w:noProof/>
             </w:rPr>
           </w:pPr>
-          <w:hyperlink w:anchor="_Toc508459378" w:history="1">
+          <w:hyperlink w:anchor="_Toc508549900" w:history="1">
             <w:r>
               <w:rPr>
                 <w:rStyle w:val="Hipercze"/>
@@ -5025,7 +5018,7 @@
                 <w:noProof/>
                 <w:webHidden/>
               </w:rPr>
-              <w:instrText xml:space="preserve"> PAGEREF _Toc508459378 \h </w:instrText>
+              <w:instrText xml:space="preserve"> PAGEREF _Toc508549900 \h </w:instrText>
             </w:r>
             <w:r>
               <w:rPr>
@@ -5066,7 +5059,7 @@
               <w:noProof/>
             </w:rPr>
           </w:pPr>
-          <w:hyperlink w:anchor="_Toc508459379" w:history="1">
+          <w:hyperlink w:anchor="_Toc508549901" w:history="1">
             <w:r>
               <w:rPr>
                 <w:rStyle w:val="Hipercze"/>
@@ -5103,7 +5096,7 @@
                 <w:noProof/>
                 <w:webHidden/>
               </w:rPr>
-              <w:instrText xml:space="preserve"> PAGEREF _Toc508459379 \h </w:instrText>
+              <w:instrText xml:space="preserve"> PAGEREF _Toc508549901 \h </w:instrText>
             </w:r>
             <w:r>
               <w:rPr>
@@ -5144,7 +5137,7 @@
               <w:noProof/>
             </w:rPr>
           </w:pPr>
-          <w:hyperlink w:anchor="_Toc508459380" w:history="1">
+          <w:hyperlink w:anchor="_Toc508549902" w:history="1">
             <w:r>
               <w:rPr>
                 <w:rStyle w:val="Hipercze"/>
@@ -5181,7 +5174,7 @@
                 <w:noProof/>
                 <w:webHidden/>
               </w:rPr>
-              <w:instrText xml:space="preserve"> PAGEREF _Toc508459380 \h </w:instrText>
+              <w:instrText xml:space="preserve"> PAGEREF _Toc508549902 \h </w:instrText>
             </w:r>
             <w:r>
               <w:rPr>
@@ -5223,7 +5216,7 @@
               <w:noProof/>
             </w:rPr>
           </w:pPr>
-          <w:hyperlink w:anchor="_Toc508459381" w:history="1">
+          <w:hyperlink w:anchor="_Toc508549903" w:history="1">
             <w:r>
               <w:rPr>
                 <w:rStyle w:val="Hipercze"/>
@@ -5270,7 +5263,7 @@
                 <w:noProof/>
                 <w:webHidden/>
               </w:rPr>
-              <w:instrText xml:space="preserve"> PAGEREF _Toc508459381 \h </w:instrText>
+              <w:instrText xml:space="preserve"> PAGEREF _Toc508549903 \h </w:instrText>
             </w:r>
             <w:r>
               <w:rPr>
@@ -5311,7 +5304,7 @@
               <w:noProof/>
             </w:rPr>
           </w:pPr>
-          <w:hyperlink w:anchor="_Toc508459382" w:history="1">
+          <w:hyperlink w:anchor="_Toc508549904" w:history="1">
             <w:r>
               <w:rPr>
                 <w:rStyle w:val="Hipercze"/>
@@ -5348,7 +5341,7 @@
                 <w:noProof/>
                 <w:webHidden/>
               </w:rPr>
-              <w:instrText xml:space="preserve"> PAGEREF _Toc508459382 \h </w:instrText>
+              <w:instrText xml:space="preserve"> PAGEREF _Toc508549904 \h </w:instrText>
             </w:r>
             <w:r>
               <w:rPr>
@@ -5389,7 +5382,7 @@
               <w:noProof/>
             </w:rPr>
           </w:pPr>
-          <w:hyperlink w:anchor="_Toc508459383" w:history="1">
+          <w:hyperlink w:anchor="_Toc508549905" w:history="1">
             <w:r>
               <w:rPr>
                 <w:rStyle w:val="Hipercze"/>
@@ -5426,7 +5419,7 @@
                 <w:noProof/>
                 <w:webHidden/>
               </w:rPr>
-              <w:instrText xml:space="preserve"> PAGEREF _Toc508459383 \h </w:instrText>
+              <w:instrText xml:space="preserve"> PAGEREF _Toc508549905 \h </w:instrText>
             </w:r>
             <w:r>
               <w:rPr>
@@ -5467,7 +5460,7 @@
               <w:noProof/>
             </w:rPr>
           </w:pPr>
-          <w:hyperlink w:anchor="_Toc508459384" w:history="1">
+          <w:hyperlink w:anchor="_Toc508549906" w:history="1">
             <w:r>
               <w:rPr>
                 <w:rStyle w:val="Hipercze"/>
@@ -5504,7 +5497,7 @@
                 <w:noProof/>
                 <w:webHidden/>
               </w:rPr>
-              <w:instrText xml:space="preserve"> PAGEREF _Toc508459384 \h </w:instrText>
+              <w:instrText xml:space="preserve"> PAGEREF _Toc508549906 \h </w:instrText>
             </w:r>
             <w:r>
               <w:rPr>
@@ -5545,7 +5538,7 @@
               <w:noProof/>
             </w:rPr>
           </w:pPr>
-          <w:hyperlink w:anchor="_Toc508459385" w:history="1">
+          <w:hyperlink w:anchor="_Toc508549907" w:history="1">
             <w:r>
               <w:rPr>
                 <w:rStyle w:val="Hipercze"/>
@@ -5582,7 +5575,7 @@
                 <w:noProof/>
                 <w:webHidden/>
               </w:rPr>
-              <w:instrText xml:space="preserve"> PAGEREF _Toc508459385 \h </w:instrText>
+              <w:instrText xml:space="preserve"> PAGEREF _Toc508549907 \h </w:instrText>
             </w:r>
             <w:r>
               <w:rPr>
@@ -5602,7 +5595,7 @@
                 <w:noProof/>
                 <w:webHidden/>
               </w:rPr>
-              <w:t>11</w:t>
+              <w:t>12</w:t>
             </w:r>
             <w:r>
               <w:rPr>
@@ -5624,7 +5617,7 @@
               <w:noProof/>
             </w:rPr>
           </w:pPr>
-          <w:hyperlink w:anchor="_Toc508459386" w:history="1">
+          <w:hyperlink w:anchor="_Toc508549908" w:history="1">
             <w:r>
               <w:rPr>
                 <w:rStyle w:val="Hipercze"/>
@@ -5671,7 +5664,7 @@
                 <w:noProof/>
                 <w:webHidden/>
               </w:rPr>
-              <w:instrText xml:space="preserve"> PAGEREF _Toc508459386 \h </w:instrText>
+              <w:instrText xml:space="preserve"> PAGEREF _Toc508549908 \h </w:instrText>
             </w:r>
             <w:r>
               <w:rPr>
@@ -5691,7 +5684,7 @@
                 <w:noProof/>
                 <w:webHidden/>
               </w:rPr>
-              <w:t>11</w:t>
+              <w:t>12</w:t>
             </w:r>
             <w:r>
               <w:rPr>
@@ -5712,7 +5705,7 @@
               <w:noProof/>
             </w:rPr>
           </w:pPr>
-          <w:hyperlink w:anchor="_Toc508459387" w:history="1">
+          <w:hyperlink w:anchor="_Toc508549909" w:history="1">
             <w:r>
               <w:rPr>
                 <w:rStyle w:val="Hipercze"/>
@@ -5749,7 +5742,7 @@
                 <w:noProof/>
                 <w:webHidden/>
               </w:rPr>
-              <w:instrText xml:space="preserve"> PAGEREF _Toc508459387 \h </w:instrText>
+              <w:instrText xml:space="preserve"> PAGEREF _Toc508549909 \h </w:instrText>
             </w:r>
             <w:r>
               <w:rPr>
@@ -5769,7 +5762,7 @@
                 <w:noProof/>
                 <w:webHidden/>
               </w:rPr>
-              <w:t>11</w:t>
+              <w:t>12</w:t>
             </w:r>
             <w:r>
               <w:rPr>
@@ -5790,7 +5783,7 @@
               <w:noProof/>
             </w:rPr>
           </w:pPr>
-          <w:hyperlink w:anchor="_Toc508459388" w:history="1">
+          <w:hyperlink w:anchor="_Toc508549910" w:history="1">
             <w:r>
               <w:rPr>
                 <w:rStyle w:val="Hipercze"/>
@@ -5827,7 +5820,7 @@
                 <w:noProof/>
                 <w:webHidden/>
               </w:rPr>
-              <w:instrText xml:space="preserve"> PAGEREF _Toc508459388 \h </w:instrText>
+              <w:instrText xml:space="preserve"> PAGEREF _Toc508549910 \h </w:instrText>
             </w:r>
             <w:r>
               <w:rPr>
@@ -5868,7 +5861,7 @@
               <w:noProof/>
             </w:rPr>
           </w:pPr>
-          <w:hyperlink w:anchor="_Toc508459389" w:history="1">
+          <w:hyperlink w:anchor="_Toc508549911" w:history="1">
             <w:r>
               <w:rPr>
                 <w:rStyle w:val="Hipercze"/>
@@ -5905,7 +5898,7 @@
                 <w:noProof/>
                 <w:webHidden/>
               </w:rPr>
-              <w:instrText xml:space="preserve"> PAGEREF _Toc508459389 \h </w:instrText>
+              <w:instrText xml:space="preserve"> PAGEREF _Toc508549911 \h </w:instrText>
             </w:r>
             <w:r>
               <w:rPr>
@@ -5946,7 +5939,7 @@
               <w:noProof/>
             </w:rPr>
           </w:pPr>
-          <w:hyperlink w:anchor="_Toc508459390" w:history="1">
+          <w:hyperlink w:anchor="_Toc508549912" w:history="1">
             <w:r>
               <w:rPr>
                 <w:rStyle w:val="Hipercze"/>
@@ -5983,7 +5976,7 @@
                 <w:noProof/>
                 <w:webHidden/>
               </w:rPr>
-              <w:instrText xml:space="preserve"> PAGEREF _Toc508459390 \h </w:instrText>
+              <w:instrText xml:space="preserve"> PAGEREF _Toc508549912 \h </w:instrText>
             </w:r>
             <w:r>
               <w:rPr>
@@ -6024,7 +6017,7 @@
               <w:noProof/>
             </w:rPr>
           </w:pPr>
-          <w:hyperlink w:anchor="_Toc508459391" w:history="1">
+          <w:hyperlink w:anchor="_Toc508549913" w:history="1">
             <w:r>
               <w:rPr>
                 <w:rStyle w:val="Hipercze"/>
@@ -6061,7 +6054,7 @@
                 <w:noProof/>
                 <w:webHidden/>
               </w:rPr>
-              <w:instrText xml:space="preserve"> PAGEREF _Toc508459391 \h </w:instrText>
+              <w:instrText xml:space="preserve"> PAGEREF _Toc508549913 \h </w:instrText>
             </w:r>
             <w:r>
               <w:rPr>
@@ -6102,7 +6095,7 @@
               <w:noProof/>
             </w:rPr>
           </w:pPr>
-          <w:hyperlink w:anchor="_Toc508459392" w:history="1">
+          <w:hyperlink w:anchor="_Toc508549914" w:history="1">
             <w:r>
               <w:rPr>
                 <w:rStyle w:val="Hipercze"/>
@@ -6139,7 +6132,7 @@
                 <w:noProof/>
                 <w:webHidden/>
               </w:rPr>
-              <w:instrText xml:space="preserve"> PAGEREF _Toc508459392 \h </w:instrText>
+              <w:instrText xml:space="preserve"> PAGEREF _Toc508549914 \h </w:instrText>
             </w:r>
             <w:r>
               <w:rPr>
@@ -6181,7 +6174,7 @@
               <w:noProof/>
             </w:rPr>
           </w:pPr>
-          <w:hyperlink w:anchor="_Toc508459393" w:history="1">
+          <w:hyperlink w:anchor="_Toc508549915" w:history="1">
             <w:r>
               <w:rPr>
                 <w:rStyle w:val="Hipercze"/>
@@ -6228,7 +6221,7 @@
                 <w:noProof/>
                 <w:webHidden/>
               </w:rPr>
-              <w:instrText xml:space="preserve"> PAGEREF _Toc508459393 \h </w:instrText>
+              <w:instrText xml:space="preserve"> PAGEREF _Toc508549915 \h </w:instrText>
             </w:r>
             <w:r>
               <w:rPr>
@@ -6269,7 +6262,7 @@
               <w:noProof/>
             </w:rPr>
           </w:pPr>
-          <w:hyperlink w:anchor="_Toc508459394" w:history="1">
+          <w:hyperlink w:anchor="_Toc508549916" w:history="1">
             <w:r>
               <w:rPr>
                 <w:rStyle w:val="Hipercze"/>
@@ -6306,7 +6299,7 @@
                 <w:noProof/>
                 <w:webHidden/>
               </w:rPr>
-              <w:instrText xml:space="preserve"> PAGEREF _Toc508459394 \h </w:instrText>
+              <w:instrText xml:space="preserve"> PAGEREF _Toc508549916 \h </w:instrText>
             </w:r>
             <w:r>
               <w:rPr>
@@ -6347,7 +6340,7 @@
               <w:noProof/>
             </w:rPr>
           </w:pPr>
-          <w:hyperlink w:anchor="_Toc508459395" w:history="1">
+          <w:hyperlink w:anchor="_Toc508549917" w:history="1">
             <w:r>
               <w:rPr>
                 <w:rStyle w:val="Hipercze"/>
@@ -6384,7 +6377,7 @@
                 <w:noProof/>
                 <w:webHidden/>
               </w:rPr>
-              <w:instrText xml:space="preserve"> PAGEREF _Toc508459395 \h </w:instrText>
+              <w:instrText xml:space="preserve"> PAGEREF _Toc508549917 \h </w:instrText>
             </w:r>
             <w:r>
               <w:rPr>
@@ -6425,7 +6418,7 @@
               <w:noProof/>
             </w:rPr>
           </w:pPr>
-          <w:hyperlink w:anchor="_Toc508459396" w:history="1">
+          <w:hyperlink w:anchor="_Toc508549918" w:history="1">
             <w:r>
               <w:rPr>
                 <w:rStyle w:val="Hipercze"/>
@@ -6462,7 +6455,7 @@
                 <w:noProof/>
                 <w:webHidden/>
               </w:rPr>
-              <w:instrText xml:space="preserve"> PAGEREF _Toc508459396 \h </w:instrText>
+              <w:instrText xml:space="preserve"> PAGEREF _Toc508549918 \h </w:instrText>
             </w:r>
             <w:r>
               <w:rPr>
@@ -6503,7 +6496,7 @@
               <w:noProof/>
             </w:rPr>
           </w:pPr>
-          <w:hyperlink w:anchor="_Toc508459397" w:history="1">
+          <w:hyperlink w:anchor="_Toc508549919" w:history="1">
             <w:r>
               <w:rPr>
                 <w:rStyle w:val="Hipercze"/>
@@ -6540,7 +6533,7 @@
                 <w:noProof/>
                 <w:webHidden/>
               </w:rPr>
-              <w:instrText xml:space="preserve"> PAGEREF _Toc508459397 \h </w:instrText>
+              <w:instrText xml:space="preserve"> PAGEREF _Toc508549919 \h </w:instrText>
             </w:r>
             <w:r>
               <w:rPr>
@@ -6581,7 +6574,7 @@
               <w:noProof/>
             </w:rPr>
           </w:pPr>
-          <w:hyperlink w:anchor="_Toc508459398" w:history="1">
+          <w:hyperlink w:anchor="_Toc508549920" w:history="1">
             <w:r>
               <w:rPr>
                 <w:rStyle w:val="Hipercze"/>
@@ -6618,7 +6611,7 @@
                 <w:noProof/>
                 <w:webHidden/>
               </w:rPr>
-              <w:instrText xml:space="preserve"> PAGEREF _Toc508459398 \h </w:instrText>
+              <w:instrText xml:space="preserve"> PAGEREF _Toc508549920 \h </w:instrText>
             </w:r>
             <w:r>
               <w:rPr>
@@ -6659,7 +6652,7 @@
               <w:noProof/>
             </w:rPr>
           </w:pPr>
-          <w:hyperlink w:anchor="_Toc508459399" w:history="1">
+          <w:hyperlink w:anchor="_Toc508549921" w:history="1">
             <w:r>
               <w:rPr>
                 <w:rStyle w:val="Hipercze"/>
@@ -6696,7 +6689,7 @@
                 <w:noProof/>
                 <w:webHidden/>
               </w:rPr>
-              <w:instrText xml:space="preserve"> PAGEREF _Toc508459399 \h </w:instrText>
+              <w:instrText xml:space="preserve"> PAGEREF _Toc508549921 \h </w:instrText>
             </w:r>
             <w:r>
               <w:rPr>
@@ -6738,7 +6731,7 @@
               <w:noProof/>
             </w:rPr>
           </w:pPr>
-          <w:hyperlink w:anchor="_Toc508459400" w:history="1">
+          <w:hyperlink w:anchor="_Toc508549922" w:history="1">
             <w:r>
               <w:rPr>
                 <w:rStyle w:val="Hipercze"/>
@@ -6785,7 +6778,7 @@
                 <w:noProof/>
                 <w:webHidden/>
               </w:rPr>
-              <w:instrText xml:space="preserve"> PAGEREF _Toc508459400 \h </w:instrText>
+              <w:instrText xml:space="preserve"> PAGEREF _Toc508549922 \h </w:instrText>
             </w:r>
             <w:r>
               <w:rPr>
@@ -6826,7 +6819,7 @@
               <w:noProof/>
             </w:rPr>
           </w:pPr>
-          <w:hyperlink w:anchor="_Toc508459401" w:history="1">
+          <w:hyperlink w:anchor="_Toc508549923" w:history="1">
             <w:r>
               <w:rPr>
                 <w:rStyle w:val="Hipercze"/>
@@ -6863,7 +6856,7 @@
                 <w:noProof/>
                 <w:webHidden/>
               </w:rPr>
-              <w:instrText xml:space="preserve"> PAGEREF _Toc508459401 \h </w:instrText>
+              <w:instrText xml:space="preserve"> PAGEREF _Toc508549923 \h </w:instrText>
             </w:r>
             <w:r>
               <w:rPr>
@@ -6904,7 +6897,7 @@
               <w:noProof/>
             </w:rPr>
           </w:pPr>
-          <w:hyperlink w:anchor="_Toc508459402" w:history="1">
+          <w:hyperlink w:anchor="_Toc508549924" w:history="1">
             <w:r>
               <w:rPr>
                 <w:rStyle w:val="Hipercze"/>
@@ -6941,7 +6934,7 @@
                 <w:noProof/>
                 <w:webHidden/>
               </w:rPr>
-              <w:instrText xml:space="preserve"> PAGEREF _Toc508459402 \h </w:instrText>
+              <w:instrText xml:space="preserve"> PAGEREF _Toc508549924 \h </w:instrText>
             </w:r>
             <w:r>
               <w:rPr>
@@ -6982,7 +6975,7 @@
               <w:noProof/>
             </w:rPr>
           </w:pPr>
-          <w:hyperlink w:anchor="_Toc508459403" w:history="1">
+          <w:hyperlink w:anchor="_Toc508549925" w:history="1">
             <w:r>
               <w:rPr>
                 <w:rStyle w:val="Hipercze"/>
@@ -7019,7 +7012,7 @@
                 <w:noProof/>
                 <w:webHidden/>
               </w:rPr>
-              <w:instrText xml:space="preserve"> PAGEREF _Toc508459403 \h </w:instrText>
+              <w:instrText xml:space="preserve"> PAGEREF _Toc508549925 \h </w:instrText>
             </w:r>
             <w:r>
               <w:rPr>
@@ -7039,7 +7032,7 @@
                 <w:noProof/>
                 <w:webHidden/>
               </w:rPr>
-              <w:t>12</w:t>
+              <w:t>13</w:t>
             </w:r>
             <w:r>
               <w:rPr>
@@ -7060,7 +7053,7 @@
               <w:noProof/>
             </w:rPr>
           </w:pPr>
-          <w:hyperlink w:anchor="_Toc508459404" w:history="1">
+          <w:hyperlink w:anchor="_Toc508549926" w:history="1">
             <w:r>
               <w:rPr>
                 <w:rStyle w:val="Hipercze"/>
@@ -7097,7 +7090,7 @@
                 <w:noProof/>
                 <w:webHidden/>
               </w:rPr>
-              <w:instrText xml:space="preserve"> PAGEREF _Toc508459404 \h </w:instrText>
+              <w:instrText xml:space="preserve"> PAGEREF _Toc508549926 \h </w:instrText>
             </w:r>
             <w:r>
               <w:rPr>
@@ -7117,7 +7110,7 @@
                 <w:noProof/>
                 <w:webHidden/>
               </w:rPr>
-              <w:t>12</w:t>
+              <w:t>13</w:t>
             </w:r>
             <w:r>
               <w:rPr>
@@ -7138,7 +7131,7 @@
               <w:noProof/>
             </w:rPr>
           </w:pPr>
-          <w:hyperlink w:anchor="_Toc508459405" w:history="1">
+          <w:hyperlink w:anchor="_Toc508549927" w:history="1">
             <w:r>
               <w:rPr>
                 <w:rStyle w:val="Hipercze"/>
@@ -7175,7 +7168,7 @@
                 <w:noProof/>
                 <w:webHidden/>
               </w:rPr>
-              <w:instrText xml:space="preserve"> PAGEREF _Toc508459405 \h </w:instrText>
+              <w:instrText xml:space="preserve"> PAGEREF _Toc508549927 \h </w:instrText>
             </w:r>
             <w:r>
               <w:rPr>
@@ -7195,7 +7188,7 @@
                 <w:noProof/>
                 <w:webHidden/>
               </w:rPr>
-              <w:t>12</w:t>
+              <w:t>13</w:t>
             </w:r>
             <w:r>
               <w:rPr>
@@ -7216,7 +7209,7 @@
               <w:noProof/>
             </w:rPr>
           </w:pPr>
-          <w:hyperlink w:anchor="_Toc508459406" w:history="1">
+          <w:hyperlink w:anchor="_Toc508549928" w:history="1">
             <w:r>
               <w:rPr>
                 <w:rStyle w:val="Hipercze"/>
@@ -7253,7 +7246,7 @@
                 <w:noProof/>
                 <w:webHidden/>
               </w:rPr>
-              <w:instrText xml:space="preserve"> PAGEREF _Toc508459406 \h </w:instrText>
+              <w:instrText xml:space="preserve"> PAGEREF _Toc508549928 \h </w:instrText>
             </w:r>
             <w:r>
               <w:rPr>
@@ -7294,7 +7287,7 @@
               <w:noProof/>
             </w:rPr>
           </w:pPr>
-          <w:hyperlink w:anchor="_Toc508459407" w:history="1">
+          <w:hyperlink w:anchor="_Toc508549929" w:history="1">
             <w:r>
               <w:rPr>
                 <w:rStyle w:val="Hipercze"/>
@@ -7331,7 +7324,7 @@
                 <w:noProof/>
                 <w:webHidden/>
               </w:rPr>
-              <w:instrText xml:space="preserve"> PAGEREF _Toc508459407 \h </w:instrText>
+              <w:instrText xml:space="preserve"> PAGEREF _Toc508549929 \h </w:instrText>
             </w:r>
             <w:r>
               <w:rPr>
@@ -7372,7 +7365,7 @@
               <w:noProof/>
             </w:rPr>
           </w:pPr>
-          <w:hyperlink w:anchor="_Toc508459408" w:history="1">
+          <w:hyperlink w:anchor="_Toc508549930" w:history="1">
             <w:r>
               <w:rPr>
                 <w:rStyle w:val="Hipercze"/>
@@ -7409,7 +7402,7 @@
                 <w:noProof/>
                 <w:webHidden/>
               </w:rPr>
-              <w:instrText xml:space="preserve"> PAGEREF _Toc508459408 \h </w:instrText>
+              <w:instrText xml:space="preserve"> PAGEREF _Toc508549930 \h </w:instrText>
             </w:r>
             <w:r>
               <w:rPr>
@@ -7450,7 +7443,7 @@
               <w:noProof/>
             </w:rPr>
           </w:pPr>
-          <w:hyperlink w:anchor="_Toc508459409" w:history="1">
+          <w:hyperlink w:anchor="_Toc508549931" w:history="1">
             <w:r>
               <w:rPr>
                 <w:rStyle w:val="Hipercze"/>
@@ -7487,7 +7480,7 @@
                 <w:noProof/>
                 <w:webHidden/>
               </w:rPr>
-              <w:instrText xml:space="preserve"> PAGEREF _Toc508459409 \h </w:instrText>
+              <w:instrText xml:space="preserve"> PAGEREF _Toc508549931 \h </w:instrText>
             </w:r>
             <w:r>
               <w:rPr>
@@ -7529,7 +7522,7 @@
               <w:noProof/>
             </w:rPr>
           </w:pPr>
-          <w:hyperlink w:anchor="_Toc508459410" w:history="1">
+          <w:hyperlink w:anchor="_Toc508549932" w:history="1">
             <w:r>
               <w:rPr>
                 <w:rStyle w:val="Hipercze"/>
@@ -7576,7 +7569,7 @@
                 <w:noProof/>
                 <w:webHidden/>
               </w:rPr>
-              <w:instrText xml:space="preserve"> PAGEREF _Toc508459410 \h </w:instrText>
+              <w:instrText xml:space="preserve"> PAGEREF _Toc508549932 \h </w:instrText>
             </w:r>
             <w:r>
               <w:rPr>
@@ -7617,7 +7610,7 @@
               <w:noProof/>
             </w:rPr>
           </w:pPr>
-          <w:hyperlink w:anchor="_Toc508459411" w:history="1">
+          <w:hyperlink w:anchor="_Toc508549933" w:history="1">
             <w:r>
               <w:rPr>
                 <w:rStyle w:val="Hipercze"/>
@@ -7654,7 +7647,7 @@
                 <w:noProof/>
                 <w:webHidden/>
               </w:rPr>
-              <w:instrText xml:space="preserve"> PAGEREF _Toc508459411 \h </w:instrText>
+              <w:instrText xml:space="preserve"> PAGEREF _Toc508549933 \h </w:instrText>
             </w:r>
             <w:r>
               <w:rPr>
@@ -7696,7 +7689,7 @@
               <w:noProof/>
             </w:rPr>
           </w:pPr>
-          <w:hyperlink w:anchor="_Toc508459412" w:history="1">
+          <w:hyperlink w:anchor="_Toc508549934" w:history="1">
             <w:r>
               <w:rPr>
                 <w:rStyle w:val="Hipercze"/>
@@ -7743,7 +7736,7 @@
                 <w:noProof/>
                 <w:webHidden/>
               </w:rPr>
-              <w:instrText xml:space="preserve"> PAGEREF _Toc508459412 \h </w:instrText>
+              <w:instrText xml:space="preserve"> PAGEREF _Toc508549934 \h </w:instrText>
             </w:r>
             <w:r>
               <w:rPr>
@@ -7784,7 +7777,7 @@
               <w:noProof/>
             </w:rPr>
           </w:pPr>
-          <w:hyperlink w:anchor="_Toc508459413" w:history="1">
+          <w:hyperlink w:anchor="_Toc508549935" w:history="1">
             <w:r>
               <w:rPr>
                 <w:rStyle w:val="Hipercze"/>
@@ -7821,7 +7814,7 @@
                 <w:noProof/>
                 <w:webHidden/>
               </w:rPr>
-              <w:instrText xml:space="preserve"> PAGEREF _Toc508459413 \h </w:instrText>
+              <w:instrText xml:space="preserve"> PAGEREF _Toc508549935 \h </w:instrText>
             </w:r>
             <w:r>
               <w:rPr>
@@ -7862,7 +7855,7 @@
               <w:noProof/>
             </w:rPr>
           </w:pPr>
-          <w:hyperlink w:anchor="_Toc508459414" w:history="1">
+          <w:hyperlink w:anchor="_Toc508549936" w:history="1">
             <w:r>
               <w:rPr>
                 <w:rStyle w:val="Hipercze"/>
@@ -7899,7 +7892,7 @@
                 <w:noProof/>
                 <w:webHidden/>
               </w:rPr>
-              <w:instrText xml:space="preserve"> PAGEREF _Toc508459414 \h </w:instrText>
+              <w:instrText xml:space="preserve"> PAGEREF _Toc508549936 \h </w:instrText>
             </w:r>
             <w:r>
               <w:rPr>
@@ -7940,7 +7933,7 @@
               <w:noProof/>
             </w:rPr>
           </w:pPr>
-          <w:hyperlink w:anchor="_Toc508459415" w:history="1">
+          <w:hyperlink w:anchor="_Toc508549937" w:history="1">
             <w:r>
               <w:rPr>
                 <w:rStyle w:val="Hipercze"/>
@@ -7977,7 +7970,7 @@
                 <w:noProof/>
                 <w:webHidden/>
               </w:rPr>
-              <w:instrText xml:space="preserve"> PAGEREF _Toc508459415 \h </w:instrText>
+              <w:instrText xml:space="preserve"> PAGEREF _Toc508549937 \h </w:instrText>
             </w:r>
             <w:r>
               <w:rPr>
@@ -8018,7 +8011,7 @@
               <w:noProof/>
             </w:rPr>
           </w:pPr>
-          <w:hyperlink w:anchor="_Toc508459416" w:history="1">
+          <w:hyperlink w:anchor="_Toc508549938" w:history="1">
             <w:r>
               <w:rPr>
                 <w:rStyle w:val="Hipercze"/>
@@ -8055,7 +8048,7 @@
                 <w:noProof/>
                 <w:webHidden/>
               </w:rPr>
-              <w:instrText xml:space="preserve"> PAGEREF _Toc508459416 \h </w:instrText>
+              <w:instrText xml:space="preserve"> PAGEREF _Toc508549938 \h </w:instrText>
             </w:r>
             <w:r>
               <w:rPr>
@@ -8097,7 +8090,7 @@
               <w:noProof/>
             </w:rPr>
           </w:pPr>
-          <w:hyperlink w:anchor="_Toc508459417" w:history="1">
+          <w:hyperlink w:anchor="_Toc508549939" w:history="1">
             <w:r>
               <w:rPr>
                 <w:rStyle w:val="Hipercze"/>
@@ -8144,7 +8137,7 @@
                 <w:noProof/>
                 <w:webHidden/>
               </w:rPr>
-              <w:instrText xml:space="preserve"> PAGEREF _Toc508459417 \h </w:instrText>
+              <w:instrText xml:space="preserve"> PAGEREF _Toc508549939 \h </w:instrText>
             </w:r>
             <w:r>
               <w:rPr>
@@ -8185,7 +8178,7 @@
               <w:noProof/>
             </w:rPr>
           </w:pPr>
-          <w:hyperlink w:anchor="_Toc508459418" w:history="1">
+          <w:hyperlink w:anchor="_Toc508549940" w:history="1">
             <w:r>
               <w:rPr>
                 <w:rStyle w:val="Hipercze"/>
@@ -8222,7 +8215,7 @@
                 <w:noProof/>
                 <w:webHidden/>
               </w:rPr>
-              <w:instrText xml:space="preserve"> PAGEREF _Toc508459418 \h </w:instrText>
+              <w:instrText xml:space="preserve"> PAGEREF _Toc508549940 \h </w:instrText>
             </w:r>
             <w:r>
               <w:rPr>
@@ -8263,7 +8256,7 @@
               <w:noProof/>
             </w:rPr>
           </w:pPr>
-          <w:hyperlink w:anchor="_Toc508459419" w:history="1">
+          <w:hyperlink w:anchor="_Toc508549941" w:history="1">
             <w:r>
               <w:rPr>
                 <w:rStyle w:val="Hipercze"/>
@@ -8300,7 +8293,7 @@
                 <w:noProof/>
                 <w:webHidden/>
               </w:rPr>
-              <w:instrText xml:space="preserve"> PAGEREF _Toc508459419 \h </w:instrText>
+              <w:instrText xml:space="preserve"> PAGEREF _Toc508549941 \h </w:instrText>
             </w:r>
             <w:r>
               <w:rPr>
@@ -8341,7 +8334,7 @@
               <w:noProof/>
             </w:rPr>
           </w:pPr>
-          <w:hyperlink w:anchor="_Toc508459420" w:history="1">
+          <w:hyperlink w:anchor="_Toc508549942" w:history="1">
             <w:r>
               <w:rPr>
                 <w:rStyle w:val="Hipercze"/>
@@ -8378,7 +8371,7 @@
                 <w:noProof/>
                 <w:webHidden/>
               </w:rPr>
-              <w:instrText xml:space="preserve"> PAGEREF _Toc508459420 \h </w:instrText>
+              <w:instrText xml:space="preserve"> PAGEREF _Toc508549942 \h </w:instrText>
             </w:r>
             <w:r>
               <w:rPr>
@@ -8419,7 +8412,7 @@
               <w:noProof/>
             </w:rPr>
           </w:pPr>
-          <w:hyperlink w:anchor="_Toc508459421" w:history="1">
+          <w:hyperlink w:anchor="_Toc508549943" w:history="1">
             <w:r>
               <w:rPr>
                 <w:rStyle w:val="Hipercze"/>
@@ -8456,7 +8449,7 @@
                 <w:noProof/>
                 <w:webHidden/>
               </w:rPr>
-              <w:instrText xml:space="preserve"> PAGEREF _Toc508459421 \h </w:instrText>
+              <w:instrText xml:space="preserve"> PAGEREF _Toc508549943 \h </w:instrText>
             </w:r>
             <w:r>
               <w:rPr>
@@ -8476,7 +8469,7 @@
                 <w:noProof/>
                 <w:webHidden/>
               </w:rPr>
-              <w:t>13</w:t>
+              <w:t>14</w:t>
             </w:r>
             <w:r>
               <w:rPr>
@@ -8497,7 +8490,7 @@
               <w:noProof/>
             </w:rPr>
           </w:pPr>
-          <w:hyperlink w:anchor="_Toc508459422" w:history="1">
+          <w:hyperlink w:anchor="_Toc508549944" w:history="1">
             <w:r>
               <w:rPr>
                 <w:rStyle w:val="Hipercze"/>
@@ -8534,7 +8527,7 @@
                 <w:noProof/>
                 <w:webHidden/>
               </w:rPr>
-              <w:instrText xml:space="preserve"> PAGEREF _Toc508459422 \h </w:instrText>
+              <w:instrText xml:space="preserve"> PAGEREF _Toc508549944 \h </w:instrText>
             </w:r>
             <w:r>
               <w:rPr>
@@ -8554,7 +8547,7 @@
                 <w:noProof/>
                 <w:webHidden/>
               </w:rPr>
-              <w:t>13</w:t>
+              <w:t>14</w:t>
             </w:r>
             <w:r>
               <w:rPr>
@@ -8575,7 +8568,7 @@
               <w:noProof/>
             </w:rPr>
           </w:pPr>
-          <w:hyperlink w:anchor="_Toc508459423" w:history="1">
+          <w:hyperlink w:anchor="_Toc508549945" w:history="1">
             <w:r>
               <w:rPr>
                 <w:rStyle w:val="Hipercze"/>
@@ -8612,7 +8605,7 @@
                 <w:noProof/>
                 <w:webHidden/>
               </w:rPr>
-              <w:instrText xml:space="preserve"> PAGEREF _Toc508459423 \h </w:instrText>
+              <w:instrText xml:space="preserve"> PAGEREF _Toc508549945 \h </w:instrText>
             </w:r>
             <w:r>
               <w:rPr>
@@ -8632,7 +8625,7 @@
                 <w:noProof/>
                 <w:webHidden/>
               </w:rPr>
-              <w:t>13</w:t>
+              <w:t>14</w:t>
             </w:r>
             <w:r>
               <w:rPr>
@@ -8653,7 +8646,7 @@
               <w:noProof/>
             </w:rPr>
           </w:pPr>
-          <w:hyperlink w:anchor="_Toc508459424" w:history="1">
+          <w:hyperlink w:anchor="_Toc508549946" w:history="1">
             <w:r>
               <w:rPr>
                 <w:rStyle w:val="Hipercze"/>
@@ -8690,7 +8683,7 @@
                 <w:noProof/>
                 <w:webHidden/>
               </w:rPr>
-              <w:instrText xml:space="preserve"> PAGEREF _Toc508459424 \h </w:instrText>
+              <w:instrText xml:space="preserve"> PAGEREF _Toc508549946 \h </w:instrText>
             </w:r>
             <w:r>
               <w:rPr>
@@ -8731,7 +8724,7 @@
               <w:noProof/>
             </w:rPr>
           </w:pPr>
-          <w:hyperlink w:anchor="_Toc508459425" w:history="1">
+          <w:hyperlink w:anchor="_Toc508549947" w:history="1">
             <w:r>
               <w:rPr>
                 <w:rStyle w:val="Hipercze"/>
@@ -8768,7 +8761,7 @@
                 <w:noProof/>
                 <w:webHidden/>
               </w:rPr>
-              <w:instrText xml:space="preserve"> PAGEREF _Toc508459425 \h </w:instrText>
+              <w:instrText xml:space="preserve"> PAGEREF _Toc508549947 \h </w:instrText>
             </w:r>
             <w:r>
               <w:rPr>
@@ -8809,7 +8802,7 @@
               <w:noProof/>
             </w:rPr>
           </w:pPr>
-          <w:hyperlink w:anchor="_Toc508459426" w:history="1">
+          <w:hyperlink w:anchor="_Toc508549948" w:history="1">
             <w:r>
               <w:rPr>
                 <w:rStyle w:val="Hipercze"/>
@@ -8846,7 +8839,7 @@
                 <w:noProof/>
                 <w:webHidden/>
               </w:rPr>
-              <w:instrText xml:space="preserve"> PAGEREF _Toc508459426 \h </w:instrText>
+              <w:instrText xml:space="preserve"> PAGEREF _Toc508549948 \h </w:instrText>
             </w:r>
             <w:r>
               <w:rPr>
@@ -8888,7 +8881,7 @@
               <w:noProof/>
             </w:rPr>
           </w:pPr>
-          <w:hyperlink w:anchor="_Toc508459427" w:history="1">
+          <w:hyperlink w:anchor="_Toc508549949" w:history="1">
             <w:r>
               <w:rPr>
                 <w:rStyle w:val="Hipercze"/>
@@ -8935,7 +8928,7 @@
                 <w:noProof/>
                 <w:webHidden/>
               </w:rPr>
-              <w:instrText xml:space="preserve"> PAGEREF _Toc508459427 \h </w:instrText>
+              <w:instrText xml:space="preserve"> PAGEREF _Toc508549949 \h </w:instrText>
             </w:r>
             <w:r>
               <w:rPr>
@@ -8976,7 +8969,7 @@
               <w:noProof/>
             </w:rPr>
           </w:pPr>
-          <w:hyperlink w:anchor="_Toc508459428" w:history="1">
+          <w:hyperlink w:anchor="_Toc508549950" w:history="1">
             <w:r>
               <w:rPr>
                 <w:rStyle w:val="Hipercze"/>
@@ -9013,7 +9006,7 @@
                 <w:noProof/>
                 <w:webHidden/>
               </w:rPr>
-              <w:instrText xml:space="preserve"> PAGEREF _Toc508459428 \h </w:instrText>
+              <w:instrText xml:space="preserve"> PAGEREF _Toc508549950 \h </w:instrText>
             </w:r>
             <w:r>
               <w:rPr>
@@ -9054,7 +9047,7 @@
               <w:noProof/>
             </w:rPr>
           </w:pPr>
-          <w:hyperlink w:anchor="_Toc508459429" w:history="1">
+          <w:hyperlink w:anchor="_Toc508549951" w:history="1">
             <w:r>
               <w:rPr>
                 <w:rStyle w:val="Hipercze"/>
@@ -9091,7 +9084,7 @@
                 <w:noProof/>
                 <w:webHidden/>
               </w:rPr>
-              <w:instrText xml:space="preserve"> PAGEREF _Toc508459429 \h </w:instrText>
+              <w:instrText xml:space="preserve"> PAGEREF _Toc508549951 \h </w:instrText>
             </w:r>
             <w:r>
               <w:rPr>
@@ -9132,7 +9125,7 @@
               <w:noProof/>
             </w:rPr>
           </w:pPr>
-          <w:hyperlink w:anchor="_Toc508459430" w:history="1">
+          <w:hyperlink w:anchor="_Toc508549952" w:history="1">
             <w:r>
               <w:rPr>
                 <w:rStyle w:val="Hipercze"/>
@@ -9169,7 +9162,7 @@
                 <w:noProof/>
                 <w:webHidden/>
               </w:rPr>
-              <w:instrText xml:space="preserve"> PAGEREF _Toc508459430 \h </w:instrText>
+              <w:instrText xml:space="preserve"> PAGEREF _Toc508549952 \h </w:instrText>
             </w:r>
             <w:r>
               <w:rPr>
@@ -9210,7 +9203,7 @@
               <w:noProof/>
             </w:rPr>
           </w:pPr>
-          <w:hyperlink w:anchor="_Toc508459431" w:history="1">
+          <w:hyperlink w:anchor="_Toc508549953" w:history="1">
             <w:r>
               <w:rPr>
                 <w:rStyle w:val="Hipercze"/>
@@ -9247,7 +9240,7 @@
                 <w:noProof/>
                 <w:webHidden/>
               </w:rPr>
-              <w:instrText xml:space="preserve"> PAGEREF _Toc508459431 \h </w:instrText>
+              <w:instrText xml:space="preserve"> PAGEREF _Toc508549953 \h </w:instrText>
             </w:r>
             <w:r>
               <w:rPr>
@@ -9288,7 +9281,7 @@
               <w:noProof/>
             </w:rPr>
           </w:pPr>
-          <w:hyperlink w:anchor="_Toc508459432" w:history="1">
+          <w:hyperlink w:anchor="_Toc508549954" w:history="1">
             <w:r>
               <w:rPr>
                 <w:rStyle w:val="Hipercze"/>
@@ -9325,7 +9318,7 @@
                 <w:noProof/>
                 <w:webHidden/>
               </w:rPr>
-              <w:instrText xml:space="preserve"> PAGEREF _Toc508459432 \h </w:instrText>
+              <w:instrText xml:space="preserve"> PAGEREF _Toc508549954 \h </w:instrText>
             </w:r>
             <w:r>
               <w:rPr>
@@ -9367,7 +9360,7 @@
               <w:noProof/>
             </w:rPr>
           </w:pPr>
-          <w:hyperlink w:anchor="_Toc508459433" w:history="1">
+          <w:hyperlink w:anchor="_Toc508549955" w:history="1">
             <w:r>
               <w:rPr>
                 <w:rStyle w:val="Hipercze"/>
@@ -9414,7 +9407,7 @@
                 <w:noProof/>
                 <w:webHidden/>
               </w:rPr>
-              <w:instrText xml:space="preserve"> PAGEREF _Toc508459433 \h </w:instrText>
+              <w:instrText xml:space="preserve"> PAGEREF _Toc508549955 \h </w:instrText>
             </w:r>
             <w:r>
               <w:rPr>
@@ -9455,7 +9448,7 @@
               <w:noProof/>
             </w:rPr>
           </w:pPr>
-          <w:hyperlink w:anchor="_Toc508459434" w:history="1">
+          <w:hyperlink w:anchor="_Toc508549956" w:history="1">
             <w:r>
               <w:rPr>
                 <w:rStyle w:val="Hipercze"/>
@@ -9492,7 +9485,7 @@
                 <w:noProof/>
                 <w:webHidden/>
               </w:rPr>
-              <w:instrText xml:space="preserve"> PAGEREF _Toc508459434 \h </w:instrText>
+              <w:instrText xml:space="preserve"> PAGEREF _Toc508549956 \h </w:instrText>
             </w:r>
             <w:r>
               <w:rPr>
@@ -9533,7 +9526,7 @@
               <w:noProof/>
             </w:rPr>
           </w:pPr>
-          <w:hyperlink w:anchor="_Toc508459435" w:history="1">
+          <w:hyperlink w:anchor="_Toc508549957" w:history="1">
             <w:r>
               <w:rPr>
                 <w:rStyle w:val="Hipercze"/>
@@ -9570,7 +9563,7 @@
                 <w:noProof/>
                 <w:webHidden/>
               </w:rPr>
-              <w:instrText xml:space="preserve"> PAGEREF _Toc508459435 \h </w:instrText>
+              <w:instrText xml:space="preserve"> PAGEREF _Toc508549957 \h </w:instrText>
             </w:r>
             <w:r>
               <w:rPr>
@@ -9611,7 +9604,7 @@
               <w:noProof/>
             </w:rPr>
           </w:pPr>
-          <w:hyperlink w:anchor="_Toc508459436" w:history="1">
+          <w:hyperlink w:anchor="_Toc508549958" w:history="1">
             <w:r>
               <w:rPr>
                 <w:rStyle w:val="Hipercze"/>
@@ -9648,7 +9641,7 @@
                 <w:noProof/>
                 <w:webHidden/>
               </w:rPr>
-              <w:instrText xml:space="preserve"> PAGEREF _Toc508459436 \h </w:instrText>
+              <w:instrText xml:space="preserve"> PAGEREF _Toc508549958 \h </w:instrText>
             </w:r>
             <w:r>
               <w:rPr>
@@ -9689,7 +9682,7 @@
               <w:noProof/>
             </w:rPr>
           </w:pPr>
-          <w:hyperlink w:anchor="_Toc508459437" w:history="1">
+          <w:hyperlink w:anchor="_Toc508549959" w:history="1">
             <w:r>
               <w:rPr>
                 <w:rStyle w:val="Hipercze"/>
@@ -9726,7 +9719,7 @@
                 <w:noProof/>
                 <w:webHidden/>
               </w:rPr>
-              <w:instrText xml:space="preserve"> PAGEREF _Toc508459437 \h </w:instrText>
+              <w:instrText xml:space="preserve"> PAGEREF _Toc508549959 \h </w:instrText>
             </w:r>
             <w:r>
               <w:rPr>
@@ -9768,7 +9761,7 @@
               <w:noProof/>
             </w:rPr>
           </w:pPr>
-          <w:hyperlink w:anchor="_Toc508459438" w:history="1">
+          <w:hyperlink w:anchor="_Toc508549960" w:history="1">
             <w:r>
               <w:rPr>
                 <w:rStyle w:val="Hipercze"/>
@@ -9815,7 +9808,7 @@
                 <w:noProof/>
                 <w:webHidden/>
               </w:rPr>
-              <w:instrText xml:space="preserve"> PAGEREF _Toc508459438 \h </w:instrText>
+              <w:instrText xml:space="preserve"> PAGEREF _Toc508549960 \h </w:instrText>
             </w:r>
             <w:r>
               <w:rPr>
@@ -9857,7 +9850,7 @@
               <w:noProof/>
             </w:rPr>
           </w:pPr>
-          <w:hyperlink w:anchor="_Toc508459439" w:history="1">
+          <w:hyperlink w:anchor="_Toc508549961" w:history="1">
             <w:r>
               <w:rPr>
                 <w:rStyle w:val="Hipercze"/>
@@ -9904,7 +9897,7 @@
                 <w:noProof/>
                 <w:webHidden/>
               </w:rPr>
-              <w:instrText xml:space="preserve"> PAGEREF _Toc508459439 \h </w:instrText>
+              <w:instrText xml:space="preserve"> PAGEREF _Toc508549961 \h </w:instrText>
             </w:r>
             <w:r>
               <w:rPr>
@@ -9924,7 +9917,7 @@
                 <w:noProof/>
                 <w:webHidden/>
               </w:rPr>
-              <w:t>14</w:t>
+              <w:t>15</w:t>
             </w:r>
             <w:r>
               <w:rPr>
@@ -9946,7 +9939,7 @@
               <w:noProof/>
             </w:rPr>
           </w:pPr>
-          <w:hyperlink w:anchor="_Toc508459440" w:history="1">
+          <w:hyperlink w:anchor="_Toc508549962" w:history="1">
             <w:r>
               <w:rPr>
                 <w:rStyle w:val="Hipercze"/>
@@ -9993,7 +9986,7 @@
                 <w:noProof/>
                 <w:webHidden/>
               </w:rPr>
-              <w:instrText xml:space="preserve"> PAGEREF _Toc508459440 \h </w:instrText>
+              <w:instrText xml:space="preserve"> PAGEREF _Toc508549962 \h </w:instrText>
             </w:r>
             <w:r>
               <w:rPr>
@@ -10013,7 +10006,7 @@
                 <w:noProof/>
                 <w:webHidden/>
               </w:rPr>
-              <w:t>14</w:t>
+              <w:t>15</w:t>
             </w:r>
             <w:r>
               <w:rPr>
@@ -10034,7 +10027,7 @@
               <w:noProof/>
             </w:rPr>
           </w:pPr>
-          <w:hyperlink w:anchor="_Toc508459441" w:history="1">
+          <w:hyperlink w:anchor="_Toc508549963" w:history="1">
             <w:r>
               <w:rPr>
                 <w:rStyle w:val="Hipercze"/>
@@ -10062,7 +10055,7 @@
                 <w:noProof/>
                 <w:webHidden/>
               </w:rPr>
-              <w:instrText xml:space="preserve"> PAGEREF _Toc508459441 \h </w:instrText>
+              <w:instrText xml:space="preserve"> PAGEREF _Toc508549963 \h </w:instrText>
             </w:r>
             <w:r>
               <w:rPr>
@@ -10082,7 +10075,7 @@
                 <w:noProof/>
                 <w:webHidden/>
               </w:rPr>
-              <w:t>14</w:t>
+              <w:t>15</w:t>
             </w:r>
             <w:r>
               <w:rPr>
@@ -10103,7 +10096,7 @@
               <w:noProof/>
             </w:rPr>
           </w:pPr>
-          <w:hyperlink w:anchor="_Toc508459442" w:history="1">
+          <w:hyperlink w:anchor="_Toc508549964" w:history="1">
             <w:r>
               <w:rPr>
                 <w:rStyle w:val="Hipercze"/>
@@ -10131,7 +10124,7 @@
                 <w:noProof/>
                 <w:webHidden/>
               </w:rPr>
-              <w:instrText xml:space="preserve"> PAGEREF _Toc508459442 \h </w:instrText>
+              <w:instrText xml:space="preserve"> PAGEREF _Toc508549964 \h </w:instrText>
             </w:r>
             <w:r>
               <w:rPr>
@@ -10172,7 +10165,7 @@
               <w:noProof/>
             </w:rPr>
           </w:pPr>
-          <w:hyperlink w:anchor="_Toc508459443" w:history="1">
+          <w:hyperlink w:anchor="_Toc508549965" w:history="1">
             <w:r>
               <w:rPr>
                 <w:rStyle w:val="Hipercze"/>
@@ -10200,7 +10193,7 @@
                 <w:noProof/>
                 <w:webHidden/>
               </w:rPr>
-              <w:instrText xml:space="preserve"> PAGEREF _Toc508459443 \h </w:instrText>
+              <w:instrText xml:space="preserve"> PAGEREF _Toc508549965 \h </w:instrText>
             </w:r>
             <w:r>
               <w:rPr>
@@ -10287,7 +10280,7 @@
           <w:lang w:eastAsia="pl-PL"/>
         </w:rPr>
       </w:pPr>
-      <w:bookmarkStart w:id="1" w:name="_Toc508459317"/>
+      <w:bookmarkStart w:id="1" w:name="_Toc508549839"/>
       <w:r>
         <w:rPr>
           <w:rFonts w:ascii="Century Gothic" w:eastAsia="Times New Roman" w:hAnsi="Century Gothic" w:cs="Arial"/>
@@ -10342,7 +10335,7 @@
           <w:lang w:eastAsia="pl-PL"/>
         </w:rPr>
       </w:pPr>
-      <w:bookmarkStart w:id="2" w:name="_Toc508459318"/>
+      <w:bookmarkStart w:id="2" w:name="_Toc508549840"/>
       <w:r>
         <w:rPr>
           <w:rFonts w:ascii="Century Gothic" w:eastAsia="Times New Roman" w:hAnsi="Century Gothic" w:cs="Arial"/>
@@ -10455,7 +10448,7 @@
           <w:lang w:eastAsia="pl-PL"/>
         </w:rPr>
       </w:pPr>
-      <w:bookmarkStart w:id="3" w:name="_Toc508459319"/>
+      <w:bookmarkStart w:id="3" w:name="_Toc508549841"/>
       <w:r>
         <w:rPr>
           <w:rFonts w:ascii="Century Gothic" w:eastAsia="Times New Roman" w:hAnsi="Century Gothic" w:cs="Arial"/>
@@ -10509,7 +10502,7 @@
           <w:lang w:eastAsia="pl-PL"/>
         </w:rPr>
       </w:pPr>
-      <w:bookmarkStart w:id="4" w:name="_Toc508459320"/>
+      <w:bookmarkStart w:id="4" w:name="_Toc508549842"/>
       <w:r>
         <w:rPr>
           <w:rFonts w:ascii="Century Gothic" w:eastAsia="Times New Roman" w:hAnsi="Century Gothic" w:cs="Arial"/>
@@ -10674,7 +10667,7 @@
           <w:lang w:eastAsia="pl-PL"/>
         </w:rPr>
       </w:pPr>
-      <w:bookmarkStart w:id="5" w:name="_Toc508459321"/>
+      <w:bookmarkStart w:id="5" w:name="_Toc508549843"/>
       <w:r>
         <w:rPr>
           <w:rFonts w:ascii="Century Gothic" w:eastAsia="Times New Roman" w:hAnsi="Century Gothic" w:cs="Arial"/>
@@ -10852,7 +10845,7 @@
           <w:lang w:eastAsia="pl-PL"/>
         </w:rPr>
       </w:pPr>
-      <w:bookmarkStart w:id="6" w:name="_Toc508459322"/>
+      <w:bookmarkStart w:id="6" w:name="_Toc508549844"/>
       <w:r>
         <w:rPr>
           <w:rFonts w:ascii="Century Gothic" w:eastAsia="Times New Roman" w:hAnsi="Century Gothic" w:cs="Arial"/>
@@ -10945,7 +10938,7 @@
           <w:lang w:eastAsia="pl-PL"/>
         </w:rPr>
       </w:pPr>
-      <w:bookmarkStart w:id="7" w:name="_Toc508459323"/>
+      <w:bookmarkStart w:id="7" w:name="_Toc508549845"/>
       <w:r>
         <w:rPr>
           <w:rFonts w:ascii="Century Gothic" w:eastAsia="Times New Roman" w:hAnsi="Century Gothic" w:cs="Arial"/>
@@ -11055,7 +11048,7 @@
           <w:lang w:eastAsia="pl-PL"/>
         </w:rPr>
       </w:pPr>
-      <w:bookmarkStart w:id="8" w:name="_Toc508459324"/>
+      <w:bookmarkStart w:id="8" w:name="_Toc508549846"/>
       <w:proofErr w:type="spellStart"/>
       <w:r>
         <w:rPr>
@@ -11111,7 +11104,7 @@
           <w:lang w:eastAsia="pl-PL"/>
         </w:rPr>
       </w:pPr>
-      <w:bookmarkStart w:id="9" w:name="_Toc508459325"/>
+      <w:bookmarkStart w:id="9" w:name="_Toc508549847"/>
       <w:r>
         <w:rPr>
           <w:rFonts w:ascii="Century Gothic" w:eastAsia="Times New Roman" w:hAnsi="Century Gothic" w:cs="Arial"/>
@@ -11251,7 +11244,7 @@
           <w:lang w:eastAsia="pl-PL"/>
         </w:rPr>
       </w:pPr>
-      <w:bookmarkStart w:id="10" w:name="_Toc508459326"/>
+      <w:bookmarkStart w:id="10" w:name="_Toc508549848"/>
       <w:r>
         <w:rPr>
           <w:rFonts w:ascii="Century Gothic" w:eastAsia="Times New Roman" w:hAnsi="Century Gothic" w:cs="Arial"/>
@@ -11306,7 +11299,7 @@
           <w:lang w:eastAsia="pl-PL"/>
         </w:rPr>
       </w:pPr>
-      <w:bookmarkStart w:id="11" w:name="_Toc508459327"/>
+      <w:bookmarkStart w:id="11" w:name="_Toc508549849"/>
       <w:r>
         <w:rPr>
           <w:rFonts w:ascii="Century Gothic" w:eastAsia="Times New Roman" w:hAnsi="Century Gothic" w:cs="Arial"/>
@@ -11412,7 +11405,7 @@
           <w:lang w:eastAsia="pl-PL"/>
         </w:rPr>
       </w:pPr>
-      <w:bookmarkStart w:id="12" w:name="_Toc508459328"/>
+      <w:bookmarkStart w:id="12" w:name="_Toc508549850"/>
       <w:proofErr w:type="spellStart"/>
       <w:r>
         <w:rPr>
@@ -11603,7 +11596,7 @@
           <w:lang w:eastAsia="pl-PL"/>
         </w:rPr>
       </w:pPr>
-      <w:bookmarkStart w:id="13" w:name="_Toc508459329"/>
+      <w:bookmarkStart w:id="13" w:name="_Toc508549851"/>
       <w:r>
         <w:rPr>
           <w:rFonts w:ascii="Century Gothic" w:eastAsia="Times New Roman" w:hAnsi="Century Gothic" w:cs="Arial"/>
@@ -11689,7 +11682,7 @@
           <w:lang w:eastAsia="pl-PL"/>
         </w:rPr>
       </w:pPr>
-      <w:bookmarkStart w:id="14" w:name="_Toc508459330"/>
+      <w:bookmarkStart w:id="14" w:name="_Toc508549852"/>
       <w:r>
         <w:rPr>
           <w:rFonts w:ascii="Century Gothic" w:eastAsia="Times New Roman" w:hAnsi="Century Gothic" w:cs="Arial"/>
@@ -11739,7 +11732,7 @@
           <w:lang w:eastAsia="pl-PL"/>
         </w:rPr>
       </w:pPr>
-      <w:bookmarkStart w:id="15" w:name="_Toc508459331"/>
+      <w:bookmarkStart w:id="15" w:name="_Toc508549853"/>
       <w:r>
         <w:rPr>
           <w:rFonts w:ascii="Century Gothic" w:eastAsia="Times New Roman" w:hAnsi="Century Gothic" w:cs="Arial"/>
@@ -11788,7 +11781,7 @@
           <w:lang w:eastAsia="pl-PL"/>
         </w:rPr>
       </w:pPr>
-      <w:bookmarkStart w:id="16" w:name="_Toc508459332"/>
+      <w:bookmarkStart w:id="16" w:name="_Toc508549854"/>
       <w:r>
         <w:rPr>
           <w:rFonts w:ascii="Century Gothic" w:eastAsia="Times New Roman" w:hAnsi="Century Gothic" w:cs="Arial"/>
@@ -11842,7 +11835,7 @@
           <w:lang w:eastAsia="pl-PL"/>
         </w:rPr>
       </w:pPr>
-      <w:bookmarkStart w:id="17" w:name="_Toc508459333"/>
+      <w:bookmarkStart w:id="17" w:name="_Toc508549855"/>
       <w:proofErr w:type="spellStart"/>
       <w:r>
         <w:rPr>
@@ -12115,7 +12108,7 @@
           <w:lang w:eastAsia="pl-PL"/>
         </w:rPr>
       </w:pPr>
-      <w:bookmarkStart w:id="18" w:name="_Toc508459334"/>
+      <w:bookmarkStart w:id="18" w:name="_Toc508549856"/>
       <w:proofErr w:type="spellStart"/>
       <w:r>
         <w:rPr>
@@ -12290,7 +12283,7 @@
           <w:lang w:eastAsia="pl-PL"/>
         </w:rPr>
       </w:pPr>
-      <w:bookmarkStart w:id="19" w:name="_Toc508459335"/>
+      <w:bookmarkStart w:id="19" w:name="_Toc508549857"/>
       <w:proofErr w:type="spellStart"/>
       <w:r>
         <w:rPr>
@@ -12529,7 +12522,7 @@
           <w:lang w:eastAsia="pl-PL"/>
         </w:rPr>
       </w:pPr>
-      <w:bookmarkStart w:id="20" w:name="_Toc508459336"/>
+      <w:bookmarkStart w:id="20" w:name="_Toc508549858"/>
       <w:r>
         <w:rPr>
           <w:rFonts w:ascii="Century Gothic" w:eastAsia="Times New Roman" w:hAnsi="Century Gothic" w:cs="Arial"/>
@@ -13076,7 +13069,7 @@
           <w:lang w:eastAsia="pl-PL"/>
         </w:rPr>
       </w:pPr>
-      <w:bookmarkStart w:id="21" w:name="_Toc508459337"/>
+      <w:bookmarkStart w:id="21" w:name="_Toc508549859"/>
       <w:proofErr w:type="spellStart"/>
       <w:r>
         <w:rPr>
@@ -13516,7 +13509,7 @@
           <w:lang w:eastAsia="pl-PL"/>
         </w:rPr>
       </w:pPr>
-      <w:bookmarkStart w:id="22" w:name="_Toc508459338"/>
+      <w:bookmarkStart w:id="22" w:name="_Toc508549860"/>
       <w:r>
         <w:rPr>
           <w:rFonts w:ascii="Century Gothic" w:eastAsia="Times New Roman" w:hAnsi="Century Gothic" w:cs="Arial"/>
@@ -13743,7 +13736,7 @@
           <w:lang w:eastAsia="pl-PL"/>
         </w:rPr>
       </w:pPr>
-      <w:bookmarkStart w:id="23" w:name="_Toc508459339"/>
+      <w:bookmarkStart w:id="23" w:name="_Toc508549861"/>
       <w:r>
         <w:rPr>
           <w:rFonts w:ascii="Century Gothic" w:eastAsia="Times New Roman" w:hAnsi="Century Gothic" w:cs="Arial"/>
@@ -13803,7 +13796,7 @@
           <w:lang w:eastAsia="pl-PL"/>
         </w:rPr>
       </w:pPr>
-      <w:bookmarkStart w:id="24" w:name="_Toc508459340"/>
+      <w:bookmarkStart w:id="24" w:name="_Toc508549862"/>
       <w:r>
         <w:rPr>
           <w:rFonts w:ascii="Century Gothic" w:eastAsia="Times New Roman" w:hAnsi="Century Gothic" w:cs="Arial"/>
@@ -13866,7 +13859,7 @@
           <w:lang w:eastAsia="pl-PL"/>
         </w:rPr>
       </w:pPr>
-      <w:bookmarkStart w:id="25" w:name="_Toc508459341"/>
+      <w:bookmarkStart w:id="25" w:name="_Toc508549863"/>
       <w:proofErr w:type="spellStart"/>
       <w:r>
         <w:rPr>
@@ -13991,7 +13984,7 @@
           <w:lang w:eastAsia="pl-PL"/>
         </w:rPr>
       </w:pPr>
-      <w:bookmarkStart w:id="26" w:name="_Toc508459342"/>
+      <w:bookmarkStart w:id="26" w:name="_Toc508549864"/>
       <w:r>
         <w:rPr>
           <w:rFonts w:ascii="Century Gothic" w:eastAsia="Times New Roman" w:hAnsi="Century Gothic" w:cs="Arial"/>
@@ -14052,7 +14045,7 @@
           <w:lang w:eastAsia="pl-PL"/>
         </w:rPr>
       </w:pPr>
-      <w:bookmarkStart w:id="27" w:name="_Toc508459343"/>
+      <w:bookmarkStart w:id="27" w:name="_Toc508549865"/>
       <w:r>
         <w:rPr>
           <w:rFonts w:ascii="Century Gothic" w:eastAsia="Times New Roman" w:hAnsi="Century Gothic" w:cs="Arial"/>
@@ -14161,7 +14154,7 @@
           <w:lang w:eastAsia="pl-PL"/>
         </w:rPr>
       </w:pPr>
-      <w:bookmarkStart w:id="28" w:name="_Toc508459344"/>
+      <w:bookmarkStart w:id="28" w:name="_Toc508549866"/>
       <w:proofErr w:type="spellStart"/>
       <w:r>
         <w:rPr>
@@ -14458,7 +14451,7 @@
           <w:lang w:eastAsia="pl-PL"/>
         </w:rPr>
       </w:pPr>
-      <w:bookmarkStart w:id="29" w:name="_Toc508459345"/>
+      <w:bookmarkStart w:id="29" w:name="_Toc508549867"/>
       <w:r>
         <w:rPr>
           <w:rFonts w:ascii="Century Gothic" w:eastAsia="Times New Roman" w:hAnsi="Century Gothic" w:cs="Arial"/>
@@ -14867,7 +14860,7 @@
           <w:lang w:eastAsia="pl-PL"/>
         </w:rPr>
       </w:pPr>
-      <w:bookmarkStart w:id="30" w:name="_Toc508459346"/>
+      <w:bookmarkStart w:id="30" w:name="_Toc508549868"/>
       <w:r>
         <w:rPr>
           <w:rFonts w:ascii="Century Gothic" w:eastAsia="Times New Roman" w:hAnsi="Century Gothic" w:cs="Arial"/>
@@ -15400,7 +15393,7 @@
           <w:lang w:eastAsia="pl-PL"/>
         </w:rPr>
       </w:pPr>
-      <w:bookmarkStart w:id="31" w:name="_Toc508459347"/>
+      <w:bookmarkStart w:id="31" w:name="_Toc508549869"/>
       <w:r>
         <w:rPr>
           <w:rFonts w:ascii="Century Gothic" w:eastAsia="Times New Roman" w:hAnsi="Century Gothic" w:cs="Arial"/>
@@ -16195,17 +16188,7 @@
           <w:sz w:val="22"/>
           <w:szCs w:val="22"/>
         </w:rPr>
-        <w:t xml:space="preserve"> </w:t>
-      </w:r>
-      <w:r>
-        <w:rPr>
-          <w:rFonts w:ascii="Century Gothic" w:hAnsi="Century Gothic" w:cs="Arial"/>
-          <w:bCs/>
-          <w:color w:val="000000"/>
-          <w:sz w:val="22"/>
-          <w:szCs w:val="22"/>
-        </w:rPr>
-        <w:t xml:space="preserve">(rozszerzanie </w:t>
+        <w:t xml:space="preserve"> (rozszerzanie </w:t>
       </w:r>
       <w:proofErr w:type="spellStart"/>
       <w:r>
@@ -16302,7 +16285,7 @@
           <w:lang w:eastAsia="pl-PL"/>
         </w:rPr>
       </w:pPr>
-      <w:bookmarkStart w:id="32" w:name="_Toc508459348"/>
+      <w:bookmarkStart w:id="32" w:name="_Toc508549870"/>
       <w:r>
         <w:rPr>
           <w:rFonts w:ascii="Century Gothic" w:eastAsia="Times New Roman" w:hAnsi="Century Gothic" w:cs="Arial"/>
@@ -16480,7 +16463,7 @@
           <w:lang w:eastAsia="pl-PL"/>
         </w:rPr>
       </w:pPr>
-      <w:bookmarkStart w:id="33" w:name="_Toc508459349"/>
+      <w:bookmarkStart w:id="33" w:name="_Toc508549871"/>
       <w:proofErr w:type="spellStart"/>
       <w:r>
         <w:rPr>
@@ -16669,7 +16652,7 @@
           <w:lang w:eastAsia="pl-PL"/>
         </w:rPr>
       </w:pPr>
-      <w:bookmarkStart w:id="34" w:name="_Toc508459350"/>
+      <w:bookmarkStart w:id="34" w:name="_Toc508549872"/>
       <w:r>
         <w:rPr>
           <w:rFonts w:ascii="Century Gothic" w:eastAsia="Times New Roman" w:hAnsi="Century Gothic" w:cs="Arial"/>
@@ -16749,7 +16732,7 @@
           <w:lang w:eastAsia="pl-PL"/>
         </w:rPr>
       </w:pPr>
-      <w:bookmarkStart w:id="35" w:name="_Toc508459351"/>
+      <w:bookmarkStart w:id="35" w:name="_Toc508549873"/>
       <w:proofErr w:type="spellStart"/>
       <w:r>
         <w:rPr>
@@ -16767,15 +16750,27 @@
     </w:p>
     <w:p>
       <w:pPr>
-        <w:rPr>
-          <w:rFonts w:ascii="Century Gothic" w:eastAsia="Times New Roman" w:hAnsi="Century Gothic" w:cs="Arial"/>
-          <w:b/>
+        <w:spacing w:before="120"/>
+        <w:rPr>
+          <w:rFonts w:ascii="Century Gothic" w:eastAsia="Times New Roman" w:hAnsi="Century Gothic" w:cs="Arial"/>
           <w:bCs/>
           <w:color w:val="000000"/>
           <w:kern w:val="36"/>
           <w:lang w:eastAsia="pl-PL"/>
         </w:rPr>
       </w:pPr>
+      <w:hyperlink r:id="rId29" w:history="1">
+        <w:r>
+          <w:rPr>
+            <w:rStyle w:val="Hipercze"/>
+            <w:rFonts w:ascii="Century Gothic" w:eastAsia="Times New Roman" w:hAnsi="Century Gothic" w:cs="Arial"/>
+            <w:bCs/>
+            <w:kern w:val="36"/>
+            <w:lang w:eastAsia="pl-PL"/>
+          </w:rPr>
+          <w:t>https://jquery.com/</w:t>
+        </w:r>
+      </w:hyperlink>
     </w:p>
     <w:p>
       <w:pPr>
@@ -16794,7 +16789,7 @@
           <w:lang w:eastAsia="pl-PL"/>
         </w:rPr>
       </w:pPr>
-      <w:bookmarkStart w:id="36" w:name="_Toc508459352"/>
+      <w:bookmarkStart w:id="36" w:name="_Toc508549874"/>
       <w:r>
         <w:rPr>
           <w:rFonts w:ascii="Century Gothic" w:eastAsia="Times New Roman" w:hAnsi="Century Gothic" w:cs="Arial"/>
@@ -16807,14 +16802,62 @@
     </w:p>
     <w:p>
       <w:pPr>
-        <w:rPr>
-          <w:rFonts w:ascii="Century Gothic" w:eastAsia="Times New Roman" w:hAnsi="Century Gothic" w:cs="Arial"/>
-          <w:b/>
-          <w:bCs/>
-          <w:color w:val="000000"/>
-          <w:lang w:eastAsia="pl-PL"/>
-        </w:rPr>
-      </w:pPr>
+        <w:spacing w:before="120" w:after="0"/>
+        <w:rPr>
+          <w:rFonts w:ascii="Century Gothic" w:eastAsia="Times New Roman" w:hAnsi="Century Gothic" w:cs="Arial"/>
+          <w:bCs/>
+          <w:color w:val="000000"/>
+          <w:lang w:val="en-US" w:eastAsia="pl-PL"/>
+        </w:rPr>
+      </w:pPr>
+      <w:r>
+        <w:rPr>
+          <w:rFonts w:ascii="Century Gothic" w:eastAsia="Times New Roman" w:hAnsi="Century Gothic" w:cs="Arial"/>
+          <w:bCs/>
+          <w:color w:val="000000"/>
+          <w:lang w:val="en-US" w:eastAsia="pl-PL"/>
+        </w:rPr>
+        <w:t xml:space="preserve">jQuery is a fast, small, and feature-rich JavaScript library. </w:t>
+      </w:r>
+      <w:r>
+        <w:rPr>
+          <w:rFonts w:ascii="Century Gothic" w:eastAsia="Times New Roman" w:hAnsi="Century Gothic" w:cs="Arial"/>
+          <w:bCs/>
+          <w:color w:val="000000"/>
+          <w:lang w:val="en-US" w:eastAsia="pl-PL"/>
+        </w:rPr>
+        <w:t>It makes things like HTML document traversal and manipulation, event handling, animation, and Ajax much simpler with an easy-to-use API that works across a multitude of browsers</w:t>
+      </w:r>
+      <w:r>
+        <w:rPr>
+          <w:rFonts w:ascii="Century Gothic" w:eastAsia="Times New Roman" w:hAnsi="Century Gothic" w:cs="Arial"/>
+          <w:bCs/>
+          <w:color w:val="000000"/>
+          <w:lang w:val="en-US" w:eastAsia="pl-PL"/>
+        </w:rPr>
+        <w:t>.</w:t>
+      </w:r>
+    </w:p>
+    <w:p>
+      <w:pPr>
+        <w:rPr>
+          <w:rFonts w:ascii="Century Gothic" w:eastAsia="Times New Roman" w:hAnsi="Century Gothic" w:cs="Arial"/>
+          <w:bCs/>
+          <w:color w:val="000000"/>
+          <w:lang w:val="en-US" w:eastAsia="pl-PL"/>
+        </w:rPr>
+      </w:pPr>
+      <w:hyperlink r:id="rId30" w:history="1">
+        <w:r>
+          <w:rPr>
+            <w:rStyle w:val="Hipercze"/>
+            <w:rFonts w:ascii="Century Gothic" w:eastAsia="Times New Roman" w:hAnsi="Century Gothic" w:cs="Arial"/>
+            <w:bCs/>
+            <w:lang w:val="en-US" w:eastAsia="pl-PL"/>
+          </w:rPr>
+          <w:t>http://api.jquery.com/</w:t>
+        </w:r>
+      </w:hyperlink>
     </w:p>
     <w:p>
       <w:pPr>
@@ -16833,7 +16876,7 @@
           <w:lang w:eastAsia="pl-PL"/>
         </w:rPr>
       </w:pPr>
-      <w:bookmarkStart w:id="37" w:name="_Toc508459353"/>
+      <w:bookmarkStart w:id="37" w:name="_Toc508549875"/>
       <w:r>
         <w:rPr>
           <w:rFonts w:ascii="Century Gothic" w:eastAsia="Times New Roman" w:hAnsi="Century Gothic" w:cs="Arial"/>
@@ -16846,14 +16889,23 @@
     </w:p>
     <w:p>
       <w:pPr>
-        <w:rPr>
-          <w:rFonts w:ascii="Century Gothic" w:eastAsia="Times New Roman" w:hAnsi="Century Gothic" w:cs="Arial"/>
-          <w:b/>
-          <w:bCs/>
-          <w:color w:val="000000"/>
-          <w:lang w:eastAsia="pl-PL"/>
-        </w:rPr>
-      </w:pPr>
+        <w:spacing w:before="120"/>
+        <w:rPr>
+          <w:rFonts w:ascii="Century Gothic" w:eastAsia="Times New Roman" w:hAnsi="Century Gothic" w:cs="Arial"/>
+          <w:bCs/>
+          <w:color w:val="000000"/>
+          <w:lang w:eastAsia="pl-PL"/>
+        </w:rPr>
+      </w:pPr>
+      <w:r>
+        <w:rPr>
+          <w:rFonts w:ascii="Century Gothic" w:eastAsia="Times New Roman" w:hAnsi="Century Gothic" w:cs="Arial"/>
+          <w:bCs/>
+          <w:color w:val="000000"/>
+          <w:lang w:eastAsia="pl-PL"/>
+        </w:rPr>
+        <w:t>Nie rozwiązuje problemów (takich jak dostęp do stworzonych elementów HTML i opakowanie ich w strukturę danych), tylko ułatwia korzystanie z JS.</w:t>
+      </w:r>
     </w:p>
     <w:p>
       <w:pPr>
@@ -16872,7 +16924,7 @@
           <w:lang w:eastAsia="pl-PL"/>
         </w:rPr>
       </w:pPr>
-      <w:bookmarkStart w:id="38" w:name="_Toc508459354"/>
+      <w:bookmarkStart w:id="38" w:name="_Toc508549876"/>
       <w:r>
         <w:rPr>
           <w:rFonts w:ascii="Century Gothic" w:eastAsia="Times New Roman" w:hAnsi="Century Gothic" w:cs="Arial"/>
@@ -16885,14 +16937,23 @@
     </w:p>
     <w:p>
       <w:pPr>
-        <w:rPr>
-          <w:rFonts w:ascii="Century Gothic" w:eastAsia="Times New Roman" w:hAnsi="Century Gothic" w:cs="Arial"/>
-          <w:b/>
-          <w:bCs/>
-          <w:color w:val="000000"/>
-          <w:lang w:eastAsia="pl-PL"/>
-        </w:rPr>
-      </w:pPr>
+        <w:spacing w:before="120"/>
+        <w:rPr>
+          <w:rFonts w:ascii="Century Gothic" w:eastAsia="Times New Roman" w:hAnsi="Century Gothic" w:cs="Arial"/>
+          <w:bCs/>
+          <w:color w:val="000000"/>
+          <w:lang w:eastAsia="pl-PL"/>
+        </w:rPr>
+      </w:pPr>
+      <w:r>
+        <w:rPr>
+          <w:rFonts w:ascii="Century Gothic" w:eastAsia="Times New Roman" w:hAnsi="Century Gothic" w:cs="Arial"/>
+          <w:bCs/>
+          <w:color w:val="000000"/>
+          <w:lang w:eastAsia="pl-PL"/>
+        </w:rPr>
+        <w:t>Przyspieszał i ułatwiał pracę programistów. Oferował szereg gotowych rozwiązań dla częstych implementacji JS.</w:t>
+      </w:r>
     </w:p>
     <w:p>
       <w:pPr>
@@ -16912,7 +16973,7 @@
           <w:lang w:eastAsia="pl-PL"/>
         </w:rPr>
       </w:pPr>
-      <w:bookmarkStart w:id="39" w:name="_Toc508459355"/>
+      <w:bookmarkStart w:id="39" w:name="_Toc508549877"/>
       <w:r>
         <w:rPr>
           <w:rFonts w:ascii="Century Gothic" w:eastAsia="Times New Roman" w:hAnsi="Century Gothic" w:cs="Arial"/>
@@ -16954,7 +17015,7 @@
           <w:lang w:eastAsia="pl-PL"/>
         </w:rPr>
       </w:pPr>
-      <w:bookmarkStart w:id="40" w:name="_Toc508459356"/>
+      <w:bookmarkStart w:id="40" w:name="_Toc508549878"/>
       <w:r>
         <w:rPr>
           <w:rFonts w:ascii="Century Gothic" w:eastAsia="Times New Roman" w:hAnsi="Century Gothic" w:cs="Arial"/>
@@ -16993,7 +17054,7 @@
           <w:lang w:eastAsia="pl-PL"/>
         </w:rPr>
       </w:pPr>
-      <w:bookmarkStart w:id="41" w:name="_Toc508459357"/>
+      <w:bookmarkStart w:id="41" w:name="_Toc508549879"/>
       <w:r>
         <w:rPr>
           <w:rFonts w:ascii="Century Gothic" w:eastAsia="Times New Roman" w:hAnsi="Century Gothic" w:cs="Arial"/>
@@ -17043,7 +17104,7 @@
           <w:lang w:eastAsia="pl-PL"/>
         </w:rPr>
       </w:pPr>
-      <w:bookmarkStart w:id="42" w:name="_Toc508459358"/>
+      <w:bookmarkStart w:id="42" w:name="_Toc508549880"/>
       <w:proofErr w:type="spellStart"/>
       <w:r>
         <w:rPr>
@@ -17087,7 +17148,7 @@
           <w:lang w:eastAsia="pl-PL"/>
         </w:rPr>
       </w:pPr>
-      <w:bookmarkStart w:id="43" w:name="_Toc508459359"/>
+      <w:bookmarkStart w:id="43" w:name="_Toc508549881"/>
       <w:proofErr w:type="spellStart"/>
       <w:r>
         <w:rPr>
@@ -17146,7 +17207,7 @@
           <w:lang w:eastAsia="pl-PL"/>
         </w:rPr>
       </w:pPr>
-      <w:bookmarkStart w:id="44" w:name="_Toc508459360"/>
+      <w:bookmarkStart w:id="44" w:name="_Toc508549882"/>
       <w:r>
         <w:rPr>
           <w:rFonts w:ascii="Century Gothic" w:eastAsia="Times New Roman" w:hAnsi="Century Gothic" w:cs="Arial"/>
@@ -17185,7 +17246,7 @@
           <w:lang w:eastAsia="pl-PL"/>
         </w:rPr>
       </w:pPr>
-      <w:bookmarkStart w:id="45" w:name="_Toc508459361"/>
+      <w:bookmarkStart w:id="45" w:name="_Toc508549883"/>
       <w:r>
         <w:rPr>
           <w:rFonts w:ascii="Century Gothic" w:eastAsia="Times New Roman" w:hAnsi="Century Gothic" w:cs="Arial"/>
@@ -17225,7 +17286,7 @@
           <w:lang w:eastAsia="pl-PL"/>
         </w:rPr>
       </w:pPr>
-      <w:bookmarkStart w:id="46" w:name="_Toc508459362"/>
+      <w:bookmarkStart w:id="46" w:name="_Toc508549884"/>
       <w:r>
         <w:rPr>
           <w:rFonts w:ascii="Century Gothic" w:eastAsia="Times New Roman" w:hAnsi="Century Gothic" w:cs="Arial"/>
@@ -17267,7 +17328,7 @@
           <w:lang w:eastAsia="pl-PL"/>
         </w:rPr>
       </w:pPr>
-      <w:bookmarkStart w:id="47" w:name="_Toc508459363"/>
+      <w:bookmarkStart w:id="47" w:name="_Toc508549885"/>
       <w:proofErr w:type="spellStart"/>
       <w:r>
         <w:rPr>
@@ -17316,7 +17377,7 @@
           <w:lang w:eastAsia="pl-PL"/>
         </w:rPr>
       </w:pPr>
-      <w:bookmarkStart w:id="48" w:name="_Toc508459364"/>
+      <w:bookmarkStart w:id="48" w:name="_Toc508549886"/>
       <w:proofErr w:type="spellStart"/>
       <w:r>
         <w:rPr>
@@ -17393,7 +17454,7 @@
           <w:lang w:eastAsia="pl-PL"/>
         </w:rPr>
       </w:pPr>
-      <w:bookmarkStart w:id="49" w:name="_Toc508459365"/>
+      <w:bookmarkStart w:id="49" w:name="_Toc508549887"/>
       <w:proofErr w:type="spellStart"/>
       <w:r>
         <w:rPr>
@@ -17443,7 +17504,7 @@
           <w:lang w:eastAsia="pl-PL"/>
         </w:rPr>
       </w:pPr>
-      <w:bookmarkStart w:id="50" w:name="_Toc508459366"/>
+      <w:bookmarkStart w:id="50" w:name="_Toc508549888"/>
       <w:proofErr w:type="spellStart"/>
       <w:r>
         <w:rPr>
@@ -17487,7 +17548,7 @@
           <w:lang w:eastAsia="pl-PL"/>
         </w:rPr>
       </w:pPr>
-      <w:bookmarkStart w:id="51" w:name="_Toc508459367"/>
+      <w:bookmarkStart w:id="51" w:name="_Toc508549889"/>
       <w:r>
         <w:rPr>
           <w:rFonts w:ascii="Century Gothic" w:eastAsia="Times New Roman" w:hAnsi="Century Gothic" w:cs="Arial"/>
@@ -17536,7 +17597,7 @@
           <w:lang w:eastAsia="pl-PL"/>
         </w:rPr>
       </w:pPr>
-      <w:bookmarkStart w:id="52" w:name="_Toc508459368"/>
+      <w:bookmarkStart w:id="52" w:name="_Toc508549890"/>
       <w:r>
         <w:rPr>
           <w:rFonts w:ascii="Century Gothic" w:eastAsia="Times New Roman" w:hAnsi="Century Gothic" w:cs="Arial"/>
@@ -17585,15 +17646,14 @@
           <w:lang w:eastAsia="pl-PL"/>
         </w:rPr>
       </w:pPr>
-      <w:bookmarkStart w:id="53" w:name="_Toc508459369"/>
-      <w:proofErr w:type="spellStart"/>
-      <w:r>
-        <w:rPr>
-          <w:rFonts w:ascii="Century Gothic" w:eastAsia="Times New Roman" w:hAnsi="Century Gothic" w:cs="Arial"/>
-          <w:color w:val="000000"/>
-          <w:lang w:eastAsia="pl-PL"/>
-        </w:rPr>
-        <w:lastRenderedPageBreak/>
+      <w:bookmarkStart w:id="53" w:name="_Toc508549891"/>
+      <w:proofErr w:type="spellStart"/>
+      <w:r>
+        <w:rPr>
+          <w:rFonts w:ascii="Century Gothic" w:eastAsia="Times New Roman" w:hAnsi="Century Gothic" w:cs="Arial"/>
+          <w:color w:val="000000"/>
+          <w:lang w:eastAsia="pl-PL"/>
+        </w:rPr>
         <w:t>back</w:t>
       </w:r>
       <w:proofErr w:type="spellEnd"/>
@@ -17636,7 +17696,7 @@
           <w:lang w:eastAsia="pl-PL"/>
         </w:rPr>
       </w:pPr>
-      <w:bookmarkStart w:id="54" w:name="_Toc508459370"/>
+      <w:bookmarkStart w:id="54" w:name="_Toc508549892"/>
       <w:proofErr w:type="spellStart"/>
       <w:r>
         <w:rPr>
@@ -17680,7 +17740,7 @@
           <w:lang w:eastAsia="pl-PL"/>
         </w:rPr>
       </w:pPr>
-      <w:bookmarkStart w:id="55" w:name="_Toc508459371"/>
+      <w:bookmarkStart w:id="55" w:name="_Toc508549893"/>
       <w:r>
         <w:rPr>
           <w:rFonts w:ascii="Century Gothic" w:eastAsia="Times New Roman" w:hAnsi="Century Gothic" w:cs="Arial"/>
@@ -17737,7 +17797,7 @@
           <w:lang w:eastAsia="pl-PL"/>
         </w:rPr>
       </w:pPr>
-      <w:bookmarkStart w:id="56" w:name="_Toc508459372"/>
+      <w:bookmarkStart w:id="56" w:name="_Toc508549894"/>
       <w:r>
         <w:rPr>
           <w:rFonts w:ascii="Century Gothic" w:eastAsia="Times New Roman" w:hAnsi="Century Gothic" w:cs="Arial"/>
@@ -17784,7 +17844,7 @@
           <w:lang w:eastAsia="pl-PL"/>
         </w:rPr>
       </w:pPr>
-      <w:bookmarkStart w:id="57" w:name="_Toc508459373"/>
+      <w:bookmarkStart w:id="57" w:name="_Toc508549895"/>
       <w:r>
         <w:rPr>
           <w:rFonts w:ascii="Century Gothic" w:eastAsia="Times New Roman" w:hAnsi="Century Gothic" w:cs="Arial"/>
@@ -17823,7 +17883,7 @@
           <w:lang w:eastAsia="pl-PL"/>
         </w:rPr>
       </w:pPr>
-      <w:bookmarkStart w:id="58" w:name="_Toc508459374"/>
+      <w:bookmarkStart w:id="58" w:name="_Toc508549896"/>
       <w:proofErr w:type="spellStart"/>
       <w:r>
         <w:rPr>
@@ -17864,7 +17924,7 @@
           <w:lang w:eastAsia="pl-PL"/>
         </w:rPr>
       </w:pPr>
-      <w:bookmarkStart w:id="59" w:name="_Toc508459375"/>
+      <w:bookmarkStart w:id="59" w:name="_Toc508549897"/>
       <w:proofErr w:type="spellStart"/>
       <w:r>
         <w:rPr>
@@ -17923,7 +17983,7 @@
           <w:lang w:eastAsia="pl-PL"/>
         </w:rPr>
       </w:pPr>
-      <w:bookmarkStart w:id="60" w:name="_Toc508459376"/>
+      <w:bookmarkStart w:id="60" w:name="_Toc508549898"/>
       <w:r>
         <w:rPr>
           <w:rFonts w:ascii="Century Gothic" w:eastAsia="Times New Roman" w:hAnsi="Century Gothic" w:cs="Arial"/>
@@ -17972,7 +18032,7 @@
           <w:lang w:eastAsia="pl-PL"/>
         </w:rPr>
       </w:pPr>
-      <w:bookmarkStart w:id="61" w:name="_Toc508459377"/>
+      <w:bookmarkStart w:id="61" w:name="_Toc508549899"/>
       <w:r>
         <w:rPr>
           <w:rFonts w:ascii="Century Gothic" w:eastAsia="Times New Roman" w:hAnsi="Century Gothic" w:cs="Arial"/>
@@ -18022,7 +18082,7 @@
           <w:lang w:eastAsia="pl-PL"/>
         </w:rPr>
       </w:pPr>
-      <w:bookmarkStart w:id="62" w:name="_Toc508459378"/>
+      <w:bookmarkStart w:id="62" w:name="_Toc508549900"/>
       <w:r>
         <w:rPr>
           <w:rFonts w:ascii="Century Gothic" w:eastAsia="Times New Roman" w:hAnsi="Century Gothic" w:cs="Arial"/>
@@ -18064,7 +18124,7 @@
           <w:lang w:eastAsia="pl-PL"/>
         </w:rPr>
       </w:pPr>
-      <w:bookmarkStart w:id="63" w:name="_Toc508459379"/>
+      <w:bookmarkStart w:id="63" w:name="_Toc508549901"/>
       <w:r>
         <w:rPr>
           <w:rFonts w:ascii="Century Gothic" w:eastAsia="Times New Roman" w:hAnsi="Century Gothic" w:cs="Arial"/>
@@ -18103,7 +18163,7 @@
           <w:lang w:eastAsia="pl-PL"/>
         </w:rPr>
       </w:pPr>
-      <w:bookmarkStart w:id="64" w:name="_Toc508459380"/>
+      <w:bookmarkStart w:id="64" w:name="_Toc508549902"/>
       <w:r>
         <w:rPr>
           <w:rFonts w:ascii="Century Gothic" w:eastAsia="Times New Roman" w:hAnsi="Century Gothic" w:cs="Arial"/>
@@ -18161,7 +18221,7 @@
           <w:lang w:eastAsia="pl-PL"/>
         </w:rPr>
       </w:pPr>
-      <w:bookmarkStart w:id="65" w:name="_Toc508459381"/>
+      <w:bookmarkStart w:id="65" w:name="_Toc508549903"/>
       <w:proofErr w:type="spellStart"/>
       <w:r>
         <w:rPr>
@@ -18205,7 +18265,7 @@
           <w:lang w:eastAsia="pl-PL"/>
         </w:rPr>
       </w:pPr>
-      <w:bookmarkStart w:id="66" w:name="_Toc508459382"/>
+      <w:bookmarkStart w:id="66" w:name="_Toc508549904"/>
       <w:proofErr w:type="spellStart"/>
       <w:r>
         <w:rPr>
@@ -18246,7 +18306,7 @@
           <w:lang w:eastAsia="pl-PL"/>
         </w:rPr>
       </w:pPr>
-      <w:bookmarkStart w:id="67" w:name="_Toc508459383"/>
+      <w:bookmarkStart w:id="67" w:name="_Toc508549905"/>
       <w:proofErr w:type="spellStart"/>
       <w:r>
         <w:rPr>
@@ -18287,14 +18347,15 @@
           <w:lang w:eastAsia="pl-PL"/>
         </w:rPr>
       </w:pPr>
-      <w:bookmarkStart w:id="68" w:name="_Toc508459384"/>
-      <w:proofErr w:type="spellStart"/>
-      <w:r>
-        <w:rPr>
-          <w:rFonts w:ascii="Century Gothic" w:eastAsia="Times New Roman" w:hAnsi="Century Gothic" w:cs="Arial"/>
-          <w:color w:val="000000"/>
-          <w:lang w:eastAsia="pl-PL"/>
-        </w:rPr>
+      <w:bookmarkStart w:id="68" w:name="_Toc508549906"/>
+      <w:proofErr w:type="spellStart"/>
+      <w:r>
+        <w:rPr>
+          <w:rFonts w:ascii="Century Gothic" w:eastAsia="Times New Roman" w:hAnsi="Century Gothic" w:cs="Arial"/>
+          <w:color w:val="000000"/>
+          <w:lang w:eastAsia="pl-PL"/>
+        </w:rPr>
+        <w:lastRenderedPageBreak/>
         <w:t>Loadery</w:t>
       </w:r>
       <w:bookmarkEnd w:id="68"/>
@@ -18328,7 +18389,7 @@
           <w:lang w:eastAsia="pl-PL"/>
         </w:rPr>
       </w:pPr>
-      <w:bookmarkStart w:id="69" w:name="_Toc508459385"/>
+      <w:bookmarkStart w:id="69" w:name="_Toc508549907"/>
       <w:r>
         <w:rPr>
           <w:rFonts w:ascii="Century Gothic" w:eastAsia="Times New Roman" w:hAnsi="Century Gothic" w:cs="Arial"/>
@@ -18368,7 +18429,7 @@
           <w:lang w:eastAsia="pl-PL"/>
         </w:rPr>
       </w:pPr>
-      <w:bookmarkStart w:id="70" w:name="_Toc508459386"/>
+      <w:bookmarkStart w:id="70" w:name="_Toc508549908"/>
       <w:proofErr w:type="spellStart"/>
       <w:r>
         <w:rPr>
@@ -18412,15 +18473,14 @@
           <w:lang w:eastAsia="pl-PL"/>
         </w:rPr>
       </w:pPr>
-      <w:bookmarkStart w:id="71" w:name="_Toc508459387"/>
-      <w:proofErr w:type="spellStart"/>
-      <w:r>
-        <w:rPr>
-          <w:rFonts w:ascii="Century Gothic" w:eastAsia="Times New Roman" w:hAnsi="Century Gothic" w:cs="Arial"/>
-          <w:color w:val="000000"/>
-          <w:lang w:eastAsia="pl-PL"/>
-        </w:rPr>
-        <w:lastRenderedPageBreak/>
+      <w:bookmarkStart w:id="71" w:name="_Toc508549909"/>
+      <w:proofErr w:type="spellStart"/>
+      <w:r>
+        <w:rPr>
+          <w:rFonts w:ascii="Century Gothic" w:eastAsia="Times New Roman" w:hAnsi="Century Gothic" w:cs="Arial"/>
+          <w:color w:val="000000"/>
+          <w:lang w:eastAsia="pl-PL"/>
+        </w:rPr>
         <w:t>Middleware</w:t>
       </w:r>
       <w:bookmarkEnd w:id="71"/>
@@ -18454,7 +18514,7 @@
           <w:lang w:eastAsia="pl-PL"/>
         </w:rPr>
       </w:pPr>
-      <w:bookmarkStart w:id="72" w:name="_Toc508459388"/>
+      <w:bookmarkStart w:id="72" w:name="_Toc508549910"/>
       <w:r>
         <w:rPr>
           <w:rFonts w:ascii="Century Gothic" w:eastAsia="Times New Roman" w:hAnsi="Century Gothic" w:cs="Arial"/>
@@ -18503,7 +18563,7 @@
           <w:lang w:eastAsia="pl-PL"/>
         </w:rPr>
       </w:pPr>
-      <w:bookmarkStart w:id="73" w:name="_Toc508459389"/>
+      <w:bookmarkStart w:id="73" w:name="_Toc508549911"/>
       <w:r>
         <w:rPr>
           <w:rFonts w:ascii="Century Gothic" w:eastAsia="Times New Roman" w:hAnsi="Century Gothic" w:cs="Arial"/>
@@ -18542,7 +18602,7 @@
           <w:lang w:eastAsia="pl-PL"/>
         </w:rPr>
       </w:pPr>
-      <w:bookmarkStart w:id="74" w:name="_Toc508459390"/>
+      <w:bookmarkStart w:id="74" w:name="_Toc508549912"/>
       <w:r>
         <w:rPr>
           <w:rFonts w:ascii="Century Gothic" w:eastAsia="Times New Roman" w:hAnsi="Century Gothic" w:cs="Arial"/>
@@ -18581,7 +18641,7 @@
           <w:lang w:eastAsia="pl-PL"/>
         </w:rPr>
       </w:pPr>
-      <w:bookmarkStart w:id="75" w:name="_Toc508459391"/>
+      <w:bookmarkStart w:id="75" w:name="_Toc508549913"/>
       <w:r>
         <w:rPr>
           <w:rFonts w:ascii="Century Gothic" w:eastAsia="Times New Roman" w:hAnsi="Century Gothic" w:cs="Arial"/>
@@ -18628,7 +18688,7 @@
           <w:lang w:eastAsia="pl-PL"/>
         </w:rPr>
       </w:pPr>
-      <w:bookmarkStart w:id="76" w:name="_Toc508459392"/>
+      <w:bookmarkStart w:id="76" w:name="_Toc508549914"/>
       <w:r>
         <w:rPr>
           <w:rFonts w:ascii="Century Gothic" w:eastAsia="Times New Roman" w:hAnsi="Century Gothic" w:cs="Arial"/>
@@ -18668,7 +18728,7 @@
           <w:lang w:eastAsia="pl-PL"/>
         </w:rPr>
       </w:pPr>
-      <w:bookmarkStart w:id="77" w:name="_Toc508459393"/>
+      <w:bookmarkStart w:id="77" w:name="_Toc508549915"/>
       <w:r>
         <w:rPr>
           <w:rFonts w:ascii="Century Gothic" w:eastAsia="Times New Roman" w:hAnsi="Century Gothic" w:cs="Arial"/>
@@ -18710,7 +18770,7 @@
           <w:lang w:eastAsia="pl-PL"/>
         </w:rPr>
       </w:pPr>
-      <w:bookmarkStart w:id="78" w:name="_Toc508459394"/>
+      <w:bookmarkStart w:id="78" w:name="_Toc508549916"/>
       <w:r>
         <w:rPr>
           <w:rFonts w:ascii="Century Gothic" w:eastAsia="Times New Roman" w:hAnsi="Century Gothic" w:cs="Arial"/>
@@ -18749,7 +18809,7 @@
           <w:lang w:eastAsia="pl-PL"/>
         </w:rPr>
       </w:pPr>
-      <w:bookmarkStart w:id="79" w:name="_Toc508459395"/>
+      <w:bookmarkStart w:id="79" w:name="_Toc508549917"/>
       <w:r>
         <w:rPr>
           <w:rFonts w:ascii="Century Gothic" w:eastAsia="Times New Roman" w:hAnsi="Century Gothic" w:cs="Arial"/>
@@ -18788,7 +18848,7 @@
           <w:lang w:eastAsia="pl-PL"/>
         </w:rPr>
       </w:pPr>
-      <w:bookmarkStart w:id="80" w:name="_Toc508459396"/>
+      <w:bookmarkStart w:id="80" w:name="_Toc508549918"/>
       <w:proofErr w:type="spellStart"/>
       <w:r>
         <w:rPr>
@@ -18829,7 +18889,7 @@
           <w:lang w:eastAsia="pl-PL"/>
         </w:rPr>
       </w:pPr>
-      <w:bookmarkStart w:id="81" w:name="_Toc508459397"/>
+      <w:bookmarkStart w:id="81" w:name="_Toc508549919"/>
       <w:proofErr w:type="spellStart"/>
       <w:r>
         <w:rPr>
@@ -18870,7 +18930,7 @@
           <w:lang w:eastAsia="pl-PL"/>
         </w:rPr>
       </w:pPr>
-      <w:bookmarkStart w:id="82" w:name="_Toc508459398"/>
+      <w:bookmarkStart w:id="82" w:name="_Toc508549920"/>
       <w:proofErr w:type="spellStart"/>
       <w:r>
         <w:rPr>
@@ -18911,7 +18971,7 @@
           <w:lang w:eastAsia="pl-PL"/>
         </w:rPr>
       </w:pPr>
-      <w:bookmarkStart w:id="83" w:name="_Toc508459399"/>
+      <w:bookmarkStart w:id="83" w:name="_Toc508549921"/>
       <w:r>
         <w:rPr>
           <w:rFonts w:ascii="Century Gothic" w:eastAsia="Times New Roman" w:hAnsi="Century Gothic" w:cs="Arial"/>
@@ -18951,7 +19011,7 @@
           <w:lang w:eastAsia="pl-PL"/>
         </w:rPr>
       </w:pPr>
-      <w:bookmarkStart w:id="84" w:name="_Toc508459400"/>
+      <w:bookmarkStart w:id="84" w:name="_Toc508549922"/>
       <w:proofErr w:type="spellStart"/>
       <w:r>
         <w:rPr>
@@ -18995,7 +19055,7 @@
           <w:lang w:eastAsia="pl-PL"/>
         </w:rPr>
       </w:pPr>
-      <w:bookmarkStart w:id="85" w:name="_Toc508459401"/>
+      <w:bookmarkStart w:id="85" w:name="_Toc508549923"/>
       <w:proofErr w:type="spellStart"/>
       <w:r>
         <w:rPr>
@@ -19036,14 +19096,15 @@
           <w:lang w:eastAsia="pl-PL"/>
         </w:rPr>
       </w:pPr>
-      <w:bookmarkStart w:id="86" w:name="_Toc508459402"/>
-      <w:proofErr w:type="spellStart"/>
-      <w:r>
-        <w:rPr>
-          <w:rFonts w:ascii="Century Gothic" w:eastAsia="Times New Roman" w:hAnsi="Century Gothic" w:cs="Arial"/>
-          <w:color w:val="000000"/>
-          <w:lang w:eastAsia="pl-PL"/>
-        </w:rPr>
+      <w:bookmarkStart w:id="86" w:name="_Toc508549924"/>
+      <w:proofErr w:type="spellStart"/>
+      <w:r>
+        <w:rPr>
+          <w:rFonts w:ascii="Century Gothic" w:eastAsia="Times New Roman" w:hAnsi="Century Gothic" w:cs="Arial"/>
+          <w:color w:val="000000"/>
+          <w:lang w:eastAsia="pl-PL"/>
+        </w:rPr>
+        <w:lastRenderedPageBreak/>
         <w:t>Cqrs</w:t>
       </w:r>
       <w:bookmarkEnd w:id="86"/>
@@ -19077,7 +19138,7 @@
           <w:lang w:eastAsia="pl-PL"/>
         </w:rPr>
       </w:pPr>
-      <w:bookmarkStart w:id="87" w:name="_Toc508459403"/>
+      <w:bookmarkStart w:id="87" w:name="_Toc508549925"/>
       <w:proofErr w:type="spellStart"/>
       <w:r>
         <w:rPr>
@@ -19136,7 +19197,7 @@
           <w:lang w:eastAsia="pl-PL"/>
         </w:rPr>
       </w:pPr>
-      <w:bookmarkStart w:id="88" w:name="_Toc508459404"/>
+      <w:bookmarkStart w:id="88" w:name="_Toc508549926"/>
       <w:r>
         <w:rPr>
           <w:rFonts w:ascii="Century Gothic" w:eastAsia="Times New Roman" w:hAnsi="Century Gothic" w:cs="Arial"/>
@@ -19175,14 +19236,13 @@
           <w:lang w:eastAsia="pl-PL"/>
         </w:rPr>
       </w:pPr>
-      <w:bookmarkStart w:id="89" w:name="_Toc508459405"/>
-      <w:r>
-        <w:rPr>
-          <w:rFonts w:ascii="Century Gothic" w:eastAsia="Times New Roman" w:hAnsi="Century Gothic" w:cs="Arial"/>
-          <w:color w:val="000000"/>
-          <w:lang w:eastAsia="pl-PL"/>
-        </w:rPr>
-        <w:lastRenderedPageBreak/>
+      <w:bookmarkStart w:id="89" w:name="_Toc508549927"/>
+      <w:r>
+        <w:rPr>
+          <w:rFonts w:ascii="Century Gothic" w:eastAsia="Times New Roman" w:hAnsi="Century Gothic" w:cs="Arial"/>
+          <w:color w:val="000000"/>
+          <w:lang w:eastAsia="pl-PL"/>
+        </w:rPr>
         <w:t>programowanie funkcyjne</w:t>
       </w:r>
       <w:bookmarkEnd w:id="89"/>
@@ -19215,7 +19275,7 @@
           <w:lang w:eastAsia="pl-PL"/>
         </w:rPr>
       </w:pPr>
-      <w:bookmarkStart w:id="90" w:name="_Toc508459406"/>
+      <w:bookmarkStart w:id="90" w:name="_Toc508549928"/>
       <w:proofErr w:type="spellStart"/>
       <w:r>
         <w:rPr>
@@ -19274,7 +19334,7 @@
           <w:lang w:eastAsia="pl-PL"/>
         </w:rPr>
       </w:pPr>
-      <w:bookmarkStart w:id="91" w:name="_Toc508459407"/>
+      <w:bookmarkStart w:id="91" w:name="_Toc508549929"/>
       <w:proofErr w:type="spellStart"/>
       <w:r>
         <w:rPr>
@@ -19315,7 +19375,7 @@
           <w:lang w:eastAsia="pl-PL"/>
         </w:rPr>
       </w:pPr>
-      <w:bookmarkStart w:id="92" w:name="_Toc508459408"/>
+      <w:bookmarkStart w:id="92" w:name="_Toc508549930"/>
       <w:proofErr w:type="spellStart"/>
       <w:r>
         <w:rPr>
@@ -19374,7 +19434,7 @@
           <w:lang w:eastAsia="pl-PL"/>
         </w:rPr>
       </w:pPr>
-      <w:bookmarkStart w:id="93" w:name="_Toc508459409"/>
+      <w:bookmarkStart w:id="93" w:name="_Toc508549931"/>
       <w:r>
         <w:rPr>
           <w:rFonts w:ascii="Century Gothic" w:eastAsia="Times New Roman" w:hAnsi="Century Gothic" w:cs="Arial"/>
@@ -19424,7 +19484,7 @@
           <w:lang w:eastAsia="pl-PL"/>
         </w:rPr>
       </w:pPr>
-      <w:bookmarkStart w:id="94" w:name="_Toc508459410"/>
+      <w:bookmarkStart w:id="94" w:name="_Toc508549932"/>
       <w:proofErr w:type="spellStart"/>
       <w:r>
         <w:rPr>
@@ -19478,7 +19538,7 @@
           <w:lang w:eastAsia="pl-PL"/>
         </w:rPr>
       </w:pPr>
-      <w:bookmarkStart w:id="95" w:name="_Toc508459411"/>
+      <w:bookmarkStart w:id="95" w:name="_Toc508549933"/>
       <w:r>
         <w:rPr>
           <w:rFonts w:ascii="Century Gothic" w:eastAsia="Times New Roman" w:hAnsi="Century Gothic" w:cs="Arial"/>
@@ -19518,7 +19578,7 @@
           <w:lang w:eastAsia="pl-PL"/>
         </w:rPr>
       </w:pPr>
-      <w:bookmarkStart w:id="96" w:name="_Toc508459412"/>
+      <w:bookmarkStart w:id="96" w:name="_Toc508549934"/>
       <w:proofErr w:type="spellStart"/>
       <w:r>
         <w:rPr>
@@ -19562,7 +19622,7 @@
           <w:lang w:eastAsia="pl-PL"/>
         </w:rPr>
       </w:pPr>
-      <w:bookmarkStart w:id="97" w:name="_Toc508459413"/>
+      <w:bookmarkStart w:id="97" w:name="_Toc508549935"/>
       <w:r>
         <w:rPr>
           <w:rFonts w:ascii="Century Gothic" w:eastAsia="Times New Roman" w:hAnsi="Century Gothic" w:cs="Arial"/>
@@ -19601,7 +19661,7 @@
           <w:lang w:eastAsia="pl-PL"/>
         </w:rPr>
       </w:pPr>
-      <w:bookmarkStart w:id="98" w:name="_Toc508459414"/>
+      <w:bookmarkStart w:id="98" w:name="_Toc508549936"/>
       <w:r>
         <w:rPr>
           <w:rFonts w:ascii="Century Gothic" w:eastAsia="Times New Roman" w:hAnsi="Century Gothic" w:cs="Arial"/>
@@ -19648,7 +19708,7 @@
           <w:lang w:eastAsia="pl-PL"/>
         </w:rPr>
       </w:pPr>
-      <w:bookmarkStart w:id="99" w:name="_Toc508459415"/>
+      <w:bookmarkStart w:id="99" w:name="_Toc508549937"/>
       <w:proofErr w:type="spellStart"/>
       <w:r>
         <w:rPr>
@@ -19689,7 +19749,7 @@
           <w:lang w:eastAsia="pl-PL"/>
         </w:rPr>
       </w:pPr>
-      <w:bookmarkStart w:id="100" w:name="_Toc508459416"/>
+      <w:bookmarkStart w:id="100" w:name="_Toc508549938"/>
       <w:r>
         <w:rPr>
           <w:rFonts w:ascii="Century Gothic" w:eastAsia="Times New Roman" w:hAnsi="Century Gothic" w:cs="Arial"/>
@@ -19739,7 +19799,7 @@
           <w:lang w:eastAsia="pl-PL"/>
         </w:rPr>
       </w:pPr>
-      <w:bookmarkStart w:id="101" w:name="_Toc508459417"/>
+      <w:bookmarkStart w:id="101" w:name="_Toc508549939"/>
       <w:r>
         <w:rPr>
           <w:rFonts w:ascii="Century Gothic" w:eastAsia="Times New Roman" w:hAnsi="Century Gothic" w:cs="Arial"/>
@@ -19781,7 +19841,7 @@
           <w:lang w:eastAsia="pl-PL"/>
         </w:rPr>
       </w:pPr>
-      <w:bookmarkStart w:id="102" w:name="_Toc508459418"/>
+      <w:bookmarkStart w:id="102" w:name="_Toc508549940"/>
       <w:r>
         <w:rPr>
           <w:rFonts w:ascii="Century Gothic" w:eastAsia="Times New Roman" w:hAnsi="Century Gothic" w:cs="Arial"/>
@@ -19820,7 +19880,7 @@
           <w:lang w:eastAsia="pl-PL"/>
         </w:rPr>
       </w:pPr>
-      <w:bookmarkStart w:id="103" w:name="_Toc508459419"/>
+      <w:bookmarkStart w:id="103" w:name="_Toc508549941"/>
       <w:r>
         <w:rPr>
           <w:rFonts w:ascii="Century Gothic" w:eastAsia="Times New Roman" w:hAnsi="Century Gothic" w:cs="Arial"/>
@@ -19859,13 +19919,14 @@
           <w:lang w:eastAsia="pl-PL"/>
         </w:rPr>
       </w:pPr>
-      <w:bookmarkStart w:id="104" w:name="_Toc508459420"/>
-      <w:r>
-        <w:rPr>
-          <w:rFonts w:ascii="Century Gothic" w:eastAsia="Times New Roman" w:hAnsi="Century Gothic" w:cs="Arial"/>
-          <w:color w:val="000000"/>
-          <w:lang w:eastAsia="pl-PL"/>
-        </w:rPr>
+      <w:bookmarkStart w:id="104" w:name="_Toc508549942"/>
+      <w:r>
+        <w:rPr>
+          <w:rFonts w:ascii="Century Gothic" w:eastAsia="Times New Roman" w:hAnsi="Century Gothic" w:cs="Arial"/>
+          <w:color w:val="000000"/>
+          <w:lang w:eastAsia="pl-PL"/>
+        </w:rPr>
+        <w:lastRenderedPageBreak/>
         <w:t>aplikacje izomorficzne</w:t>
       </w:r>
       <w:bookmarkEnd w:id="104"/>
@@ -19898,7 +19959,7 @@
           <w:lang w:eastAsia="pl-PL"/>
         </w:rPr>
       </w:pPr>
-      <w:bookmarkStart w:id="105" w:name="_Toc508459421"/>
+      <w:bookmarkStart w:id="105" w:name="_Toc508549943"/>
       <w:proofErr w:type="spellStart"/>
       <w:r>
         <w:rPr>
@@ -19965,7 +20026,7 @@
           <w:lang w:eastAsia="pl-PL"/>
         </w:rPr>
       </w:pPr>
-      <w:bookmarkStart w:id="106" w:name="_Toc508459422"/>
+      <w:bookmarkStart w:id="106" w:name="_Toc508549944"/>
       <w:r>
         <w:rPr>
           <w:rFonts w:ascii="Century Gothic" w:eastAsia="Times New Roman" w:hAnsi="Century Gothic" w:cs="Arial"/>
@@ -20076,14 +20137,13 @@
           <w:lang w:eastAsia="pl-PL"/>
         </w:rPr>
       </w:pPr>
-      <w:bookmarkStart w:id="107" w:name="_Toc508459423"/>
-      <w:r>
-        <w:rPr>
-          <w:rFonts w:ascii="Century Gothic" w:eastAsia="Times New Roman" w:hAnsi="Century Gothic" w:cs="Arial"/>
-          <w:color w:val="000000"/>
-          <w:lang w:eastAsia="pl-PL"/>
-        </w:rPr>
-        <w:lastRenderedPageBreak/>
+      <w:bookmarkStart w:id="107" w:name="_Toc508549945"/>
+      <w:r>
+        <w:rPr>
+          <w:rFonts w:ascii="Century Gothic" w:eastAsia="Times New Roman" w:hAnsi="Century Gothic" w:cs="Arial"/>
+          <w:color w:val="000000"/>
+          <w:lang w:eastAsia="pl-PL"/>
+        </w:rPr>
         <w:t>generator kodu</w:t>
       </w:r>
       <w:bookmarkEnd w:id="107"/>
@@ -20116,7 +20176,7 @@
           <w:lang w:eastAsia="pl-PL"/>
         </w:rPr>
       </w:pPr>
-      <w:bookmarkStart w:id="108" w:name="_Toc508459424"/>
+      <w:bookmarkStart w:id="108" w:name="_Toc508549946"/>
       <w:proofErr w:type="spellStart"/>
       <w:r>
         <w:rPr>
@@ -20157,7 +20217,7 @@
           <w:lang w:eastAsia="pl-PL"/>
         </w:rPr>
       </w:pPr>
-      <w:bookmarkStart w:id="109" w:name="_Toc508459425"/>
+      <w:bookmarkStart w:id="109" w:name="_Toc508549947"/>
       <w:proofErr w:type="spellStart"/>
       <w:r>
         <w:rPr>
@@ -20198,7 +20258,7 @@
           <w:lang w:eastAsia="pl-PL"/>
         </w:rPr>
       </w:pPr>
-      <w:bookmarkStart w:id="110" w:name="_Toc508459426"/>
+      <w:bookmarkStart w:id="110" w:name="_Toc508549948"/>
       <w:r>
         <w:rPr>
           <w:rFonts w:ascii="Century Gothic" w:eastAsia="Times New Roman" w:hAnsi="Century Gothic" w:cs="Arial"/>
@@ -20238,7 +20298,7 @@
           <w:lang w:eastAsia="pl-PL"/>
         </w:rPr>
       </w:pPr>
-      <w:bookmarkStart w:id="111" w:name="_Toc508459427"/>
+      <w:bookmarkStart w:id="111" w:name="_Toc508549949"/>
       <w:r>
         <w:rPr>
           <w:rFonts w:ascii="Century Gothic" w:eastAsia="Times New Roman" w:hAnsi="Century Gothic" w:cs="Arial"/>
@@ -20280,7 +20340,7 @@
           <w:lang w:eastAsia="pl-PL"/>
         </w:rPr>
       </w:pPr>
-      <w:bookmarkStart w:id="112" w:name="_Toc508459428"/>
+      <w:bookmarkStart w:id="112" w:name="_Toc508549950"/>
       <w:r>
         <w:rPr>
           <w:rFonts w:ascii="Century Gothic" w:eastAsia="Times New Roman" w:hAnsi="Century Gothic" w:cs="Arial"/>
@@ -20319,7 +20379,7 @@
           <w:lang w:eastAsia="pl-PL"/>
         </w:rPr>
       </w:pPr>
-      <w:bookmarkStart w:id="113" w:name="_Toc508459429"/>
+      <w:bookmarkStart w:id="113" w:name="_Toc508549951"/>
       <w:r>
         <w:rPr>
           <w:rFonts w:ascii="Century Gothic" w:eastAsia="Times New Roman" w:hAnsi="Century Gothic" w:cs="Arial"/>
@@ -20358,7 +20418,7 @@
           <w:lang w:eastAsia="pl-PL"/>
         </w:rPr>
       </w:pPr>
-      <w:bookmarkStart w:id="114" w:name="_Toc508459430"/>
+      <w:bookmarkStart w:id="114" w:name="_Toc508549952"/>
       <w:proofErr w:type="spellStart"/>
       <w:r>
         <w:rPr>
@@ -20399,7 +20459,7 @@
           <w:lang w:eastAsia="pl-PL"/>
         </w:rPr>
       </w:pPr>
-      <w:bookmarkStart w:id="115" w:name="_Toc508459431"/>
+      <w:bookmarkStart w:id="115" w:name="_Toc508549953"/>
       <w:proofErr w:type="spellStart"/>
       <w:r>
         <w:rPr>
@@ -20458,7 +20518,7 @@
           <w:lang w:eastAsia="pl-PL"/>
         </w:rPr>
       </w:pPr>
-      <w:bookmarkStart w:id="116" w:name="_Toc508459432"/>
+      <w:bookmarkStart w:id="116" w:name="_Toc508549954"/>
       <w:r>
         <w:rPr>
           <w:rFonts w:ascii="Century Gothic" w:eastAsia="Times New Roman" w:hAnsi="Century Gothic" w:cs="Arial"/>
@@ -20516,7 +20576,7 @@
           <w:lang w:eastAsia="pl-PL"/>
         </w:rPr>
       </w:pPr>
-      <w:bookmarkStart w:id="117" w:name="_Toc508459433"/>
+      <w:bookmarkStart w:id="117" w:name="_Toc508549955"/>
       <w:r>
         <w:rPr>
           <w:rFonts w:ascii="Century Gothic" w:eastAsia="Times New Roman" w:hAnsi="Century Gothic" w:cs="Arial"/>
@@ -20558,7 +20618,7 @@
           <w:lang w:eastAsia="pl-PL"/>
         </w:rPr>
       </w:pPr>
-      <w:bookmarkStart w:id="118" w:name="_Toc508459434"/>
+      <w:bookmarkStart w:id="118" w:name="_Toc508549956"/>
       <w:r>
         <w:rPr>
           <w:rFonts w:ascii="Century Gothic" w:eastAsia="Times New Roman" w:hAnsi="Century Gothic" w:cs="Arial"/>
@@ -20597,7 +20657,7 @@
           <w:lang w:eastAsia="pl-PL"/>
         </w:rPr>
       </w:pPr>
-      <w:bookmarkStart w:id="119" w:name="_Toc508459435"/>
+      <w:bookmarkStart w:id="119" w:name="_Toc508549957"/>
       <w:r>
         <w:rPr>
           <w:rFonts w:ascii="Century Gothic" w:eastAsia="Times New Roman" w:hAnsi="Century Gothic" w:cs="Arial"/>
@@ -20636,7 +20696,7 @@
           <w:lang w:eastAsia="pl-PL"/>
         </w:rPr>
       </w:pPr>
-      <w:bookmarkStart w:id="120" w:name="_Toc508459436"/>
+      <w:bookmarkStart w:id="120" w:name="_Toc508549958"/>
       <w:r>
         <w:rPr>
           <w:rFonts w:ascii="Century Gothic" w:eastAsia="Times New Roman" w:hAnsi="Century Gothic" w:cs="Arial"/>
@@ -20675,7 +20735,7 @@
           <w:lang w:eastAsia="pl-PL"/>
         </w:rPr>
       </w:pPr>
-      <w:bookmarkStart w:id="121" w:name="_Toc508459437"/>
+      <w:bookmarkStart w:id="121" w:name="_Toc508549959"/>
       <w:r>
         <w:rPr>
           <w:rFonts w:ascii="Century Gothic" w:eastAsia="Times New Roman" w:hAnsi="Century Gothic" w:cs="Arial"/>
@@ -20725,7 +20785,7 @@
           <w:lang w:eastAsia="pl-PL"/>
         </w:rPr>
       </w:pPr>
-      <w:bookmarkStart w:id="122" w:name="_Toc508459438"/>
+      <w:bookmarkStart w:id="122" w:name="_Toc508549960"/>
       <w:r>
         <w:rPr>
           <w:rFonts w:ascii="Century Gothic" w:eastAsia="Times New Roman" w:hAnsi="Century Gothic" w:cs="Arial"/>
@@ -20734,6 +20794,7 @@
           <w:kern w:val="36"/>
           <w:lang w:eastAsia="pl-PL"/>
         </w:rPr>
+        <w:lastRenderedPageBreak/>
         <w:t>Wzorce projektowe</w:t>
       </w:r>
       <w:bookmarkEnd w:id="122"/>
@@ -20768,7 +20829,7 @@
           <w:lang w:eastAsia="pl-PL"/>
         </w:rPr>
       </w:pPr>
-      <w:bookmarkStart w:id="123" w:name="_Toc508459439"/>
+      <w:bookmarkStart w:id="123" w:name="_Toc508549961"/>
       <w:r>
         <w:rPr>
           <w:rFonts w:ascii="Century Gothic" w:eastAsia="Times New Roman" w:hAnsi="Century Gothic" w:cs="Arial"/>
@@ -20811,7 +20872,7 @@
           <w:lang w:eastAsia="pl-PL"/>
         </w:rPr>
       </w:pPr>
-      <w:bookmarkStart w:id="124" w:name="_Toc508459440"/>
+      <w:bookmarkStart w:id="124" w:name="_Toc508549962"/>
       <w:r>
         <w:rPr>
           <w:rFonts w:ascii="Century Gothic" w:eastAsia="Times New Roman" w:hAnsi="Century Gothic" w:cs="Arial"/>
@@ -20851,15 +20912,14 @@
           <w:lang w:eastAsia="pl-PL"/>
         </w:rPr>
       </w:pPr>
-      <w:bookmarkStart w:id="125" w:name="_Toc508459441"/>
-      <w:proofErr w:type="spellStart"/>
-      <w:r>
-        <w:rPr>
-          <w:rFonts w:ascii="Century Gothic" w:eastAsia="Times New Roman" w:hAnsi="Century Gothic" w:cs="Arial"/>
-          <w:color w:val="000000"/>
-          <w:lang w:eastAsia="pl-PL"/>
-        </w:rPr>
-        <w:lastRenderedPageBreak/>
+      <w:bookmarkStart w:id="125" w:name="_Toc508549963"/>
+      <w:proofErr w:type="spellStart"/>
+      <w:r>
+        <w:rPr>
+          <w:rFonts w:ascii="Century Gothic" w:eastAsia="Times New Roman" w:hAnsi="Century Gothic" w:cs="Arial"/>
+          <w:color w:val="000000"/>
+          <w:lang w:eastAsia="pl-PL"/>
+        </w:rPr>
         <w:t>deployowanie</w:t>
       </w:r>
       <w:proofErr w:type="spellEnd"/>
@@ -20897,7 +20957,7 @@
           <w:lang w:eastAsia="pl-PL"/>
         </w:rPr>
       </w:pPr>
-      <w:bookmarkStart w:id="126" w:name="_Toc508459442"/>
+      <w:bookmarkStart w:id="126" w:name="_Toc508549964"/>
       <w:proofErr w:type="spellStart"/>
       <w:r>
         <w:rPr>
@@ -20996,7 +21056,7 @@
           <w:lang w:eastAsia="pl-PL"/>
         </w:rPr>
       </w:pPr>
-      <w:bookmarkStart w:id="127" w:name="_Toc508459443"/>
+      <w:bookmarkStart w:id="127" w:name="_Toc508549965"/>
       <w:r>
         <w:rPr>
           <w:rFonts w:ascii="Century Gothic" w:eastAsia="Times New Roman" w:hAnsi="Century Gothic" w:cs="Arial"/>
@@ -21035,12 +21095,12 @@
       </w:pPr>
     </w:p>
     <w:sectPr>
-      <w:headerReference w:type="even" r:id="rId29"/>
-      <w:headerReference w:type="default" r:id="rId30"/>
-      <w:footerReference w:type="even" r:id="rId31"/>
-      <w:footerReference w:type="default" r:id="rId32"/>
-      <w:headerReference w:type="first" r:id="rId33"/>
-      <w:footerReference w:type="first" r:id="rId34"/>
+      <w:headerReference w:type="even" r:id="rId31"/>
+      <w:headerReference w:type="default" r:id="rId32"/>
+      <w:footerReference w:type="even" r:id="rId33"/>
+      <w:footerReference w:type="default" r:id="rId34"/>
+      <w:headerReference w:type="first" r:id="rId35"/>
+      <w:footerReference w:type="first" r:id="rId36"/>
       <w:pgSz w:w="11906" w:h="16838"/>
       <w:pgMar w:top="1417" w:right="1417" w:bottom="1417" w:left="1417" w:header="708" w:footer="708" w:gutter="0"/>
       <w:cols w:space="708"/>
@@ -23021,7 +23081,7 @@
 </file>
 
 <file path=customXml/itemProps1.xml><?xml version="1.0" encoding="utf-8"?>
-<ds:datastoreItem xmlns:ds="http://schemas.openxmlformats.org/officeDocument/2006/customXml" ds:itemID="{8BF1D2E8-FB5F-44F2-8CD8-582710AE43B9}">
+<ds:datastoreItem xmlns:ds="http://schemas.openxmlformats.org/officeDocument/2006/customXml" ds:itemID="{38954DB8-9C28-4454-B966-97D6AB40FA90}">
   <ds:schemaRefs>
     <ds:schemaRef ds:uri="http://schemas.openxmlformats.org/officeDocument/2006/bibliography"/>
   </ds:schemaRefs>

</xml_diff>